<commit_message>
Aggiunto file complessivo XLS e fix al CM
Riuniti i tempi di lavoro in un unico file, lasciati per sicurezza i vecchi file.
Modificato CM per rispecchiare i cambiamenti.
</commit_message>
<xml_diff>
--- a/Documentazione/GDPRPrj_CM/GDPRPrj_CM_v0.7.docx
+++ b/Documentazione/GDPRPrj_CM/GDPRPrj_CM_v0.7.docx
@@ -1,6 +1,6 @@
 
 <file path=word/document.xml><?xml version="1.0" encoding="utf-8"?>
-<w:document xmlns:wpc="http://schemas.microsoft.com/office/word/2010/wordprocessingCanvas" xmlns:cx="http://schemas.microsoft.com/office/drawing/2014/chartex" xmlns:cx1="http://schemas.microsoft.com/office/drawing/2015/9/8/chartex" xmlns:mc="http://schemas.openxmlformats.org/markup-compatibility/2006" xmlns:o="urn:schemas-microsoft-com:office:office" xmlns:r="http://schemas.openxmlformats.org/officeDocument/2006/relationships" xmlns:m="http://schemas.openxmlformats.org/officeDocument/2006/math" xmlns:v="urn:schemas-microsoft-com:vml" xmlns:wp14="http://schemas.microsoft.com/office/word/2010/wordprocessingDrawing" xmlns:wp="http://schemas.openxmlformats.org/drawingml/2006/wordprocessingDrawing" xmlns:w10="urn:schemas-microsoft-com:office:word" xmlns:w="http://schemas.openxmlformats.org/wordprocessingml/2006/main" xmlns:w14="http://schemas.microsoft.com/office/word/2010/wordml" xmlns:w15="http://schemas.microsoft.com/office/word/2012/wordml" xmlns:w16se="http://schemas.microsoft.com/office/word/2015/wordml/symex" xmlns:wpg="http://schemas.microsoft.com/office/word/2010/wordprocessingGroup" xmlns:wpi="http://schemas.microsoft.com/office/word/2010/wordprocessingInk" xmlns:wne="http://schemas.microsoft.com/office/word/2006/wordml" xmlns:wps="http://schemas.microsoft.com/office/word/2010/wordprocessingShape" mc:Ignorable="w14 w15 w16se wp14">
+<w:document xmlns:wpc="http://schemas.microsoft.com/office/word/2010/wordprocessingCanvas" xmlns:cx="http://schemas.microsoft.com/office/drawing/2014/chartex" xmlns:cx1="http://schemas.microsoft.com/office/drawing/2015/9/8/chartex" xmlns:cx2="http://schemas.microsoft.com/office/drawing/2015/10/21/chartex" xmlns:cx3="http://schemas.microsoft.com/office/drawing/2016/5/9/chartex" xmlns:cx4="http://schemas.microsoft.com/office/drawing/2016/5/10/chartex" xmlns:cx5="http://schemas.microsoft.com/office/drawing/2016/5/11/chartex" xmlns:cx6="http://schemas.microsoft.com/office/drawing/2016/5/12/chartex" xmlns:cx7="http://schemas.microsoft.com/office/drawing/2016/5/13/chartex" xmlns:cx8="http://schemas.microsoft.com/office/drawing/2016/5/14/chartex" xmlns:mc="http://schemas.openxmlformats.org/markup-compatibility/2006" xmlns:aink="http://schemas.microsoft.com/office/drawing/2016/ink" xmlns:am3d="http://schemas.microsoft.com/office/drawing/2017/model3d" xmlns:o="urn:schemas-microsoft-com:office:office" xmlns:r="http://schemas.openxmlformats.org/officeDocument/2006/relationships" xmlns:m="http://schemas.openxmlformats.org/officeDocument/2006/math" xmlns:v="urn:schemas-microsoft-com:vml" xmlns:wp14="http://schemas.microsoft.com/office/word/2010/wordprocessingDrawing" xmlns:wp="http://schemas.openxmlformats.org/drawingml/2006/wordprocessingDrawing" xmlns:w10="urn:schemas-microsoft-com:office:word" xmlns:w="http://schemas.openxmlformats.org/wordprocessingml/2006/main" xmlns:w14="http://schemas.microsoft.com/office/word/2010/wordml" xmlns:w15="http://schemas.microsoft.com/office/word/2012/wordml" xmlns:w16cid="http://schemas.microsoft.com/office/word/2016/wordml/cid" xmlns:w16se="http://schemas.microsoft.com/office/word/2015/wordml/symex" xmlns:wpg="http://schemas.microsoft.com/office/word/2010/wordprocessingGroup" xmlns:wpi="http://schemas.microsoft.com/office/word/2010/wordprocessingInk" xmlns:wne="http://schemas.microsoft.com/office/word/2006/wordml" xmlns:wps="http://schemas.microsoft.com/office/word/2010/wordprocessingShape" mc:Ignorable="w14 w15 w16se w16cid wp14">
   <w:body>
     <w:p>
       <w:pPr>
@@ -10,8 +10,6 @@
           <w14:reflection w14:blurRad="0" w14:stA="44000" w14:stPos="0" w14:endA="0" w14:endPos="12000" w14:dist="0" w14:dir="5400000" w14:fadeDir="5400000" w14:sx="100000" w14:sy="-100000" w14:kx="0" w14:ky="0" w14:algn="bl"/>
         </w:rPr>
       </w:pPr>
-      <w:bookmarkStart w:id="0" w:name="_GoBack"/>
-      <w:bookmarkEnd w:id="0"/>
     </w:p>
     <w:sdt>
       <w:sdtPr>
@@ -1592,7 +1590,7 @@
                 <w:noProof/>
                 <w:webHidden/>
               </w:rPr>
-              <w:t>10</w:t>
+              <w:t>11</w:t>
             </w:r>
             <w:r>
               <w:rPr>
@@ -3081,21 +3079,7 @@
               <w:rPr>
                 <w:rFonts w:cstheme="minorHAnsi"/>
               </w:rPr>
-              <w:t xml:space="preserve">Aggiunti documenti e aggiornata sezione </w:t>
-            </w:r>
-            <w:proofErr w:type="spellStart"/>
-            <w:r>
-              <w:rPr>
-                <w:rFonts w:cstheme="minorHAnsi"/>
-              </w:rPr>
-              <w:t>tool</w:t>
-            </w:r>
-            <w:proofErr w:type="spellEnd"/>
-            <w:r>
-              <w:rPr>
-                <w:rFonts w:cstheme="minorHAnsi"/>
-              </w:rPr>
-              <w:t xml:space="preserve"> di supporto</w:t>
+              <w:t>Aggiunti documenti e aggiornata sezione tool di supporto</w:t>
             </w:r>
           </w:p>
         </w:tc>
@@ -3402,21 +3386,21 @@
           <w:b/>
         </w:rPr>
       </w:pPr>
-      <w:bookmarkStart w:id="1" w:name="_Toc530744989"/>
+      <w:bookmarkStart w:id="0" w:name="_Toc530744989"/>
     </w:p>
     <w:p>
       <w:pPr>
         <w:pStyle w:val="Titolo1"/>
       </w:pPr>
-      <w:bookmarkStart w:id="2" w:name="_Toc5872151"/>
+      <w:bookmarkStart w:id="1" w:name="_Toc5872151"/>
       <w:r>
         <w:t xml:space="preserve">1. </w:t>
       </w:r>
       <w:r>
         <w:t>Organizzazione del team</w:t>
       </w:r>
+      <w:bookmarkEnd w:id="0"/>
       <w:bookmarkEnd w:id="1"/>
-      <w:bookmarkEnd w:id="2"/>
     </w:p>
     <w:p>
       <w:r>
@@ -3429,15 +3413,7 @@
         <w:t xml:space="preserve">3 </w:t>
       </w:r>
       <w:r>
-        <w:t xml:space="preserve">è composto da tre membri: </w:t>
-      </w:r>
-      <w:proofErr w:type="spellStart"/>
-      <w:r>
-        <w:t>Baradel</w:t>
-      </w:r>
-      <w:proofErr w:type="spellEnd"/>
-      <w:r>
-        <w:t xml:space="preserve"> Luca, Di </w:t>
+        <w:t xml:space="preserve">è composto da tre membri: Baradel Luca, Di </w:t>
       </w:r>
       <w:proofErr w:type="spellStart"/>
       <w:r>
@@ -3500,13 +3476,8 @@
           <w:numId w:val="4"/>
         </w:numPr>
       </w:pPr>
-      <w:proofErr w:type="spellStart"/>
-      <w:r>
-        <w:t>Baradel</w:t>
-      </w:r>
-      <w:proofErr w:type="spellEnd"/>
-      <w:r>
-        <w:t xml:space="preserve"> Luca: documentazione, gestione versioni, database;</w:t>
+      <w:r>
+        <w:t>Baradel Luca: documentazione, gestione versioni, database;</w:t>
       </w:r>
     </w:p>
     <w:p>
@@ -3564,27 +3535,19 @@
       </w:r>
       <w:proofErr w:type="spellEnd"/>
       <w:r>
-        <w:t>, software (</w:t>
+        <w:t>, software (tool) di supporto.</w:t>
+      </w:r>
+    </w:p>
+    <w:p>
+      <w:r>
+        <w:t xml:space="preserve">Lo strumento scelto dal team per gestire i file relativi al progetto è GitHub; inoltre è stato creato un gruppo </w:t>
       </w:r>
       <w:proofErr w:type="spellStart"/>
       <w:r>
-        <w:t>tool</w:t>
+        <w:t>Whatsapp</w:t>
       </w:r>
       <w:proofErr w:type="spellEnd"/>
       <w:r>
-        <w:t>) di supporto.</w:t>
-      </w:r>
-    </w:p>
-    <w:p>
-      <w:r>
-        <w:t xml:space="preserve">Lo strumento scelto dal team per gestire i file relativi al progetto è GitHub; inoltre è stato creato un gruppo </w:t>
-      </w:r>
-      <w:proofErr w:type="spellStart"/>
-      <w:r>
-        <w:t>Whatsapp</w:t>
-      </w:r>
-      <w:proofErr w:type="spellEnd"/>
-      <w:r>
         <w:t xml:space="preserve"> per accordarsi sulle date degli incontri e per ulteriori comunicazioni.</w:t>
       </w:r>
     </w:p>
@@ -3592,7 +3555,7 @@
       <w:pPr>
         <w:pStyle w:val="Titolo1"/>
       </w:pPr>
-      <w:bookmarkStart w:id="3" w:name="_Toc5872152"/>
+      <w:bookmarkStart w:id="2" w:name="_Toc5872152"/>
       <w:r>
         <w:lastRenderedPageBreak/>
         <w:t xml:space="preserve">2. </w:t>
@@ -3600,7 +3563,7 @@
       <w:r>
         <w:t>Identificazione item</w:t>
       </w:r>
-      <w:bookmarkEnd w:id="3"/>
+      <w:bookmarkEnd w:id="2"/>
     </w:p>
     <w:p>
       <w:r>
@@ -3704,104 +3667,91 @@
         </w:numPr>
       </w:pPr>
       <w:r>
-        <w:t>Software (</w:t>
+        <w:t>Software (tool) di supporto.</w:t>
+      </w:r>
+    </w:p>
+    <w:p>
+      <w:r>
+        <w:t>Di seguito vengono elencate le caratteristiche principali degli item e il modo in cui questi</w:t>
+      </w:r>
+      <w:r>
+        <w:t xml:space="preserve"> item verranno gestiti dal team di sviluppo.</w:t>
+      </w:r>
+    </w:p>
+    <w:p>
+      <w:pPr>
+        <w:pStyle w:val="Titolo2"/>
+      </w:pPr>
+      <w:bookmarkStart w:id="3" w:name="_Toc5872153"/>
+      <w:r>
+        <w:t xml:space="preserve">2.1. </w:t>
+      </w:r>
+      <w:r>
+        <w:t>Documentazione</w:t>
+      </w:r>
+      <w:bookmarkEnd w:id="3"/>
+    </w:p>
+    <w:p>
+      <w:r>
+        <w:t>Tutta la sezione legata alla documentazione verrà salvata in una repository condivisa fra i membri del team su GitHub, per ogni documento vengono mantenute tutte le sue versioni (che corrispondono a file con indici di versione di primo o secondo livello diversi) in formato pdf e l’ultima versione di ogni documento viene salvata anche in formato docx in modo che sia facilmente modificabile per passare alla versione successiva.</w:t>
+      </w:r>
+    </w:p>
+    <w:p>
+      <w:r>
+        <w:t>Per ogni documento descritto in questa sezione è presente un template all’interno della repository del team su GitHub nella cartella Documentazione/Templates</w:t>
+      </w:r>
+      <w:r>
+        <w:t>. In questo modo è possibile per ogni documento avere una versione pronta con intestazione (che comprende: data, autore, responsabile</w:t>
+      </w:r>
+      <w:r>
+        <w:t>,</w:t>
+      </w:r>
+      <w:r>
+        <w:t xml:space="preserve"> numero di versione</w:t>
+      </w:r>
+      <w:r>
+        <w:t xml:space="preserve"> e logo del gruppo</w:t>
+      </w:r>
+      <w:r>
+        <w:t>) e indice già scritti.</w:t>
+      </w:r>
+    </w:p>
+    <w:p>
+      <w:r>
+        <w:t>Per ogni documento è presente una breve descrizione in linguaggio naturale e successivamente un elenco delle caratteristiche e delle informazioni minime che il documento deve contenere.</w:t>
+      </w:r>
+    </w:p>
+    <w:p>
+      <w:r>
+        <w:t xml:space="preserve">Tutti i documenti identificati da una versione, e non da una data, devono contenere (dopo l’indice se presente) una tabella che contiene la </w:t>
       </w:r>
       <w:proofErr w:type="spellStart"/>
       <w:r>
-        <w:t>tool</w:t>
+        <w:t>version</w:t>
       </w:r>
       <w:proofErr w:type="spellEnd"/>
       <w:r>
-        <w:t>) di supporto.</w:t>
-      </w:r>
-    </w:p>
-    <w:p>
-      <w:r>
-        <w:t>Di seguito vengono elencate le caratteristiche principali degli item e il modo in cui questi</w:t>
-      </w:r>
-      <w:r>
-        <w:t xml:space="preserve"> item verranno gestiti dal team di sviluppo.</w:t>
-      </w:r>
-    </w:p>
-    <w:p>
-      <w:pPr>
-        <w:pStyle w:val="Titolo2"/>
-      </w:pPr>
-      <w:bookmarkStart w:id="4" w:name="_Toc5872153"/>
-      <w:r>
-        <w:t xml:space="preserve">2.1. </w:t>
-      </w:r>
-      <w:r>
-        <w:t>Documentazione</w:t>
+        <w:t xml:space="preserve"> history</w:t>
+      </w:r>
+      <w:r>
+        <w:t xml:space="preserve"> (nome documento, autore, data e numero di versione della versione precedente dello stesso documento)</w:t>
+      </w:r>
+      <w:r>
+        <w:t>.</w:t>
+      </w:r>
+    </w:p>
+    <w:p>
+      <w:pPr>
+        <w:pStyle w:val="Titolo3"/>
+      </w:pPr>
+      <w:bookmarkStart w:id="4" w:name="_Toc5872154"/>
+      <w:r>
+        <w:t xml:space="preserve">2.1.1. </w:t>
+      </w:r>
+      <w:r>
+        <w:t>Documento dei requisiti</w:t>
       </w:r>
       <w:bookmarkEnd w:id="4"/>
-    </w:p>
-    <w:p>
-      <w:r>
-        <w:t>Tutta la sezione legata alla documentazione verrà salvata in una repository condivisa fra i membri del team su GitHub, per ogni documento vengono mantenute tutte le sue versioni (che corrispondono a file con indici di versione di primo o secondo livello diversi) in formato pdf e l’ultima versione di ogni documento viene salvata anche in formato docx in modo che sia facilmente modificabile per passare alla versione successiva.</w:t>
-      </w:r>
-    </w:p>
-    <w:p>
-      <w:r>
-        <w:t>Per ogni documento descritto in questa sezione è presente un template all’interno della repository del team su GitHub nella cartella Documentazione/Templates</w:t>
-      </w:r>
-      <w:r>
-        <w:t>. In questo modo è possibile per ogni documento avere una versione pronta con intestazione (che comprende: data, autore, responsabile</w:t>
-      </w:r>
-      <w:r>
-        <w:t>,</w:t>
-      </w:r>
-      <w:r>
-        <w:t xml:space="preserve"> numero di versione</w:t>
-      </w:r>
-      <w:r>
-        <w:t xml:space="preserve"> e logo del gruppo</w:t>
-      </w:r>
-      <w:r>
-        <w:t>) e indice già scritti.</w:t>
-      </w:r>
-    </w:p>
-    <w:p>
-      <w:r>
-        <w:t>Per ogni documento è presente una breve descrizione in linguaggio naturale e successivamente un elenco delle caratteristiche e delle informazioni minime che il documento deve contenere.</w:t>
-      </w:r>
-    </w:p>
-    <w:p>
-      <w:r>
-        <w:t xml:space="preserve">Tutti i documenti identificati da una versione, e non da una data, devono contenere (dopo l’indice se presente) una tabella che contiene la </w:t>
-      </w:r>
-      <w:proofErr w:type="spellStart"/>
-      <w:r>
-        <w:t>version</w:t>
-      </w:r>
-      <w:proofErr w:type="spellEnd"/>
-      <w:r>
-        <w:t xml:space="preserve"> </w:t>
-      </w:r>
-      <w:proofErr w:type="spellStart"/>
-      <w:r>
-        <w:t>history</w:t>
-      </w:r>
-      <w:proofErr w:type="spellEnd"/>
-      <w:r>
-        <w:t xml:space="preserve"> (nome documento, autore, data e numero di versione della versione precedente dello stesso documento)</w:t>
-      </w:r>
-      <w:r>
-        <w:t>.</w:t>
-      </w:r>
-    </w:p>
-    <w:p>
-      <w:pPr>
-        <w:pStyle w:val="Titolo3"/>
-      </w:pPr>
-      <w:bookmarkStart w:id="5" w:name="_Toc5872154"/>
-      <w:r>
-        <w:t xml:space="preserve">2.1.1. </w:t>
-      </w:r>
-      <w:r>
-        <w:t>Documento dei requisiti</w:t>
-      </w:r>
-      <w:bookmarkEnd w:id="5"/>
     </w:p>
     <w:p>
       <w:pPr>
@@ -3917,14 +3867,14 @@
       <w:pPr>
         <w:pStyle w:val="Titolo3"/>
       </w:pPr>
-      <w:bookmarkStart w:id="6" w:name="_Toc5872155"/>
+      <w:bookmarkStart w:id="5" w:name="_Toc5872155"/>
       <w:r>
         <w:t xml:space="preserve">2.1.2. </w:t>
       </w:r>
       <w:r>
         <w:t>Analisi dei requisiti</w:t>
       </w:r>
-      <w:bookmarkEnd w:id="6"/>
+      <w:bookmarkEnd w:id="5"/>
     </w:p>
     <w:p>
       <w:pPr>
@@ -4075,14 +4025,14 @@
       <w:pPr>
         <w:pStyle w:val="Titolo3"/>
       </w:pPr>
-      <w:bookmarkStart w:id="7" w:name="_Toc5872156"/>
+      <w:bookmarkStart w:id="6" w:name="_Toc5872156"/>
       <w:r>
         <w:t xml:space="preserve">2.1.3. </w:t>
       </w:r>
       <w:r>
         <w:t>Casi d’uso UML</w:t>
       </w:r>
-      <w:bookmarkEnd w:id="7"/>
+      <w:bookmarkEnd w:id="6"/>
     </w:p>
     <w:p>
       <w:pPr>
@@ -4179,22 +4129,14 @@
         </w:numPr>
       </w:pPr>
       <w:r>
-        <w:t xml:space="preserve">Il file è realizzato con il </w:t>
+        <w:t xml:space="preserve">Il file è realizzato con il tool </w:t>
       </w:r>
       <w:proofErr w:type="spellStart"/>
       <w:r>
-        <w:t>tool</w:t>
+        <w:t>draw.io</w:t>
       </w:r>
       <w:proofErr w:type="spellEnd"/>
       <w:r>
-        <w:t xml:space="preserve"> </w:t>
-      </w:r>
-      <w:proofErr w:type="spellStart"/>
-      <w:r>
-        <w:t>draw.io</w:t>
-      </w:r>
-      <w:proofErr w:type="spellEnd"/>
-      <w:r>
         <w:t xml:space="preserve"> disponibile online; oltre al file in formato pdf verrà memorizzato anche un file in formato XML in modo che possa essere successivamente </w:t>
       </w:r>
       <w:r>
@@ -4208,7 +4150,7 @@
       <w:pPr>
         <w:pStyle w:val="Titolo3"/>
       </w:pPr>
-      <w:bookmarkStart w:id="8" w:name="_Toc5872157"/>
+      <w:bookmarkStart w:id="7" w:name="_Toc5872157"/>
       <w:r>
         <w:lastRenderedPageBreak/>
         <w:t xml:space="preserve">2.1.4. </w:t>
@@ -4216,7 +4158,7 @@
       <w:r>
         <w:t>Manuale utente</w:t>
       </w:r>
-      <w:bookmarkEnd w:id="8"/>
+      <w:bookmarkEnd w:id="7"/>
     </w:p>
     <w:p>
       <w:pPr>
@@ -4343,7 +4285,7 @@
       <w:pPr>
         <w:pStyle w:val="Titolo3"/>
       </w:pPr>
-      <w:bookmarkStart w:id="9" w:name="_Toc5872158"/>
+      <w:bookmarkStart w:id="8" w:name="_Toc5872158"/>
       <w:r>
         <w:t xml:space="preserve">2.1.5. </w:t>
       </w:r>
@@ -4353,7 +4295,7 @@
       <w:r>
         <w:t>bale interazione con il cliente</w:t>
       </w:r>
-      <w:bookmarkEnd w:id="9"/>
+      <w:bookmarkEnd w:id="8"/>
     </w:p>
     <w:p>
       <w:pPr>
@@ -4551,7 +4493,7 @@
       <w:pPr>
         <w:pStyle w:val="Titolo3"/>
       </w:pPr>
-      <w:bookmarkStart w:id="10" w:name="_Toc5872159"/>
+      <w:bookmarkStart w:id="9" w:name="_Toc5872159"/>
       <w:r>
         <w:t>2.1.</w:t>
       </w:r>
@@ -4564,7 +4506,7 @@
       <w:r>
         <w:t>Documento di progetto</w:t>
       </w:r>
-      <w:bookmarkEnd w:id="10"/>
+      <w:bookmarkEnd w:id="9"/>
     </w:p>
     <w:p>
       <w:pPr>
@@ -4683,14 +4625,14 @@
       <w:pPr>
         <w:pStyle w:val="Titolo3"/>
       </w:pPr>
-      <w:bookmarkStart w:id="11" w:name="_Toc5872160"/>
+      <w:bookmarkStart w:id="10" w:name="_Toc5872160"/>
       <w:r>
         <w:t xml:space="preserve">2.1.7. </w:t>
       </w:r>
       <w:r>
         <w:t>Offerta in relazione al mandato</w:t>
       </w:r>
-      <w:bookmarkEnd w:id="11"/>
+      <w:bookmarkEnd w:id="10"/>
     </w:p>
     <w:p>
       <w:pPr>
@@ -4781,7 +4723,7 @@
       <w:pPr>
         <w:pStyle w:val="Titolo3"/>
       </w:pPr>
-      <w:bookmarkStart w:id="12" w:name="_Toc5872161"/>
+      <w:bookmarkStart w:id="11" w:name="_Toc5872161"/>
       <w:r>
         <w:t>2</w:t>
       </w:r>
@@ -4799,7 +4741,7 @@
       <w:r>
         <w:t xml:space="preserve"> Management</w:t>
       </w:r>
-      <w:bookmarkEnd w:id="12"/>
+      <w:bookmarkEnd w:id="11"/>
     </w:p>
     <w:p>
       <w:pPr>
@@ -5075,7 +5017,7 @@
       <w:pPr>
         <w:pStyle w:val="Titolo3"/>
       </w:pPr>
-      <w:bookmarkStart w:id="13" w:name="_Toc5872162"/>
+      <w:bookmarkStart w:id="12" w:name="_Toc5872162"/>
       <w:r>
         <w:t>2.1.</w:t>
       </w:r>
@@ -5088,7 +5030,7 @@
       <w:r>
         <w:t>Documento di avanzamento del progetto</w:t>
       </w:r>
-      <w:bookmarkEnd w:id="13"/>
+      <w:bookmarkEnd w:id="12"/>
     </w:p>
     <w:p>
       <w:pPr>
@@ -5223,11 +5165,11 @@
       <w:pPr>
         <w:pStyle w:val="Titolo3"/>
       </w:pPr>
-      <w:bookmarkStart w:id="14" w:name="_Toc5872163"/>
+      <w:bookmarkStart w:id="13" w:name="_Toc5872163"/>
       <w:r>
         <w:t>2.1.10. Ambito di lavoro</w:t>
       </w:r>
-      <w:bookmarkEnd w:id="14"/>
+      <w:bookmarkEnd w:id="13"/>
     </w:p>
     <w:p>
       <w:pPr>
@@ -5318,11 +5260,11 @@
       <w:pPr>
         <w:pStyle w:val="Titolo3"/>
       </w:pPr>
-      <w:bookmarkStart w:id="15" w:name="_Toc5872164"/>
+      <w:bookmarkStart w:id="14" w:name="_Toc5872164"/>
       <w:r>
         <w:t>2.1.11. Glossario</w:t>
       </w:r>
-      <w:bookmarkEnd w:id="15"/>
+      <w:bookmarkEnd w:id="14"/>
     </w:p>
     <w:p>
       <w:pPr>
@@ -5417,11 +5359,11 @@
       <w:pPr>
         <w:pStyle w:val="Titolo3"/>
       </w:pPr>
-      <w:bookmarkStart w:id="16" w:name="_Toc5872165"/>
+      <w:bookmarkStart w:id="15" w:name="_Toc5872165"/>
       <w:r>
         <w:t>2.1.12. Documento di test sui requisiti</w:t>
       </w:r>
-      <w:bookmarkEnd w:id="16"/>
+      <w:bookmarkEnd w:id="15"/>
     </w:p>
     <w:p>
       <w:pPr>
@@ -5494,14 +5436,14 @@
       <w:pPr>
         <w:pStyle w:val="Titolo3"/>
       </w:pPr>
-      <w:bookmarkStart w:id="17" w:name="_Toc5872166"/>
+      <w:bookmarkStart w:id="16" w:name="_Toc5872166"/>
       <w:r>
         <w:t>2.1.13</w:t>
       </w:r>
       <w:r>
         <w:t>. Documento sulla base di dati</w:t>
       </w:r>
-      <w:bookmarkEnd w:id="17"/>
+      <w:bookmarkEnd w:id="16"/>
     </w:p>
     <w:p>
       <w:pPr>
@@ -5625,11 +5567,11 @@
       <w:pPr>
         <w:pStyle w:val="Titolo3"/>
       </w:pPr>
-      <w:bookmarkStart w:id="18" w:name="_Toc5872167"/>
+      <w:bookmarkStart w:id="17" w:name="_Toc5872167"/>
       <w:r>
         <w:t>2.1.14. Documento di interazione</w:t>
       </w:r>
-      <w:bookmarkEnd w:id="18"/>
+      <w:bookmarkEnd w:id="17"/>
     </w:p>
     <w:p>
       <w:pPr>
@@ -5714,11 +5656,11 @@
       <w:pPr>
         <w:pStyle w:val="Titolo3"/>
       </w:pPr>
-      <w:bookmarkStart w:id="19" w:name="_Toc5872168"/>
+      <w:bookmarkStart w:id="18" w:name="_Toc5872168"/>
       <w:r>
         <w:t>2.1.15. Test di accettazione</w:t>
       </w:r>
-      <w:bookmarkEnd w:id="19"/>
+      <w:bookmarkEnd w:id="18"/>
     </w:p>
     <w:p>
       <w:pPr>
@@ -5797,11 +5739,11 @@
       <w:pPr>
         <w:pStyle w:val="Titolo3"/>
       </w:pPr>
-      <w:bookmarkStart w:id="20" w:name="_Toc5872169"/>
+      <w:bookmarkStart w:id="19" w:name="_Toc5872169"/>
       <w:r>
         <w:t>2.1.16. Tempi di lavoro</w:t>
       </w:r>
-      <w:bookmarkEnd w:id="20"/>
+      <w:bookmarkEnd w:id="19"/>
     </w:p>
     <w:p>
       <w:pPr>
@@ -5863,7 +5805,7 @@
         <w:t>_</w:t>
       </w:r>
       <w:r>
-        <w:t>nome</w:t>
+        <w:t>GL3</w:t>
       </w:r>
       <w:r>
         <w:t>.</w:t>
@@ -5881,7 +5823,13 @@
         </w:numPr>
       </w:pPr>
       <w:r>
-        <w:t>Il file è una tabella Excel divisa in cinque colonne:</w:t>
+        <w:t xml:space="preserve">Il file è una tabella Excel </w:t>
+      </w:r>
+      <w:r>
+        <w:t>comprensiva che raccoglie i tempi dei singoli componenti del gruppo e delle attività svolte dall’intero gruppo collettivamente, le tabelle per i singoli operatori e per il gruppo di lavoro possiedono un titolo che rappresenta il soggetto e possiedono le seguenti colonne</w:t>
+      </w:r>
+      <w:r>
+        <w:t>:</w:t>
       </w:r>
     </w:p>
     <w:p>
@@ -5893,7 +5841,7 @@
         </w:numPr>
       </w:pPr>
       <w:r>
-        <w:t>Nome dello sviluppatore;</w:t>
+        <w:t>Nome del progetto su cui ha lavorato (questo campo può assumere il valore “Interno” se il lavoro non è strettamente legato al progetto corrente ma più all’organizzazione del team ad esempio la scrittura del CM rientra in questo caso);</w:t>
       </w:r>
     </w:p>
     <w:p>
@@ -5905,7 +5853,116 @@
         </w:numPr>
       </w:pPr>
       <w:r>
-        <w:t>Nome del progetto su cui ha lavorato (questo campo può assumere il valore “Interno” se il lavoro non è strettamente legato al progetto corrente ma più all’organizzazione del team ad esempio la scrittura del CM rientra in questo caso);</w:t>
+        <w:t>Attività svolt</w:t>
+      </w:r>
+      <w:r>
+        <w:t>a, che appartiene alle seguenti categorie:</w:t>
+      </w:r>
+    </w:p>
+    <w:p>
+      <w:pPr>
+        <w:pStyle w:val="Paragrafoelenco"/>
+        <w:numPr>
+          <w:ilvl w:val="2"/>
+          <w:numId w:val="36"/>
+        </w:numPr>
+      </w:pPr>
+      <w:r>
+        <w:t>Documentazione</w:t>
+      </w:r>
+      <w:r>
+        <w:t>;</w:t>
+      </w:r>
+    </w:p>
+    <w:p>
+      <w:pPr>
+        <w:pStyle w:val="Paragrafoelenco"/>
+        <w:numPr>
+          <w:ilvl w:val="2"/>
+          <w:numId w:val="36"/>
+        </w:numPr>
+      </w:pPr>
+      <w:r>
+        <w:t>Codice;</w:t>
+      </w:r>
+    </w:p>
+    <w:p>
+      <w:pPr>
+        <w:pStyle w:val="Paragrafoelenco"/>
+        <w:numPr>
+          <w:ilvl w:val="2"/>
+          <w:numId w:val="36"/>
+        </w:numPr>
+      </w:pPr>
+      <w:r>
+        <w:t>CM;</w:t>
+      </w:r>
+    </w:p>
+    <w:p>
+      <w:pPr>
+        <w:pStyle w:val="Paragrafoelenco"/>
+        <w:numPr>
+          <w:ilvl w:val="2"/>
+          <w:numId w:val="36"/>
+        </w:numPr>
+      </w:pPr>
+      <w:r>
+        <w:t>Database;</w:t>
+      </w:r>
+    </w:p>
+    <w:p>
+      <w:pPr>
+        <w:pStyle w:val="Paragrafoelenco"/>
+        <w:numPr>
+          <w:ilvl w:val="2"/>
+          <w:numId w:val="36"/>
+        </w:numPr>
+      </w:pPr>
+      <w:r>
+        <w:lastRenderedPageBreak/>
+        <w:t>Test;</w:t>
+      </w:r>
+    </w:p>
+    <w:p>
+      <w:pPr>
+        <w:pStyle w:val="Paragrafoelenco"/>
+        <w:numPr>
+          <w:ilvl w:val="2"/>
+          <w:numId w:val="36"/>
+        </w:numPr>
+      </w:pPr>
+      <w:r>
+        <w:t>Ricerche (ad esempio sul dominio del progetto quindi informazioni sul regolamento GDPR</w:t>
+      </w:r>
+      <w:r>
+        <w:t>, oppure per esempi di codice</w:t>
+      </w:r>
+      <w:r>
+        <w:t>);</w:t>
+      </w:r>
+    </w:p>
+    <w:p>
+      <w:pPr>
+        <w:pStyle w:val="Paragrafoelenco"/>
+        <w:numPr>
+          <w:ilvl w:val="2"/>
+          <w:numId w:val="36"/>
+        </w:numPr>
+      </w:pPr>
+      <w:r>
+        <w:t>Riunione interna;</w:t>
+      </w:r>
+    </w:p>
+    <w:p>
+      <w:pPr>
+        <w:pStyle w:val="Paragrafoelenco"/>
+        <w:numPr>
+          <w:ilvl w:val="2"/>
+          <w:numId w:val="36"/>
+        </w:numPr>
+      </w:pPr>
+      <w:r>
+        <w:t>Incontro cliente.</w:t>
       </w:r>
     </w:p>
     <w:p>
@@ -5917,104 +5974,7 @@
         </w:numPr>
       </w:pPr>
       <w:r>
-        <w:t>Attività svolt</w:t>
-      </w:r>
-      <w:r>
-        <w:t>a, che appartiene alle seguenti categorie:</w:t>
-      </w:r>
-    </w:p>
-    <w:p>
-      <w:pPr>
-        <w:pStyle w:val="Paragrafoelenco"/>
-        <w:numPr>
-          <w:ilvl w:val="2"/>
-          <w:numId w:val="36"/>
-        </w:numPr>
-      </w:pPr>
-      <w:r>
-        <w:t>Documentazione</w:t>
-      </w:r>
-      <w:r>
-        <w:t>;</w:t>
-      </w:r>
-    </w:p>
-    <w:p>
-      <w:pPr>
-        <w:pStyle w:val="Paragrafoelenco"/>
-        <w:numPr>
-          <w:ilvl w:val="2"/>
-          <w:numId w:val="36"/>
-        </w:numPr>
-      </w:pPr>
-      <w:r>
-        <w:t>Codice;</w:t>
-      </w:r>
-    </w:p>
-    <w:p>
-      <w:pPr>
-        <w:pStyle w:val="Paragrafoelenco"/>
-        <w:numPr>
-          <w:ilvl w:val="2"/>
-          <w:numId w:val="36"/>
-        </w:numPr>
-      </w:pPr>
-      <w:r>
-        <w:t>CM;</w:t>
-      </w:r>
-    </w:p>
-    <w:p>
-      <w:pPr>
-        <w:pStyle w:val="Paragrafoelenco"/>
-        <w:numPr>
-          <w:ilvl w:val="2"/>
-          <w:numId w:val="36"/>
-        </w:numPr>
-      </w:pPr>
-      <w:r>
-        <w:t>Database;</w:t>
-      </w:r>
-    </w:p>
-    <w:p>
-      <w:pPr>
-        <w:pStyle w:val="Paragrafoelenco"/>
-        <w:numPr>
-          <w:ilvl w:val="2"/>
-          <w:numId w:val="36"/>
-        </w:numPr>
-      </w:pPr>
-      <w:r>
-        <w:t>Ricerche (ad esempio sul dominio del progetto quindi informazioni sul regolamento GDPR</w:t>
-      </w:r>
-      <w:r>
-        <w:t>, oppure per esempi di codice</w:t>
-      </w:r>
-      <w:r>
-        <w:t>);</w:t>
-      </w:r>
-    </w:p>
-    <w:p>
-      <w:pPr>
-        <w:pStyle w:val="Paragrafoelenco"/>
-        <w:numPr>
-          <w:ilvl w:val="2"/>
-          <w:numId w:val="36"/>
-        </w:numPr>
-      </w:pPr>
-      <w:r>
-        <w:lastRenderedPageBreak/>
-        <w:t>Riunione interna;</w:t>
-      </w:r>
-    </w:p>
-    <w:p>
-      <w:pPr>
-        <w:pStyle w:val="Paragrafoelenco"/>
-        <w:numPr>
-          <w:ilvl w:val="2"/>
-          <w:numId w:val="36"/>
-        </w:numPr>
-      </w:pPr>
-      <w:r>
-        <w:t>Incontro cliente.</w:t>
+        <w:t>Data;</w:t>
       </w:r>
     </w:p>
     <w:p>
@@ -6026,23 +5986,17 @@
         </w:numPr>
       </w:pPr>
       <w:r>
-        <w:t>Data;</w:t>
-      </w:r>
-    </w:p>
-    <w:p>
-      <w:pPr>
-        <w:pStyle w:val="Paragrafoelenco"/>
-        <w:numPr>
-          <w:ilvl w:val="1"/>
-          <w:numId w:val="36"/>
-        </w:numPr>
-      </w:pPr>
-      <w:r>
         <w:t>Tempo di lavoro (espresso in minuti).</w:t>
       </w:r>
     </w:p>
+    <w:p>
+      <w:r>
+        <w:t>Una sezione principale raggruppa i dati e somma i valori ricavati fornendo un totale (in ore e il totale in minuti) di lavoro per ogni soggetto e un totale generali (somma dei totali di ogni soggetto).</w:t>
+      </w:r>
+      <w:bookmarkStart w:id="20" w:name="_GoBack"/>
+      <w:bookmarkEnd w:id="20"/>
+    </w:p>
     <w:p/>
-    <w:p/>
     <w:p>
       <w:pPr>
         <w:pStyle w:val="Titolo3"/>
@@ -6093,15 +6047,7 @@
       </w:r>
       <w:proofErr w:type="spellEnd"/>
       <w:r>
-        <w:t xml:space="preserve"> </w:t>
-      </w:r>
-      <w:proofErr w:type="spellStart"/>
-      <w:r>
-        <w:t>Points</w:t>
-      </w:r>
-      <w:proofErr w:type="spellEnd"/>
-      <w:r>
-        <w:t xml:space="preserve"> previsti per ogni funzionalità del sistema eseguibile dall’utente, da utilizzare come contributo per la stima dei costi.</w:t>
+        <w:t xml:space="preserve"> Points previsti per ogni funzionalità del sistema eseguibile dall’utente, da utilizzare come contributo per la stima dei costi.</w:t>
       </w:r>
     </w:p>
     <w:p>
@@ -6383,15 +6329,8 @@
         </w:numPr>
       </w:pPr>
       <w:r>
-        <w:t xml:space="preserve">Il file è realizzato con il </w:t>
-      </w:r>
-      <w:proofErr w:type="spellStart"/>
-      <w:r>
-        <w:t>tool</w:t>
-      </w:r>
-      <w:proofErr w:type="spellEnd"/>
-      <w:r>
-        <w:t xml:space="preserve"> </w:t>
+        <w:lastRenderedPageBreak/>
+        <w:t xml:space="preserve">Il file è realizzato con il tool </w:t>
       </w:r>
       <w:proofErr w:type="spellStart"/>
       <w:r>
@@ -6438,7 +6377,6 @@
           <w:rFonts w:asciiTheme="minorHAnsi" w:hAnsiTheme="minorHAnsi" w:cstheme="minorHAnsi"/>
           <w:sz w:val="22"/>
         </w:rPr>
-        <w:lastRenderedPageBreak/>
         <w:t>Durante la fase di progettazione, che precede quello dello sviluppo software, vengono creati dei primi prototipi a bassa fedeltà che mostrano come saranno le varie schermate del sistema. Questa fase è molto utile per capire quali sono le possibili soluzioni che abbiamo a disposizione e per discutere fra i membri del team di sviluppo su quale potrebbe essere il design migliore per l’applicazione in via di sviluppo.</w:t>
       </w:r>
     </w:p>
@@ -6457,107 +6395,91 @@
     </w:p>
     <w:p>
       <w:r>
-        <w:t>All’interno della sezione del progetto relativa alla documentazione ci sarà una cartella che conterrà i vari sketch; questi saranno file di tipo immagine (</w:t>
+        <w:t xml:space="preserve">All’interno della sezione del progetto relativa alla documentazione ci sarà una cartella che conterrà i vari sketch; questi saranno file di tipo immagine (jpg, </w:t>
       </w:r>
       <w:proofErr w:type="spellStart"/>
       <w:r>
-        <w:t>jpg</w:t>
+        <w:t>png</w:t>
       </w:r>
       <w:proofErr w:type="spellEnd"/>
       <w:r>
         <w:t xml:space="preserve">, </w:t>
       </w:r>
+      <w:proofErr w:type="gramStart"/>
+      <w:r>
+        <w:t>jpeg,…</w:t>
+      </w:r>
+      <w:proofErr w:type="gramEnd"/>
+      <w:r>
+        <w:t>). I nomi dei file saranno legati alle schermate presenti nei vari file ad esempio: “</w:t>
+      </w:r>
       <w:proofErr w:type="spellStart"/>
       <w:r>
-        <w:t>png</w:t>
+        <w:t>HomePage</w:t>
       </w:r>
       <w:proofErr w:type="spellEnd"/>
       <w:r>
-        <w:t xml:space="preserve">, </w:t>
-      </w:r>
-      <w:proofErr w:type="gramStart"/>
-      <w:r>
-        <w:t>jpeg,…</w:t>
-      </w:r>
-      <w:proofErr w:type="gramEnd"/>
-      <w:r>
-        <w:t>). I nomi dei file saranno legati alle schermate presenti nei vari file ad esempio: “</w:t>
+        <w:t>”, “</w:t>
       </w:r>
       <w:proofErr w:type="spellStart"/>
       <w:r>
-        <w:t>HomePage</w:t>
+        <w:t>FormEvento</w:t>
       </w:r>
       <w:proofErr w:type="spellEnd"/>
       <w:r>
-        <w:t>”, “</w:t>
+        <w:t>”, eccetera seguiti dal codice con la versione.</w:t>
+      </w:r>
+    </w:p>
+    <w:p>
+      <w:pPr>
+        <w:pStyle w:val="Titolo3"/>
+      </w:pPr>
+      <w:bookmarkStart w:id="24" w:name="_Toc5872173"/>
+      <w:r>
+        <w:t>2.1.20. CMM</w:t>
+      </w:r>
+      <w:bookmarkEnd w:id="24"/>
+    </w:p>
+    <w:p>
+      <w:pPr>
+        <w:rPr>
+          <w:b/>
+        </w:rPr>
+      </w:pPr>
+      <w:r>
+        <w:rPr>
+          <w:b/>
+        </w:rPr>
+        <w:t>Descrizione</w:t>
+      </w:r>
+    </w:p>
+    <w:p>
+      <w:r>
+        <w:t xml:space="preserve">Il </w:t>
       </w:r>
       <w:proofErr w:type="spellStart"/>
       <w:r>
-        <w:t>FormEvento</w:t>
+        <w:t>maturity</w:t>
       </w:r>
       <w:proofErr w:type="spellEnd"/>
       <w:r>
-        <w:t>”, eccetera seguiti dal codice con la versione.</w:t>
-      </w:r>
-    </w:p>
-    <w:p>
-      <w:pPr>
-        <w:pStyle w:val="Titolo3"/>
-      </w:pPr>
-      <w:bookmarkStart w:id="24" w:name="_Toc5872173"/>
-      <w:r>
-        <w:t>2.1.20. CMM</w:t>
-      </w:r>
-      <w:bookmarkEnd w:id="24"/>
-    </w:p>
-    <w:p>
-      <w:pPr>
-        <w:rPr>
-          <w:b/>
-        </w:rPr>
-      </w:pPr>
-      <w:r>
-        <w:rPr>
-          <w:b/>
-        </w:rPr>
-        <w:t>Descrizione</w:t>
-      </w:r>
-    </w:p>
-    <w:p>
-      <w:r>
-        <w:t xml:space="preserve">Il </w:t>
+        <w:t xml:space="preserve"> model è un modello che permette alle organizzazioni di giudicare i loro processi e confrontarsi, inoltre è un modo per migliorare il controllo sui processi software. Il successo di una organizzazione dipende dall’adozione di modelli di lavoro ripetibili e misurabili, non da </w:t>
       </w:r>
       <w:proofErr w:type="spellStart"/>
       <w:r>
-        <w:t>maturity</w:t>
+        <w:t>achievements</w:t>
       </w:r>
       <w:proofErr w:type="spellEnd"/>
       <w:r>
-        <w:t xml:space="preserve"> model è un modello che permette alle organizzazioni di giudicare i loro processi e confrontarsi, inoltre è un modo per migliorare il controllo sui processi software. Il successo di una organizzazione dipende dall’adozione di modelli di lavoro ripetibili e misurabili, non da </w:t>
+        <w:t xml:space="preserve"> individuali o accidentali. Questo modello definisce 5 livelli di maturità: ogni livello ha un gruppo di obiettivi e il raggiungimento di un certo livello di maturità porta al miglioramento delle “</w:t>
       </w:r>
       <w:proofErr w:type="spellStart"/>
       <w:r>
-        <w:t>achievements</w:t>
+        <w:t>process</w:t>
       </w:r>
       <w:proofErr w:type="spellEnd"/>
       <w:r>
-        <w:t xml:space="preserve"> individuali o accidentali. Questo modello definisce 5 livelli di maturità: ogni livello ha un gruppo di obiettivi e il raggiungimento di un certo livello di maturità porta al miglioramento delle “</w:t>
-      </w:r>
-      <w:proofErr w:type="spellStart"/>
-      <w:r>
-        <w:t>process</w:t>
-      </w:r>
-      <w:proofErr w:type="spellEnd"/>
-      <w:r>
-        <w:t xml:space="preserve"> </w:t>
-      </w:r>
-      <w:proofErr w:type="spellStart"/>
-      <w:r>
-        <w:t>capabilities</w:t>
-      </w:r>
-      <w:proofErr w:type="spellEnd"/>
-      <w:r>
-        <w:t>” dell’organizzazione. Lo scopo di questo documento è descrivere il livello di maturità raggiunto dall’organizzazione in relazione alla gestione dei vari processi software.</w:t>
+        <w:t xml:space="preserve"> capabilities” dell’organizzazione. Lo scopo di questo documento è descrivere il livello di maturità raggiunto dall’organizzazione in relazione alla gestione dei vari processi software.</w:t>
       </w:r>
     </w:p>
     <w:p>
@@ -6897,7 +6819,6 @@
     </w:p>
     <w:p>
       <w:r>
-        <w:lastRenderedPageBreak/>
         <w:t>Possono essere interne (esigenze degli sviluppatori) o</w:t>
       </w:r>
       <w:r>
@@ -7214,6 +7135,7 @@
         <w:rPr>
           <w:color w:val="000000" w:themeColor="text1"/>
         </w:rPr>
+        <w:lastRenderedPageBreak/>
         <w:t>3.1.15 è la quindicesima revisione interna della prima consegna della terza versione completa e funzionante del sistema.</w:t>
       </w:r>
     </w:p>
@@ -7223,7 +7145,6 @@
       </w:pPr>
       <w:bookmarkStart w:id="29" w:name="_Toc5872178"/>
       <w:r>
-        <w:lastRenderedPageBreak/>
         <w:t>2.4.2</w:t>
       </w:r>
       <w:r>
@@ -7323,15 +7244,7 @@
       </w:r>
       <w:proofErr w:type="spellEnd"/>
       <w:r>
-        <w:t xml:space="preserve"> </w:t>
-      </w:r>
-      <w:proofErr w:type="spellStart"/>
-      <w:r>
-        <w:t>testing</w:t>
-      </w:r>
-      <w:proofErr w:type="spellEnd"/>
-      <w:r>
-        <w:t xml:space="preserve"> (prima di ogni consegna al committente);</w:t>
+        <w:t xml:space="preserve"> testing (prima di ogni consegna al committente);</w:t>
       </w:r>
     </w:p>
     <w:p>
@@ -7366,29 +7279,8 @@
           <w:numId w:val="8"/>
         </w:numPr>
       </w:pPr>
-      <w:proofErr w:type="spellStart"/>
-      <w:r>
-        <w:t>Testing</w:t>
-      </w:r>
-      <w:proofErr w:type="spellEnd"/>
-      <w:r>
-        <w:t xml:space="preserve"> con </w:t>
-      </w:r>
-      <w:proofErr w:type="spellStart"/>
-      <w:r>
-        <w:t>tool</w:t>
-      </w:r>
-      <w:proofErr w:type="spellEnd"/>
-      <w:r>
-        <w:t xml:space="preserve"> di supporto (</w:t>
-      </w:r>
-      <w:proofErr w:type="spellStart"/>
-      <w:r>
-        <w:t>tool</w:t>
-      </w:r>
-      <w:proofErr w:type="spellEnd"/>
-      <w:r>
-        <w:t xml:space="preserve"> da definire);</w:t>
+      <w:r>
+        <w:t>Testing con tool di supporto (tool da definire);</w:t>
       </w:r>
     </w:p>
     <w:p>
@@ -7421,21 +7313,8 @@
           <w:numId w:val="11"/>
         </w:numPr>
       </w:pPr>
-      <w:proofErr w:type="spellStart"/>
-      <w:r>
-        <w:t>Baradel</w:t>
-      </w:r>
-      <w:proofErr w:type="spellEnd"/>
-      <w:r>
-        <w:t xml:space="preserve"> Luca: </w:t>
-      </w:r>
-      <w:proofErr w:type="spellStart"/>
-      <w:r>
-        <w:t>black</w:t>
-      </w:r>
-      <w:proofErr w:type="spellEnd"/>
-      <w:r>
-        <w:t xml:space="preserve"> – box, white – box;</w:t>
+      <w:r>
+        <w:t>Baradel Luca: black – box, white – box;</w:t>
       </w:r>
     </w:p>
     <w:p>
@@ -7455,31 +7334,15 @@
       </w:r>
       <w:proofErr w:type="spellEnd"/>
       <w:r>
-        <w:t xml:space="preserve"> </w:t>
+        <w:t xml:space="preserve"> testing, </w:t>
       </w:r>
       <w:proofErr w:type="spellStart"/>
       <w:r>
-        <w:t>testing</w:t>
+        <w:t>interface</w:t>
       </w:r>
       <w:proofErr w:type="spellEnd"/>
       <w:r>
-        <w:t xml:space="preserve">, </w:t>
-      </w:r>
-      <w:proofErr w:type="spellStart"/>
-      <w:r>
-        <w:t>interface</w:t>
-      </w:r>
-      <w:proofErr w:type="spellEnd"/>
-      <w:r>
-        <w:t xml:space="preserve"> </w:t>
-      </w:r>
-      <w:proofErr w:type="spellStart"/>
-      <w:r>
-        <w:t>testing</w:t>
-      </w:r>
-      <w:proofErr w:type="spellEnd"/>
-      <w:r>
-        <w:t>;</w:t>
+        <w:t xml:space="preserve"> testing;</w:t>
       </w:r>
     </w:p>
     <w:p>
@@ -7491,31 +7354,7 @@
         </w:numPr>
       </w:pPr>
       <w:r>
-        <w:t xml:space="preserve">Pellizzari Luca: stress </w:t>
-      </w:r>
-      <w:proofErr w:type="spellStart"/>
-      <w:r>
-        <w:t>testing</w:t>
-      </w:r>
-      <w:proofErr w:type="spellEnd"/>
-      <w:r>
-        <w:t xml:space="preserve">, </w:t>
-      </w:r>
-      <w:proofErr w:type="spellStart"/>
-      <w:r>
-        <w:t>testing</w:t>
-      </w:r>
-      <w:proofErr w:type="spellEnd"/>
-      <w:r>
-        <w:t xml:space="preserve"> con </w:t>
-      </w:r>
-      <w:proofErr w:type="spellStart"/>
-      <w:r>
-        <w:t>tool</w:t>
-      </w:r>
-      <w:proofErr w:type="spellEnd"/>
-      <w:r>
-        <w:t xml:space="preserve"> di supporto, </w:t>
+        <w:t xml:space="preserve">Pellizzari Luca: stress testing, testing con tool di supporto, </w:t>
       </w:r>
       <w:proofErr w:type="spellStart"/>
       <w:r>
@@ -7647,6 +7486,7 @@
     </w:p>
     <w:p>
       <w:r>
+        <w:lastRenderedPageBreak/>
         <w:t>Per quanto riguarda il testing di tipo statico (</w:t>
       </w:r>
       <w:proofErr w:type="spellStart"/>
@@ -7667,7 +7507,6 @@
         </w:numPr>
       </w:pPr>
       <w:r>
-        <w:lastRenderedPageBreak/>
         <w:t>Registrare data, autore e numero progressivo del test;</w:t>
       </w:r>
     </w:p>
@@ -7767,15 +7606,7 @@
       </w:r>
       <w:proofErr w:type="gramEnd"/>
       <w:r>
-        <w:t xml:space="preserve"> </w:t>
-      </w:r>
-      <w:proofErr w:type="spellStart"/>
-      <w:r>
-        <w:t>chain</w:t>
-      </w:r>
-      <w:proofErr w:type="spellEnd"/>
-      <w:r>
-        <w:t xml:space="preserve"> relativa alla versione 1.1 del requisito </w:t>
+        <w:t xml:space="preserve"> chain relativa alla versione 1.1 del requisito </w:t>
       </w:r>
       <w:proofErr w:type="spellStart"/>
       <w:r>
@@ -7852,15 +7683,7 @@
         </w:numPr>
       </w:pPr>
       <w:r>
-        <w:t xml:space="preserve">nomi delle tabelle: </w:t>
-      </w:r>
-      <w:proofErr w:type="spellStart"/>
-      <w:r>
-        <w:t>events</w:t>
-      </w:r>
-      <w:proofErr w:type="spellEnd"/>
-      <w:r>
-        <w:t xml:space="preserve">, </w:t>
+        <w:t xml:space="preserve">nomi delle tabelle: events, </w:t>
       </w:r>
       <w:proofErr w:type="spellStart"/>
       <w:r>
@@ -7880,15 +7703,7 @@
         </w:numPr>
       </w:pPr>
       <w:r>
-        <w:t xml:space="preserve">nomi dei campi appartenenti alla tabella </w:t>
-      </w:r>
-      <w:proofErr w:type="spellStart"/>
-      <w:r>
-        <w:t>events</w:t>
-      </w:r>
-      <w:proofErr w:type="spellEnd"/>
-      <w:r>
-        <w:t xml:space="preserve">: </w:t>
+        <w:t xml:space="preserve">nomi dei campi appartenenti alla tabella events: </w:t>
       </w:r>
       <w:proofErr w:type="spellStart"/>
       <w:r>
@@ -7961,169 +7776,148 @@
     </w:p>
     <w:p>
       <w:r>
-        <w:t xml:space="preserve">Quindi per la tabella </w:t>
+        <w:t xml:space="preserve">Quindi per la tabella events abbiamo che ognuno dei suoi campi sarà nominato nel seguente modo: “e” + “_” + “nome del campo”, mentre per la tabella </w:t>
       </w:r>
       <w:proofErr w:type="spellStart"/>
       <w:r>
-        <w:t>events</w:t>
+        <w:t>subjects</w:t>
       </w:r>
       <w:proofErr w:type="spellEnd"/>
       <w:r>
-        <w:t xml:space="preserve"> abbiamo che ognuno dei suoi campi sarà nominato nel seguente modo: “e” + “_” + “nome del campo”, mentre per la tabella </w:t>
+        <w:t xml:space="preserve"> abbiamo: “s” + “_” + “nome del campo”. I prefissi scelti in questo caso sono “e” ed “s”, nel caso si abbiano più tabelle il cui nome inizia con la stessa lettera il team sceglierà un nuovo prefisso in modo che sia univoco per ogni tabella.</w:t>
+      </w:r>
+    </w:p>
+    <w:p>
+      <w:r>
+        <w:t xml:space="preserve">Questi prefissi verranno riportati nel documento sulla base di dati e </w:t>
+      </w:r>
+      <w:r>
+        <w:t xml:space="preserve">in linea di massima </w:t>
+      </w:r>
+      <w:r>
+        <w:t>saranno diversi per ogni progetto</w:t>
+      </w:r>
+      <w:r>
+        <w:t xml:space="preserve"> in quanto dipendono strettamente dal nome delle tabelle (che viene scelto in base ai dati che una tabella contiene)</w:t>
+      </w:r>
+      <w:r>
+        <w:t>.</w:t>
+      </w:r>
+    </w:p>
+    <w:p>
+      <w:pPr>
+        <w:pStyle w:val="Titolo3"/>
+      </w:pPr>
+      <w:bookmarkStart w:id="36" w:name="_Toc5872185"/>
+      <w:r>
+        <w:t>2.6.</w:t>
+      </w:r>
+      <w:r>
+        <w:t>2</w:t>
+      </w:r>
+      <w:r>
+        <w:t xml:space="preserve">. </w:t>
+      </w:r>
+      <w:r>
+        <w:t>Gestione file legati alla base di dati</w:t>
+      </w:r>
+      <w:bookmarkEnd w:id="36"/>
+    </w:p>
+    <w:p>
+      <w:r>
+        <w:t xml:space="preserve">Dopo aver creato la base di dati e aver inserito le tabelle con i relativi vincoli è necessario avere una copia delle query di creazione delle tabelle e dei vincoli per poter ricreare la base di dati su un altro calcolatore </w:t>
+      </w:r>
+      <w:r>
+        <w:lastRenderedPageBreak/>
+        <w:t>oppure semplicemente per poter ricostruire velocemente le tabelle nel caso in cui vengano introdotti degli errori o vengano cancellate erroneamente alcune tabelle (o alcuni vincoli). Per questo verrà mantenuto un file in formato .</w:t>
       </w:r>
       <w:proofErr w:type="spellStart"/>
       <w:r>
-        <w:t>subjects</w:t>
+        <w:t>sql</w:t>
       </w:r>
       <w:proofErr w:type="spellEnd"/>
       <w:r>
-        <w:t xml:space="preserve"> abbiamo: “s” + “_” + “nome del campo”. I prefissi scelti in questo caso sono “e” ed “s”, nel caso si abbiano più tabelle il cui nome inizia con la stessa lettera il team sceglierà un nuovo prefisso in modo che sia univoco per ogni tabella.</w:t>
-      </w:r>
-    </w:p>
-    <w:p>
-      <w:r>
-        <w:t xml:space="preserve">Questi prefissi verranno riportati nel documento sulla base di dati e </w:t>
-      </w:r>
-      <w:r>
-        <w:t xml:space="preserve">in linea di massima </w:t>
-      </w:r>
-      <w:r>
-        <w:t>saranno diversi per ogni progetto</w:t>
-      </w:r>
-      <w:r>
-        <w:t xml:space="preserve"> in quanto dipendono strettamente dal nome delle tabelle (che viene scelto in base ai dati che una tabella contiene)</w:t>
-      </w:r>
-      <w:r>
-        <w:t>.</w:t>
-      </w:r>
+        <w:t xml:space="preserve"> che contiene le query di creazione delle tabelle e delle loro relazioni (e vincoli). Questo file sarà </w:t>
+      </w:r>
+      <w:proofErr w:type="spellStart"/>
+      <w:r>
+        <w:t>versionato</w:t>
+      </w:r>
+      <w:proofErr w:type="spellEnd"/>
+      <w:r>
+        <w:t xml:space="preserve"> (oppure datato) in modo da sapere su quale versione stiamo lavorando nel caso in cui ce ne siano più di una. Oltre a questo file sarà presente un data </w:t>
+      </w:r>
+      <w:proofErr w:type="spellStart"/>
+      <w:r>
+        <w:t>dictionary</w:t>
+      </w:r>
+      <w:proofErr w:type="spellEnd"/>
+      <w:r>
+        <w:t xml:space="preserve"> relativo alla base di dati che contiene informazioni relative alle varie tabelle, alle loro relazioni, ai campi presenti in ogni tabella e agli indici eventualmente associati ai campi. Anche il data </w:t>
+      </w:r>
+      <w:proofErr w:type="spellStart"/>
+      <w:r>
+        <w:t>dictionary</w:t>
+      </w:r>
+      <w:proofErr w:type="spellEnd"/>
+      <w:r>
+        <w:t xml:space="preserve"> sarà </w:t>
+      </w:r>
+      <w:proofErr w:type="spellStart"/>
+      <w:r>
+        <w:t>versionato</w:t>
+      </w:r>
+      <w:proofErr w:type="spellEnd"/>
+      <w:r>
+        <w:t xml:space="preserve"> (o datato) perché è strettamente legato alle informazioni di una specifica base di dati.</w:t>
+      </w:r>
+      <w:r>
+        <w:t xml:space="preserve"> È possibile che entrambi i file sopra descritti (data </w:t>
+      </w:r>
+      <w:proofErr w:type="spellStart"/>
+      <w:r>
+        <w:t>dictionary</w:t>
+      </w:r>
+      <w:proofErr w:type="spellEnd"/>
+      <w:r>
+        <w:t xml:space="preserve"> e query </w:t>
+      </w:r>
+      <w:proofErr w:type="spellStart"/>
+      <w:r>
+        <w:t>sql</w:t>
+      </w:r>
+      <w:proofErr w:type="spellEnd"/>
+      <w:r>
+        <w:t>)</w:t>
+      </w:r>
+      <w:r>
+        <w:t xml:space="preserve"> siano generati automaticamente dal tool utilizzato per gestire la base di dati.</w:t>
+      </w:r>
+    </w:p>
+    <w:p>
+      <w:pPr>
+        <w:pStyle w:val="Titolo2"/>
+      </w:pPr>
+      <w:bookmarkStart w:id="37" w:name="_Toc5872186"/>
+      <w:r>
+        <w:t>2.</w:t>
+      </w:r>
+      <w:r>
+        <w:t>7</w:t>
+      </w:r>
+      <w:r>
+        <w:t xml:space="preserve">. </w:t>
+      </w:r>
+      <w:r>
+        <w:t>Software di supporto</w:t>
+      </w:r>
+      <w:bookmarkEnd w:id="37"/>
     </w:p>
     <w:p>
       <w:pPr>
         <w:pStyle w:val="Titolo3"/>
       </w:pPr>
-      <w:bookmarkStart w:id="36" w:name="_Toc5872185"/>
-      <w:r>
-        <w:t>2.6.</w:t>
-      </w:r>
-      <w:r>
-        <w:t>2</w:t>
-      </w:r>
-      <w:r>
-        <w:t xml:space="preserve">. </w:t>
-      </w:r>
-      <w:r>
-        <w:t>Gestione file legati alla base di dati</w:t>
-      </w:r>
-      <w:bookmarkEnd w:id="36"/>
-    </w:p>
-    <w:p>
-      <w:r>
-        <w:t xml:space="preserve">Dopo aver creato la base di dati e aver inserito le tabelle con i relativi vincoli è necessario avere una copia delle </w:t>
-      </w:r>
-      <w:proofErr w:type="spellStart"/>
-      <w:r>
-        <w:t>query</w:t>
-      </w:r>
-      <w:proofErr w:type="spellEnd"/>
-      <w:r>
-        <w:t xml:space="preserve"> di creazione delle tabelle e dei vincoli per poter ricreare la base di dati su un altro calcolatore oppure semplicemente per poter ricostruire velocemente le tabelle nel caso in cui vengano introdotti degli errori o vengano cancellate erroneamente alcune tabelle (o alcuni vincoli). Per questo verrà mantenuto un file in formato .</w:t>
-      </w:r>
-      <w:proofErr w:type="spellStart"/>
-      <w:r>
-        <w:t>sql</w:t>
-      </w:r>
-      <w:proofErr w:type="spellEnd"/>
-      <w:r>
-        <w:t xml:space="preserve"> che contiene le </w:t>
-      </w:r>
-      <w:proofErr w:type="spellStart"/>
-      <w:r>
-        <w:t>query</w:t>
-      </w:r>
-      <w:proofErr w:type="spellEnd"/>
-      <w:r>
-        <w:t xml:space="preserve"> di creazione delle tabelle e delle loro relazioni (e vincoli). Questo </w:t>
-      </w:r>
-      <w:r>
-        <w:lastRenderedPageBreak/>
-        <w:t xml:space="preserve">file sarà </w:t>
-      </w:r>
-      <w:proofErr w:type="spellStart"/>
-      <w:r>
-        <w:t>versionato</w:t>
-      </w:r>
-      <w:proofErr w:type="spellEnd"/>
-      <w:r>
-        <w:t xml:space="preserve"> (oppure datato) in modo da sapere su quale versione stiamo lavorando nel caso in cui ce ne siano più di una. Oltre a questo file sarà presente un data </w:t>
-      </w:r>
-      <w:proofErr w:type="spellStart"/>
-      <w:r>
-        <w:t>dictionary</w:t>
-      </w:r>
-      <w:proofErr w:type="spellEnd"/>
-      <w:r>
-        <w:t xml:space="preserve"> relativo alla base di dati che contiene informazioni relative alle varie tabelle, alle loro relazioni, ai campi presenti in ogni tabella e agli indici eventualmente associati ai campi. Anche il data </w:t>
-      </w:r>
-      <w:proofErr w:type="spellStart"/>
-      <w:r>
-        <w:t>dictionary</w:t>
-      </w:r>
-      <w:proofErr w:type="spellEnd"/>
-      <w:r>
-        <w:t xml:space="preserve"> sarà </w:t>
-      </w:r>
-      <w:proofErr w:type="spellStart"/>
-      <w:r>
-        <w:t>versionato</w:t>
-      </w:r>
-      <w:proofErr w:type="spellEnd"/>
-      <w:r>
-        <w:t xml:space="preserve"> (o datato) perché è strettamente legato alle informazioni di una specifica base di dati.</w:t>
-      </w:r>
-      <w:r>
-        <w:t xml:space="preserve"> È possibile che entrambi i file sopra descritti (data </w:t>
-      </w:r>
-      <w:proofErr w:type="spellStart"/>
-      <w:r>
-        <w:t>dictionary</w:t>
-      </w:r>
-      <w:proofErr w:type="spellEnd"/>
-      <w:r>
-        <w:t xml:space="preserve"> e </w:t>
-      </w:r>
-      <w:proofErr w:type="spellStart"/>
-      <w:r>
-        <w:t>query</w:t>
-      </w:r>
-      <w:proofErr w:type="spellEnd"/>
-      <w:r>
-        <w:t xml:space="preserve"> </w:t>
-      </w:r>
-      <w:proofErr w:type="spellStart"/>
-      <w:r>
-        <w:t>sql</w:t>
-      </w:r>
-      <w:proofErr w:type="spellEnd"/>
-      <w:r>
-        <w:t>)</w:t>
-      </w:r>
-      <w:r>
-        <w:t xml:space="preserve"> siano generati automaticamente dal </w:t>
-      </w:r>
-      <w:proofErr w:type="spellStart"/>
-      <w:r>
-        <w:t>tool</w:t>
-      </w:r>
-      <w:proofErr w:type="spellEnd"/>
-      <w:r>
-        <w:t xml:space="preserve"> utilizzato per gestire la base di dati.</w:t>
-      </w:r>
-    </w:p>
-    <w:p>
-      <w:pPr>
-        <w:pStyle w:val="Titolo2"/>
-      </w:pPr>
-      <w:bookmarkStart w:id="37" w:name="_Toc5872186"/>
+      <w:bookmarkStart w:id="38" w:name="_Toc5872187"/>
       <w:r>
         <w:t>2.</w:t>
       </w:r>
@@ -8131,25 +7925,6 @@
         <w:t>7</w:t>
       </w:r>
       <w:r>
-        <w:t xml:space="preserve">. </w:t>
-      </w:r>
-      <w:r>
-        <w:t>Software di supporto</w:t>
-      </w:r>
-      <w:bookmarkEnd w:id="37"/>
-    </w:p>
-    <w:p>
-      <w:pPr>
-        <w:pStyle w:val="Titolo3"/>
-      </w:pPr>
-      <w:bookmarkStart w:id="38" w:name="_Toc5872187"/>
-      <w:r>
-        <w:t>2.</w:t>
-      </w:r>
-      <w:r>
-        <w:t>7</w:t>
-      </w:r>
-      <w:r>
         <w:t xml:space="preserve">.1. </w:t>
       </w:r>
       <w:r>
@@ -8159,15 +7934,7 @@
     </w:p>
     <w:p>
       <w:r>
-        <w:t xml:space="preserve">Uno dei </w:t>
-      </w:r>
-      <w:proofErr w:type="spellStart"/>
-      <w:r>
-        <w:t>tool</w:t>
-      </w:r>
-      <w:proofErr w:type="spellEnd"/>
-      <w:r>
-        <w:t xml:space="preserve"> di supporto utilizzati dal team</w:t>
+        <w:t>Uno dei tool di supporto utilizzati dal team</w:t>
       </w:r>
       <w:r>
         <w:t xml:space="preserve"> GL</w:t>
@@ -8221,23 +7988,7 @@
       </w:r>
       <w:proofErr w:type="spellEnd"/>
       <w:r>
-        <w:t xml:space="preserve"> è il </w:t>
-      </w:r>
-      <w:proofErr w:type="spellStart"/>
-      <w:r>
-        <w:t>tool</w:t>
-      </w:r>
-      <w:proofErr w:type="spellEnd"/>
-      <w:r>
-        <w:t xml:space="preserve"> scelto dal team GL3 per gestire la base di dati. Il </w:t>
-      </w:r>
-      <w:proofErr w:type="spellStart"/>
-      <w:r>
-        <w:t>tool</w:t>
-      </w:r>
-      <w:proofErr w:type="spellEnd"/>
-      <w:r>
-        <w:t xml:space="preserve"> è utilizzabile offline e mette a disposizione un’interfaccia molto semplice per la gestione delle varie tabelle di una base di dati; inoltre permette di generare in modo automatico i due file di cui si parla nella sezione “2.6.2 Gestione file legati alla base di dati” del presente documento.</w:t>
+        <w:t xml:space="preserve"> è il tool scelto dal team GL3 per gestire la base di dati. Il tool è utilizzabile offline e mette a disposizione un’interfaccia molto semplice per la gestione delle varie tabelle di una base di dati; inoltre permette di generare in modo automatico i due file di cui si parla nella sezione “2.6.2 Gestione file legati alla base di dati” del presente documento.</w:t>
       </w:r>
     </w:p>
     <w:sectPr>
@@ -8256,7 +8007,7 @@
 </file>
 
 <file path=word/endnotes.xml><?xml version="1.0" encoding="utf-8"?>
-<w:endnotes xmlns:wpc="http://schemas.microsoft.com/office/word/2010/wordprocessingCanvas" xmlns:cx="http://schemas.microsoft.com/office/drawing/2014/chartex" xmlns:cx1="http://schemas.microsoft.com/office/drawing/2015/9/8/chartex" xmlns:mc="http://schemas.openxmlformats.org/markup-compatibility/2006" xmlns:o="urn:schemas-microsoft-com:office:office" xmlns:r="http://schemas.openxmlformats.org/officeDocument/2006/relationships" xmlns:m="http://schemas.openxmlformats.org/officeDocument/2006/math" xmlns:v="urn:schemas-microsoft-com:vml" xmlns:wp14="http://schemas.microsoft.com/office/word/2010/wordprocessingDrawing" xmlns:wp="http://schemas.openxmlformats.org/drawingml/2006/wordprocessingDrawing" xmlns:w10="urn:schemas-microsoft-com:office:word" xmlns:w="http://schemas.openxmlformats.org/wordprocessingml/2006/main" xmlns:w14="http://schemas.microsoft.com/office/word/2010/wordml" xmlns:w15="http://schemas.microsoft.com/office/word/2012/wordml" xmlns:w16se="http://schemas.microsoft.com/office/word/2015/wordml/symex" xmlns:wpg="http://schemas.microsoft.com/office/word/2010/wordprocessingGroup" xmlns:wpi="http://schemas.microsoft.com/office/word/2010/wordprocessingInk" xmlns:wne="http://schemas.microsoft.com/office/word/2006/wordml" xmlns:wps="http://schemas.microsoft.com/office/word/2010/wordprocessingShape" mc:Ignorable="w14 w15 w16se wp14">
+<w:endnotes xmlns:wpc="http://schemas.microsoft.com/office/word/2010/wordprocessingCanvas" xmlns:cx="http://schemas.microsoft.com/office/drawing/2014/chartex" xmlns:cx1="http://schemas.microsoft.com/office/drawing/2015/9/8/chartex" xmlns:cx2="http://schemas.microsoft.com/office/drawing/2015/10/21/chartex" xmlns:cx3="http://schemas.microsoft.com/office/drawing/2016/5/9/chartex" xmlns:cx4="http://schemas.microsoft.com/office/drawing/2016/5/10/chartex" xmlns:cx5="http://schemas.microsoft.com/office/drawing/2016/5/11/chartex" xmlns:cx6="http://schemas.microsoft.com/office/drawing/2016/5/12/chartex" xmlns:cx7="http://schemas.microsoft.com/office/drawing/2016/5/13/chartex" xmlns:cx8="http://schemas.microsoft.com/office/drawing/2016/5/14/chartex" xmlns:mc="http://schemas.openxmlformats.org/markup-compatibility/2006" xmlns:aink="http://schemas.microsoft.com/office/drawing/2016/ink" xmlns:am3d="http://schemas.microsoft.com/office/drawing/2017/model3d" xmlns:o="urn:schemas-microsoft-com:office:office" xmlns:r="http://schemas.openxmlformats.org/officeDocument/2006/relationships" xmlns:m="http://schemas.openxmlformats.org/officeDocument/2006/math" xmlns:v="urn:schemas-microsoft-com:vml" xmlns:wp14="http://schemas.microsoft.com/office/word/2010/wordprocessingDrawing" xmlns:wp="http://schemas.openxmlformats.org/drawingml/2006/wordprocessingDrawing" xmlns:w10="urn:schemas-microsoft-com:office:word" xmlns:w="http://schemas.openxmlformats.org/wordprocessingml/2006/main" xmlns:w14="http://schemas.microsoft.com/office/word/2010/wordml" xmlns:w15="http://schemas.microsoft.com/office/word/2012/wordml" xmlns:w16cid="http://schemas.microsoft.com/office/word/2016/wordml/cid" xmlns:w16se="http://schemas.microsoft.com/office/word/2015/wordml/symex" xmlns:wpg="http://schemas.microsoft.com/office/word/2010/wordprocessingGroup" xmlns:wpi="http://schemas.microsoft.com/office/word/2010/wordprocessingInk" xmlns:wne="http://schemas.microsoft.com/office/word/2006/wordml" xmlns:wps="http://schemas.microsoft.com/office/word/2010/wordprocessingShape" mc:Ignorable="w14 w15 w16se w16cid wp14">
   <w:endnote w:type="separator" w:id="-1">
     <w:p>
       <w:pPr>
@@ -8281,7 +8032,7 @@
 </file>
 
 <file path=word/footer1.xml><?xml version="1.0" encoding="utf-8"?>
-<w:ftr xmlns:wpc="http://schemas.microsoft.com/office/word/2010/wordprocessingCanvas" xmlns:cx="http://schemas.microsoft.com/office/drawing/2014/chartex" xmlns:cx1="http://schemas.microsoft.com/office/drawing/2015/9/8/chartex" xmlns:mc="http://schemas.openxmlformats.org/markup-compatibility/2006" xmlns:o="urn:schemas-microsoft-com:office:office" xmlns:r="http://schemas.openxmlformats.org/officeDocument/2006/relationships" xmlns:m="http://schemas.openxmlformats.org/officeDocument/2006/math" xmlns:v="urn:schemas-microsoft-com:vml" xmlns:wp14="http://schemas.microsoft.com/office/word/2010/wordprocessingDrawing" xmlns:wp="http://schemas.openxmlformats.org/drawingml/2006/wordprocessingDrawing" xmlns:w10="urn:schemas-microsoft-com:office:word" xmlns:w="http://schemas.openxmlformats.org/wordprocessingml/2006/main" xmlns:w14="http://schemas.microsoft.com/office/word/2010/wordml" xmlns:w15="http://schemas.microsoft.com/office/word/2012/wordml" xmlns:w16se="http://schemas.microsoft.com/office/word/2015/wordml/symex" xmlns:wpg="http://schemas.microsoft.com/office/word/2010/wordprocessingGroup" xmlns:wpi="http://schemas.microsoft.com/office/word/2010/wordprocessingInk" xmlns:wne="http://schemas.microsoft.com/office/word/2006/wordml" xmlns:wps="http://schemas.microsoft.com/office/word/2010/wordprocessingShape" mc:Ignorable="w14 w15 w16se wp14">
+<w:ftr xmlns:wpc="http://schemas.microsoft.com/office/word/2010/wordprocessingCanvas" xmlns:cx="http://schemas.microsoft.com/office/drawing/2014/chartex" xmlns:cx1="http://schemas.microsoft.com/office/drawing/2015/9/8/chartex" xmlns:cx2="http://schemas.microsoft.com/office/drawing/2015/10/21/chartex" xmlns:cx3="http://schemas.microsoft.com/office/drawing/2016/5/9/chartex" xmlns:cx4="http://schemas.microsoft.com/office/drawing/2016/5/10/chartex" xmlns:cx5="http://schemas.microsoft.com/office/drawing/2016/5/11/chartex" xmlns:cx6="http://schemas.microsoft.com/office/drawing/2016/5/12/chartex" xmlns:cx7="http://schemas.microsoft.com/office/drawing/2016/5/13/chartex" xmlns:cx8="http://schemas.microsoft.com/office/drawing/2016/5/14/chartex" xmlns:mc="http://schemas.openxmlformats.org/markup-compatibility/2006" xmlns:aink="http://schemas.microsoft.com/office/drawing/2016/ink" xmlns:am3d="http://schemas.microsoft.com/office/drawing/2017/model3d" xmlns:o="urn:schemas-microsoft-com:office:office" xmlns:r="http://schemas.openxmlformats.org/officeDocument/2006/relationships" xmlns:m="http://schemas.openxmlformats.org/officeDocument/2006/math" xmlns:v="urn:schemas-microsoft-com:vml" xmlns:wp14="http://schemas.microsoft.com/office/word/2010/wordprocessingDrawing" xmlns:wp="http://schemas.openxmlformats.org/drawingml/2006/wordprocessingDrawing" xmlns:w10="urn:schemas-microsoft-com:office:word" xmlns:w="http://schemas.openxmlformats.org/wordprocessingml/2006/main" xmlns:w14="http://schemas.microsoft.com/office/word/2010/wordml" xmlns:w15="http://schemas.microsoft.com/office/word/2012/wordml" xmlns:w16cid="http://schemas.microsoft.com/office/word/2016/wordml/cid" xmlns:w16se="http://schemas.microsoft.com/office/word/2015/wordml/symex" xmlns:wpg="http://schemas.microsoft.com/office/word/2010/wordprocessingGroup" xmlns:wpi="http://schemas.microsoft.com/office/word/2010/wordprocessingInk" xmlns:wne="http://schemas.microsoft.com/office/word/2006/wordml" xmlns:wps="http://schemas.microsoft.com/office/word/2010/wordprocessingShape" mc:Ignorable="w14 w15 w16se w16cid wp14">
   <w:sdt>
     <w:sdtPr>
       <w:id w:val="1303117109"/>
@@ -8360,7 +8111,7 @@
 </file>
 
 <file path=word/footer2.xml><?xml version="1.0" encoding="utf-8"?>
-<w:ftr xmlns:wpc="http://schemas.microsoft.com/office/word/2010/wordprocessingCanvas" xmlns:cx="http://schemas.microsoft.com/office/drawing/2014/chartex" xmlns:cx1="http://schemas.microsoft.com/office/drawing/2015/9/8/chartex" xmlns:mc="http://schemas.openxmlformats.org/markup-compatibility/2006" xmlns:o="urn:schemas-microsoft-com:office:office" xmlns:r="http://schemas.openxmlformats.org/officeDocument/2006/relationships" xmlns:m="http://schemas.openxmlformats.org/officeDocument/2006/math" xmlns:v="urn:schemas-microsoft-com:vml" xmlns:wp14="http://schemas.microsoft.com/office/word/2010/wordprocessingDrawing" xmlns:wp="http://schemas.openxmlformats.org/drawingml/2006/wordprocessingDrawing" xmlns:w10="urn:schemas-microsoft-com:office:word" xmlns:w="http://schemas.openxmlformats.org/wordprocessingml/2006/main" xmlns:w14="http://schemas.microsoft.com/office/word/2010/wordml" xmlns:w15="http://schemas.microsoft.com/office/word/2012/wordml" xmlns:w16se="http://schemas.microsoft.com/office/word/2015/wordml/symex" xmlns:wpg="http://schemas.microsoft.com/office/word/2010/wordprocessingGroup" xmlns:wpi="http://schemas.microsoft.com/office/word/2010/wordprocessingInk" xmlns:wne="http://schemas.microsoft.com/office/word/2006/wordml" xmlns:wps="http://schemas.microsoft.com/office/word/2010/wordprocessingShape" mc:Ignorable="w14 w15 w16se wp14">
+<w:ftr xmlns:wpc="http://schemas.microsoft.com/office/word/2010/wordprocessingCanvas" xmlns:cx="http://schemas.microsoft.com/office/drawing/2014/chartex" xmlns:cx1="http://schemas.microsoft.com/office/drawing/2015/9/8/chartex" xmlns:cx2="http://schemas.microsoft.com/office/drawing/2015/10/21/chartex" xmlns:cx3="http://schemas.microsoft.com/office/drawing/2016/5/9/chartex" xmlns:cx4="http://schemas.microsoft.com/office/drawing/2016/5/10/chartex" xmlns:cx5="http://schemas.microsoft.com/office/drawing/2016/5/11/chartex" xmlns:cx6="http://schemas.microsoft.com/office/drawing/2016/5/12/chartex" xmlns:cx7="http://schemas.microsoft.com/office/drawing/2016/5/13/chartex" xmlns:cx8="http://schemas.microsoft.com/office/drawing/2016/5/14/chartex" xmlns:mc="http://schemas.openxmlformats.org/markup-compatibility/2006" xmlns:aink="http://schemas.microsoft.com/office/drawing/2016/ink" xmlns:am3d="http://schemas.microsoft.com/office/drawing/2017/model3d" xmlns:o="urn:schemas-microsoft-com:office:office" xmlns:r="http://schemas.openxmlformats.org/officeDocument/2006/relationships" xmlns:m="http://schemas.openxmlformats.org/officeDocument/2006/math" xmlns:v="urn:schemas-microsoft-com:vml" xmlns:wp14="http://schemas.microsoft.com/office/word/2010/wordprocessingDrawing" xmlns:wp="http://schemas.openxmlformats.org/drawingml/2006/wordprocessingDrawing" xmlns:w10="urn:schemas-microsoft-com:office:word" xmlns:w="http://schemas.openxmlformats.org/wordprocessingml/2006/main" xmlns:w14="http://schemas.microsoft.com/office/word/2010/wordml" xmlns:w15="http://schemas.microsoft.com/office/word/2012/wordml" xmlns:w16cid="http://schemas.microsoft.com/office/word/2016/wordml/cid" xmlns:w16se="http://schemas.microsoft.com/office/word/2015/wordml/symex" xmlns:wpg="http://schemas.microsoft.com/office/word/2010/wordprocessingGroup" xmlns:wpi="http://schemas.microsoft.com/office/word/2010/wordprocessingInk" xmlns:wne="http://schemas.microsoft.com/office/word/2006/wordml" xmlns:wps="http://schemas.microsoft.com/office/word/2010/wordprocessingShape" mc:Ignorable="w14 w15 w16se w16cid wp14">
   <w:sdt>
     <w:sdtPr>
       <w:id w:val="1629437468"/>
@@ -8436,7 +8187,7 @@
 </file>
 
 <file path=word/footnotes.xml><?xml version="1.0" encoding="utf-8"?>
-<w:footnotes xmlns:wpc="http://schemas.microsoft.com/office/word/2010/wordprocessingCanvas" xmlns:cx="http://schemas.microsoft.com/office/drawing/2014/chartex" xmlns:cx1="http://schemas.microsoft.com/office/drawing/2015/9/8/chartex" xmlns:mc="http://schemas.openxmlformats.org/markup-compatibility/2006" xmlns:o="urn:schemas-microsoft-com:office:office" xmlns:r="http://schemas.openxmlformats.org/officeDocument/2006/relationships" xmlns:m="http://schemas.openxmlformats.org/officeDocument/2006/math" xmlns:v="urn:schemas-microsoft-com:vml" xmlns:wp14="http://schemas.microsoft.com/office/word/2010/wordprocessingDrawing" xmlns:wp="http://schemas.openxmlformats.org/drawingml/2006/wordprocessingDrawing" xmlns:w10="urn:schemas-microsoft-com:office:word" xmlns:w="http://schemas.openxmlformats.org/wordprocessingml/2006/main" xmlns:w14="http://schemas.microsoft.com/office/word/2010/wordml" xmlns:w15="http://schemas.microsoft.com/office/word/2012/wordml" xmlns:w16se="http://schemas.microsoft.com/office/word/2015/wordml/symex" xmlns:wpg="http://schemas.microsoft.com/office/word/2010/wordprocessingGroup" xmlns:wpi="http://schemas.microsoft.com/office/word/2010/wordprocessingInk" xmlns:wne="http://schemas.microsoft.com/office/word/2006/wordml" xmlns:wps="http://schemas.microsoft.com/office/word/2010/wordprocessingShape" mc:Ignorable="w14 w15 w16se wp14">
+<w:footnotes xmlns:wpc="http://schemas.microsoft.com/office/word/2010/wordprocessingCanvas" xmlns:cx="http://schemas.microsoft.com/office/drawing/2014/chartex" xmlns:cx1="http://schemas.microsoft.com/office/drawing/2015/9/8/chartex" xmlns:cx2="http://schemas.microsoft.com/office/drawing/2015/10/21/chartex" xmlns:cx3="http://schemas.microsoft.com/office/drawing/2016/5/9/chartex" xmlns:cx4="http://schemas.microsoft.com/office/drawing/2016/5/10/chartex" xmlns:cx5="http://schemas.microsoft.com/office/drawing/2016/5/11/chartex" xmlns:cx6="http://schemas.microsoft.com/office/drawing/2016/5/12/chartex" xmlns:cx7="http://schemas.microsoft.com/office/drawing/2016/5/13/chartex" xmlns:cx8="http://schemas.microsoft.com/office/drawing/2016/5/14/chartex" xmlns:mc="http://schemas.openxmlformats.org/markup-compatibility/2006" xmlns:aink="http://schemas.microsoft.com/office/drawing/2016/ink" xmlns:am3d="http://schemas.microsoft.com/office/drawing/2017/model3d" xmlns:o="urn:schemas-microsoft-com:office:office" xmlns:r="http://schemas.openxmlformats.org/officeDocument/2006/relationships" xmlns:m="http://schemas.openxmlformats.org/officeDocument/2006/math" xmlns:v="urn:schemas-microsoft-com:vml" xmlns:wp14="http://schemas.microsoft.com/office/word/2010/wordprocessingDrawing" xmlns:wp="http://schemas.openxmlformats.org/drawingml/2006/wordprocessingDrawing" xmlns:w10="urn:schemas-microsoft-com:office:word" xmlns:w="http://schemas.openxmlformats.org/wordprocessingml/2006/main" xmlns:w14="http://schemas.microsoft.com/office/word/2010/wordml" xmlns:w15="http://schemas.microsoft.com/office/word/2012/wordml" xmlns:w16cid="http://schemas.microsoft.com/office/word/2016/wordml/cid" xmlns:w16se="http://schemas.microsoft.com/office/word/2015/wordml/symex" xmlns:wpg="http://schemas.microsoft.com/office/word/2010/wordprocessingGroup" xmlns:wpi="http://schemas.microsoft.com/office/word/2010/wordprocessingInk" xmlns:wne="http://schemas.microsoft.com/office/word/2006/wordml" xmlns:wps="http://schemas.microsoft.com/office/word/2010/wordprocessingShape" mc:Ignorable="w14 w15 w16se w16cid wp14">
   <w:footnote w:type="separator" w:id="-1">
     <w:p>
       <w:pPr>
@@ -8461,7 +8212,7 @@
 </file>
 
 <file path=word/header1.xml><?xml version="1.0" encoding="utf-8"?>
-<w:hdr xmlns:wpc="http://schemas.microsoft.com/office/word/2010/wordprocessingCanvas" xmlns:cx="http://schemas.microsoft.com/office/drawing/2014/chartex" xmlns:cx1="http://schemas.microsoft.com/office/drawing/2015/9/8/chartex" xmlns:mc="http://schemas.openxmlformats.org/markup-compatibility/2006" xmlns:o="urn:schemas-microsoft-com:office:office" xmlns:r="http://schemas.openxmlformats.org/officeDocument/2006/relationships" xmlns:m="http://schemas.openxmlformats.org/officeDocument/2006/math" xmlns:v="urn:schemas-microsoft-com:vml" xmlns:wp14="http://schemas.microsoft.com/office/word/2010/wordprocessingDrawing" xmlns:wp="http://schemas.openxmlformats.org/drawingml/2006/wordprocessingDrawing" xmlns:w10="urn:schemas-microsoft-com:office:word" xmlns:w="http://schemas.openxmlformats.org/wordprocessingml/2006/main" xmlns:w14="http://schemas.microsoft.com/office/word/2010/wordml" xmlns:w15="http://schemas.microsoft.com/office/word/2012/wordml" xmlns:w16se="http://schemas.microsoft.com/office/word/2015/wordml/symex" xmlns:wpg="http://schemas.microsoft.com/office/word/2010/wordprocessingGroup" xmlns:wpi="http://schemas.microsoft.com/office/word/2010/wordprocessingInk" xmlns:wne="http://schemas.microsoft.com/office/word/2006/wordml" xmlns:wps="http://schemas.microsoft.com/office/word/2010/wordprocessingShape" mc:Ignorable="w14 w15 w16se wp14">
+<w:hdr xmlns:wpc="http://schemas.microsoft.com/office/word/2010/wordprocessingCanvas" xmlns:cx="http://schemas.microsoft.com/office/drawing/2014/chartex" xmlns:cx1="http://schemas.microsoft.com/office/drawing/2015/9/8/chartex" xmlns:cx2="http://schemas.microsoft.com/office/drawing/2015/10/21/chartex" xmlns:cx3="http://schemas.microsoft.com/office/drawing/2016/5/9/chartex" xmlns:cx4="http://schemas.microsoft.com/office/drawing/2016/5/10/chartex" xmlns:cx5="http://schemas.microsoft.com/office/drawing/2016/5/11/chartex" xmlns:cx6="http://schemas.microsoft.com/office/drawing/2016/5/12/chartex" xmlns:cx7="http://schemas.microsoft.com/office/drawing/2016/5/13/chartex" xmlns:cx8="http://schemas.microsoft.com/office/drawing/2016/5/14/chartex" xmlns:mc="http://schemas.openxmlformats.org/markup-compatibility/2006" xmlns:aink="http://schemas.microsoft.com/office/drawing/2016/ink" xmlns:am3d="http://schemas.microsoft.com/office/drawing/2017/model3d" xmlns:o="urn:schemas-microsoft-com:office:office" xmlns:r="http://schemas.openxmlformats.org/officeDocument/2006/relationships" xmlns:m="http://schemas.openxmlformats.org/officeDocument/2006/math" xmlns:v="urn:schemas-microsoft-com:vml" xmlns:wp14="http://schemas.microsoft.com/office/word/2010/wordprocessingDrawing" xmlns:wp="http://schemas.openxmlformats.org/drawingml/2006/wordprocessingDrawing" xmlns:w10="urn:schemas-microsoft-com:office:word" xmlns:w="http://schemas.openxmlformats.org/wordprocessingml/2006/main" xmlns:w14="http://schemas.microsoft.com/office/word/2010/wordml" xmlns:w15="http://schemas.microsoft.com/office/word/2012/wordml" xmlns:w16cid="http://schemas.microsoft.com/office/word/2016/wordml/cid" xmlns:w16se="http://schemas.microsoft.com/office/word/2015/wordml/symex" xmlns:wpg="http://schemas.microsoft.com/office/word/2010/wordprocessingGroup" xmlns:wpi="http://schemas.microsoft.com/office/word/2010/wordprocessingInk" xmlns:wne="http://schemas.microsoft.com/office/word/2006/wordml" xmlns:wps="http://schemas.microsoft.com/office/word/2010/wordprocessingShape" mc:Ignorable="w14 w15 w16se w16cid wp14">
   <w:p>
     <w:pPr>
       <w:pStyle w:val="Intestazione"/>
@@ -8919,7 +8670,7 @@
             </wp:anchor>
           </w:drawing>
         </mc:Choice>
-        <mc:Fallback xmlns:cx2="http://schemas.microsoft.com/office/drawing/2015/10/21/chartex" xmlns:cx3="http://schemas.microsoft.com/office/drawing/2016/5/9/chartex" xmlns:cx4="http://schemas.microsoft.com/office/drawing/2016/5/10/chartex" xmlns:cx5="http://schemas.microsoft.com/office/drawing/2016/5/11/chartex" xmlns:cx6="http://schemas.microsoft.com/office/drawing/2016/5/12/chartex" xmlns:cx7="http://schemas.microsoft.com/office/drawing/2016/5/13/chartex" xmlns:cx8="http://schemas.microsoft.com/office/drawing/2016/5/14/chartex" xmlns:aink="http://schemas.microsoft.com/office/drawing/2016/ink" xmlns:am3d="http://schemas.microsoft.com/office/drawing/2017/model3d" xmlns:w16cid="http://schemas.microsoft.com/office/word/2016/wordml/cid">
+        <mc:Fallback>
           <w:pict>
             <v:line w14:anchorId="2293C96A" id="Connettore diritto 5" o:spid="_x0000_s1026" style="position:absolute;z-index:251660288;visibility:visible;mso-wrap-style:square;mso-width-percent:0;mso-wrap-distance-left:9pt;mso-wrap-distance-top:0;mso-wrap-distance-right:9pt;mso-wrap-distance-bottom:0;mso-position-horizontal:center;mso-position-horizontal-relative:margin;mso-position-vertical:absolute;mso-position-vertical-relative:margin;mso-width-percent:0;mso-width-relative:margin" from="0,-11.25pt" to="528.75pt,-11.25pt" o:gfxdata="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" strokecolor="black [3200]" strokeweight=".5pt">
               <v:stroke joinstyle="miter"/>
@@ -8994,7 +8745,7 @@
 </file>
 
 <file path=word/header2.xml><?xml version="1.0" encoding="utf-8"?>
-<w:hdr xmlns:wpc="http://schemas.microsoft.com/office/word/2010/wordprocessingCanvas" xmlns:cx="http://schemas.microsoft.com/office/drawing/2014/chartex" xmlns:cx1="http://schemas.microsoft.com/office/drawing/2015/9/8/chartex" xmlns:mc="http://schemas.openxmlformats.org/markup-compatibility/2006" xmlns:o="urn:schemas-microsoft-com:office:office" xmlns:r="http://schemas.openxmlformats.org/officeDocument/2006/relationships" xmlns:m="http://schemas.openxmlformats.org/officeDocument/2006/math" xmlns:v="urn:schemas-microsoft-com:vml" xmlns:wp14="http://schemas.microsoft.com/office/word/2010/wordprocessingDrawing" xmlns:wp="http://schemas.openxmlformats.org/drawingml/2006/wordprocessingDrawing" xmlns:w10="urn:schemas-microsoft-com:office:word" xmlns:w="http://schemas.openxmlformats.org/wordprocessingml/2006/main" xmlns:w14="http://schemas.microsoft.com/office/word/2010/wordml" xmlns:w15="http://schemas.microsoft.com/office/word/2012/wordml" xmlns:w16se="http://schemas.microsoft.com/office/word/2015/wordml/symex" xmlns:wpg="http://schemas.microsoft.com/office/word/2010/wordprocessingGroup" xmlns:wpi="http://schemas.microsoft.com/office/word/2010/wordprocessingInk" xmlns:wne="http://schemas.microsoft.com/office/word/2006/wordml" xmlns:wps="http://schemas.microsoft.com/office/word/2010/wordprocessingShape" mc:Ignorable="w14 w15 w16se wp14">
+<w:hdr xmlns:wpc="http://schemas.microsoft.com/office/word/2010/wordprocessingCanvas" xmlns:cx="http://schemas.microsoft.com/office/drawing/2014/chartex" xmlns:cx1="http://schemas.microsoft.com/office/drawing/2015/9/8/chartex" xmlns:cx2="http://schemas.microsoft.com/office/drawing/2015/10/21/chartex" xmlns:cx3="http://schemas.microsoft.com/office/drawing/2016/5/9/chartex" xmlns:cx4="http://schemas.microsoft.com/office/drawing/2016/5/10/chartex" xmlns:cx5="http://schemas.microsoft.com/office/drawing/2016/5/11/chartex" xmlns:cx6="http://schemas.microsoft.com/office/drawing/2016/5/12/chartex" xmlns:cx7="http://schemas.microsoft.com/office/drawing/2016/5/13/chartex" xmlns:cx8="http://schemas.microsoft.com/office/drawing/2016/5/14/chartex" xmlns:mc="http://schemas.openxmlformats.org/markup-compatibility/2006" xmlns:aink="http://schemas.microsoft.com/office/drawing/2016/ink" xmlns:am3d="http://schemas.microsoft.com/office/drawing/2017/model3d" xmlns:o="urn:schemas-microsoft-com:office:office" xmlns:r="http://schemas.openxmlformats.org/officeDocument/2006/relationships" xmlns:m="http://schemas.openxmlformats.org/officeDocument/2006/math" xmlns:v="urn:schemas-microsoft-com:vml" xmlns:wp14="http://schemas.microsoft.com/office/word/2010/wordprocessingDrawing" xmlns:wp="http://schemas.openxmlformats.org/drawingml/2006/wordprocessingDrawing" xmlns:w10="urn:schemas-microsoft-com:office:word" xmlns:w="http://schemas.openxmlformats.org/wordprocessingml/2006/main" xmlns:w14="http://schemas.microsoft.com/office/word/2010/wordml" xmlns:w15="http://schemas.microsoft.com/office/word/2012/wordml" xmlns:w16cid="http://schemas.microsoft.com/office/word/2016/wordml/cid" xmlns:w16se="http://schemas.microsoft.com/office/word/2015/wordml/symex" xmlns:wpg="http://schemas.microsoft.com/office/word/2010/wordprocessingGroup" xmlns:wpi="http://schemas.microsoft.com/office/word/2010/wordprocessingInk" xmlns:wne="http://schemas.microsoft.com/office/word/2006/wordml" xmlns:wps="http://schemas.microsoft.com/office/word/2010/wordprocessingShape" mc:Ignorable="w14 w15 w16se w16cid wp14">
   <w:p>
     <w:pPr>
       <w:pStyle w:val="Intestazione"/>
@@ -9458,7 +9209,7 @@
             </wp:anchor>
           </w:drawing>
         </mc:Choice>
-        <mc:Fallback xmlns:cx2="http://schemas.microsoft.com/office/drawing/2015/10/21/chartex" xmlns:cx3="http://schemas.microsoft.com/office/drawing/2016/5/9/chartex" xmlns:cx4="http://schemas.microsoft.com/office/drawing/2016/5/10/chartex" xmlns:cx5="http://schemas.microsoft.com/office/drawing/2016/5/11/chartex" xmlns:cx6="http://schemas.microsoft.com/office/drawing/2016/5/12/chartex" xmlns:cx7="http://schemas.microsoft.com/office/drawing/2016/5/13/chartex" xmlns:cx8="http://schemas.microsoft.com/office/drawing/2016/5/14/chartex" xmlns:aink="http://schemas.microsoft.com/office/drawing/2016/ink" xmlns:am3d="http://schemas.microsoft.com/office/drawing/2017/model3d" xmlns:w16cid="http://schemas.microsoft.com/office/word/2016/wordml/cid">
+        <mc:Fallback>
           <w:pict>
             <v:line w14:anchorId="081B8E87" id="Connettore diritto 8" o:spid="_x0000_s1026" style="position:absolute;z-index:251665408;visibility:visible;mso-wrap-style:square;mso-width-percent:0;mso-wrap-distance-left:9pt;mso-wrap-distance-top:0;mso-wrap-distance-right:9pt;mso-wrap-distance-bottom:0;mso-position-horizontal:center;mso-position-horizontal-relative:margin;mso-position-vertical:absolute;mso-position-vertical-relative:margin;mso-width-percent:0;mso-width-relative:margin" from="0,-10.65pt" to="528.75pt,-10.65pt" o:gfxdata="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" strokecolor="black [3200]" strokeweight=".5pt">
               <v:stroke joinstyle="miter"/>
@@ -9533,7 +9284,7 @@
 </file>
 
 <file path=word/numbering.xml><?xml version="1.0" encoding="utf-8"?>
-<w:numbering xmlns:wpc="http://schemas.microsoft.com/office/word/2010/wordprocessingCanvas" xmlns:cx="http://schemas.microsoft.com/office/drawing/2014/chartex" xmlns:cx1="http://schemas.microsoft.com/office/drawing/2015/9/8/chartex" xmlns:mc="http://schemas.openxmlformats.org/markup-compatibility/2006" xmlns:o="urn:schemas-microsoft-com:office:office" xmlns:r="http://schemas.openxmlformats.org/officeDocument/2006/relationships" xmlns:m="http://schemas.openxmlformats.org/officeDocument/2006/math" xmlns:v="urn:schemas-microsoft-com:vml" xmlns:wp14="http://schemas.microsoft.com/office/word/2010/wordprocessingDrawing" xmlns:wp="http://schemas.openxmlformats.org/drawingml/2006/wordprocessingDrawing" xmlns:w10="urn:schemas-microsoft-com:office:word" xmlns:w="http://schemas.openxmlformats.org/wordprocessingml/2006/main" xmlns:w14="http://schemas.microsoft.com/office/word/2010/wordml" xmlns:w15="http://schemas.microsoft.com/office/word/2012/wordml" xmlns:w16se="http://schemas.microsoft.com/office/word/2015/wordml/symex" xmlns:wpg="http://schemas.microsoft.com/office/word/2010/wordprocessingGroup" xmlns:wpi="http://schemas.microsoft.com/office/word/2010/wordprocessingInk" xmlns:wne="http://schemas.microsoft.com/office/word/2006/wordml" xmlns:wps="http://schemas.microsoft.com/office/word/2010/wordprocessingShape" mc:Ignorable="w14 w15 w16se wp14">
+<w:numbering xmlns:wpc="http://schemas.microsoft.com/office/word/2010/wordprocessingCanvas" xmlns:cx="http://schemas.microsoft.com/office/drawing/2014/chartex" xmlns:cx1="http://schemas.microsoft.com/office/drawing/2015/9/8/chartex" xmlns:cx2="http://schemas.microsoft.com/office/drawing/2015/10/21/chartex" xmlns:cx3="http://schemas.microsoft.com/office/drawing/2016/5/9/chartex" xmlns:cx4="http://schemas.microsoft.com/office/drawing/2016/5/10/chartex" xmlns:cx5="http://schemas.microsoft.com/office/drawing/2016/5/11/chartex" xmlns:cx6="http://schemas.microsoft.com/office/drawing/2016/5/12/chartex" xmlns:cx7="http://schemas.microsoft.com/office/drawing/2016/5/13/chartex" xmlns:cx8="http://schemas.microsoft.com/office/drawing/2016/5/14/chartex" xmlns:mc="http://schemas.openxmlformats.org/markup-compatibility/2006" xmlns:aink="http://schemas.microsoft.com/office/drawing/2016/ink" xmlns:am3d="http://schemas.microsoft.com/office/drawing/2017/model3d" xmlns:o="urn:schemas-microsoft-com:office:office" xmlns:r="http://schemas.openxmlformats.org/officeDocument/2006/relationships" xmlns:m="http://schemas.openxmlformats.org/officeDocument/2006/math" xmlns:v="urn:schemas-microsoft-com:vml" xmlns:wp14="http://schemas.microsoft.com/office/word/2010/wordprocessingDrawing" xmlns:wp="http://schemas.openxmlformats.org/drawingml/2006/wordprocessingDrawing" xmlns:w10="urn:schemas-microsoft-com:office:word" xmlns:w="http://schemas.openxmlformats.org/wordprocessingml/2006/main" xmlns:w14="http://schemas.microsoft.com/office/word/2010/wordml" xmlns:w15="http://schemas.microsoft.com/office/word/2012/wordml" xmlns:w16cid="http://schemas.microsoft.com/office/word/2016/wordml/cid" xmlns:w16se="http://schemas.microsoft.com/office/word/2015/wordml/symex" xmlns:wpg="http://schemas.microsoft.com/office/word/2010/wordprocessingGroup" xmlns:wpi="http://schemas.microsoft.com/office/word/2010/wordprocessingInk" xmlns:wne="http://schemas.microsoft.com/office/word/2006/wordml" xmlns:wps="http://schemas.microsoft.com/office/word/2010/wordprocessingShape" mc:Ignorable="w14 w15 w16se w16cid wp14">
   <w:abstractNum w:abstractNumId="0" w15:restartNumberingAfterBreak="0">
     <w:nsid w:val="01F8234D"/>
     <w:multiLevelType w:val="hybridMultilevel"/>
@@ -13550,7 +13301,7 @@
 </file>
 
 <file path=word/styles.xml><?xml version="1.0" encoding="utf-8"?>
-<w:styles xmlns:mc="http://schemas.openxmlformats.org/markup-compatibility/2006" xmlns:r="http://schemas.openxmlformats.org/officeDocument/2006/relationships" xmlns:w="http://schemas.openxmlformats.org/wordprocessingml/2006/main" xmlns:w14="http://schemas.microsoft.com/office/word/2010/wordml" xmlns:w15="http://schemas.microsoft.com/office/word/2012/wordml" xmlns:w16se="http://schemas.microsoft.com/office/word/2015/wordml/symex" mc:Ignorable="w14 w15 w16se">
+<w:styles xmlns:mc="http://schemas.openxmlformats.org/markup-compatibility/2006" xmlns:r="http://schemas.openxmlformats.org/officeDocument/2006/relationships" xmlns:w="http://schemas.openxmlformats.org/wordprocessingml/2006/main" xmlns:w14="http://schemas.microsoft.com/office/word/2010/wordml" xmlns:w15="http://schemas.microsoft.com/office/word/2012/wordml" xmlns:w16cid="http://schemas.microsoft.com/office/word/2016/wordml/cid" xmlns:w16se="http://schemas.microsoft.com/office/word/2015/wordml/symex" mc:Ignorable="w14 w15 w16se w16cid">
   <w:docDefaults>
     <w:rPrDefault>
       <w:rPr>
@@ -13566,7 +13317,7 @@
       </w:pPr>
     </w:pPrDefault>
   </w:docDefaults>
-  <w:latentStyles w:defLockedState="0" w:defUIPriority="99" w:defSemiHidden="0" w:defUnhideWhenUsed="0" w:defQFormat="0" w:count="371">
+  <w:latentStyles w:defLockedState="0" w:defUIPriority="99" w:defSemiHidden="0" w:defUnhideWhenUsed="0" w:defQFormat="0" w:count="376">
     <w:lsdException w:name="Normal" w:uiPriority="0" w:qFormat="1"/>
     <w:lsdException w:name="heading 1" w:uiPriority="9" w:qFormat="1"/>
     <w:lsdException w:name="heading 2" w:semiHidden="1" w:uiPriority="9" w:unhideWhenUsed="1" w:qFormat="1"/>
@@ -13672,7 +13423,6 @@
     <w:lsdException w:name="HTML Sample" w:semiHidden="1" w:unhideWhenUsed="1"/>
     <w:lsdException w:name="HTML Typewriter" w:semiHidden="1" w:unhideWhenUsed="1"/>
     <w:lsdException w:name="HTML Variable" w:semiHidden="1" w:unhideWhenUsed="1"/>
-    <w:lsdException w:name="Normal Table" w:semiHidden="1" w:unhideWhenUsed="1"/>
     <w:lsdException w:name="annotation subject" w:semiHidden="1" w:unhideWhenUsed="1"/>
     <w:lsdException w:name="No List" w:semiHidden="1" w:unhideWhenUsed="1"/>
     <w:lsdException w:name="Outline List 1" w:semiHidden="1" w:unhideWhenUsed="1"/>
@@ -13715,11 +13465,8 @@
     <w:lsdException w:name="Table Contemporary" w:semiHidden="1" w:unhideWhenUsed="1"/>
     <w:lsdException w:name="Table Elegant" w:semiHidden="1" w:unhideWhenUsed="1"/>
     <w:lsdException w:name="Table Professional" w:semiHidden="1" w:unhideWhenUsed="1"/>
-    <w:lsdException w:name="Table Subtle 1" w:semiHidden="1" w:unhideWhenUsed="1"/>
     <w:lsdException w:name="Table Subtle 2" w:semiHidden="1" w:unhideWhenUsed="1"/>
     <w:lsdException w:name="Table Web 1" w:semiHidden="1" w:unhideWhenUsed="1"/>
-    <w:lsdException w:name="Table Web 2" w:semiHidden="1" w:unhideWhenUsed="1"/>
-    <w:lsdException w:name="Table Web 3" w:semiHidden="1" w:unhideWhenUsed="1"/>
     <w:lsdException w:name="Balloon Text" w:semiHidden="1" w:unhideWhenUsed="1"/>
     <w:lsdException w:name="Table Grid" w:uiPriority="39"/>
     <w:lsdException w:name="Table Theme" w:semiHidden="1" w:unhideWhenUsed="1"/>
@@ -13938,6 +13685,11 @@
     <w:lsdException w:name="List Table 5 Dark Accent 6" w:uiPriority="50"/>
     <w:lsdException w:name="List Table 6 Colorful Accent 6" w:uiPriority="51"/>
     <w:lsdException w:name="List Table 7 Colorful Accent 6" w:uiPriority="52"/>
+    <w:lsdException w:name="Mention" w:semiHidden="1" w:unhideWhenUsed="1"/>
+    <w:lsdException w:name="Smart Hyperlink" w:semiHidden="1" w:unhideWhenUsed="1"/>
+    <w:lsdException w:name="Hashtag" w:semiHidden="1" w:unhideWhenUsed="1"/>
+    <w:lsdException w:name="Unresolved Mention" w:semiHidden="1" w:unhideWhenUsed="1"/>
+    <w:lsdException w:name="Smart Link" w:semiHidden="1" w:unhideWhenUsed="1"/>
   </w:latentStyles>
   <w:style w:type="paragraph" w:default="1" w:styleId="Normale">
     <w:name w:val="Normal"/>
@@ -14504,7 +14256,7 @@
 </file>
 
 <file path=customXml/itemProps1.xml><?xml version="1.0" encoding="utf-8"?>
-<ds:datastoreItem xmlns:ds="http://schemas.openxmlformats.org/officeDocument/2006/customXml" ds:itemID="{51FA4389-6C17-4F1E-BDC1-B70C03F0C6C9}">
+<ds:datastoreItem xmlns:ds="http://schemas.openxmlformats.org/officeDocument/2006/customXml" ds:itemID="{808E1CC4-54E7-4132-B809-948B542760C9}">
   <ds:schemaRefs>
     <ds:schemaRef ds:uri="http://schemas.openxmlformats.org/officeDocument/2006/bibliography"/>
   </ds:schemaRefs>

</xml_diff>

<commit_message>
Aggiunto doc rilascio, aggiornato CM e tempi lavoro
</commit_message>
<xml_diff>
--- a/Documentazione/GDPRPrj_CM/GDPRPrj_CM_v0.7.docx
+++ b/Documentazione/GDPRPrj_CM/GDPRPrj_CM_v0.7.docx
@@ -73,110 +73,63 @@
             </w:rPr>
             <w:fldChar w:fldCharType="separate"/>
           </w:r>
-          <w:bookmarkStart w:id="0" w:name="_GoBack"/>
-          <w:bookmarkEnd w:id="0"/>
-          <w:r>
-            <w:rPr>
-              <w:rStyle w:val="Collegamentoipertestuale"/>
-              <w:noProof/>
-            </w:rPr>
-            <w:fldChar w:fldCharType="begin"/>
-          </w:r>
-          <w:r>
-            <w:rPr>
-              <w:rStyle w:val="Collegamentoipertestuale"/>
-              <w:noProof/>
-            </w:rPr>
-            <w:instrText xml:space="preserve"> </w:instrText>
-          </w:r>
-          <w:r>
-            <w:rPr>
-              <w:noProof/>
-            </w:rPr>
-            <w:instrText>HYPERLINK \l "_Toc12436436"</w:instrText>
-          </w:r>
-          <w:r>
-            <w:rPr>
-              <w:rStyle w:val="Collegamentoipertestuale"/>
-              <w:noProof/>
-            </w:rPr>
-            <w:instrText xml:space="preserve"> </w:instrText>
-          </w:r>
-          <w:r>
-            <w:rPr>
-              <w:rStyle w:val="Collegamentoipertestuale"/>
-              <w:noProof/>
-            </w:rPr>
-          </w:r>
-          <w:r>
-            <w:rPr>
-              <w:rStyle w:val="Collegamentoipertestuale"/>
-              <w:noProof/>
-            </w:rPr>
-            <w:fldChar w:fldCharType="separate"/>
-          </w:r>
-          <w:r>
-            <w:rPr>
-              <w:rStyle w:val="Collegamentoipertestuale"/>
-              <w:noProof/>
-            </w:rPr>
-            <w:t>1. Organizzazione del team</w:t>
-          </w:r>
-          <w:r>
-            <w:rPr>
-              <w:noProof/>
-              <w:webHidden/>
-            </w:rPr>
-            <w:tab/>
-          </w:r>
-          <w:r>
-            <w:rPr>
-              <w:noProof/>
-              <w:webHidden/>
-            </w:rPr>
-            <w:fldChar w:fldCharType="begin"/>
-          </w:r>
-          <w:r>
-            <w:rPr>
-              <w:noProof/>
-              <w:webHidden/>
-            </w:rPr>
-            <w:instrText xml:space="preserve"> PAGEREF _Toc12436436 \h </w:instrText>
-          </w:r>
-          <w:r>
-            <w:rPr>
-              <w:noProof/>
-              <w:webHidden/>
-            </w:rPr>
-          </w:r>
-          <w:r>
-            <w:rPr>
-              <w:noProof/>
-              <w:webHidden/>
-            </w:rPr>
-            <w:fldChar w:fldCharType="separate"/>
-          </w:r>
-          <w:r>
-            <w:rPr>
-              <w:noProof/>
-              <w:webHidden/>
-            </w:rPr>
-            <w:t>2</w:t>
-          </w:r>
-          <w:r>
-            <w:rPr>
-              <w:noProof/>
-              <w:webHidden/>
-            </w:rPr>
-            <w:fldChar w:fldCharType="end"/>
-          </w:r>
-          <w:r>
-            <w:rPr>
-              <w:rStyle w:val="Collegamentoipertestuale"/>
-              <w:noProof/>
-            </w:rPr>
-            <w:fldChar w:fldCharType="end"/>
-          </w:r>
+          <w:hyperlink w:anchor="_Toc13778099" w:history="1">
+            <w:r>
+              <w:rPr>
+                <w:rStyle w:val="Collegamentoipertestuale"/>
+                <w:noProof/>
+              </w:rPr>
+              <w:t>1. Organizzazione del team</w:t>
+            </w:r>
+            <w:r>
+              <w:rPr>
+                <w:noProof/>
+                <w:webHidden/>
+              </w:rPr>
+              <w:tab/>
+            </w:r>
+            <w:r>
+              <w:rPr>
+                <w:noProof/>
+                <w:webHidden/>
+              </w:rPr>
+              <w:fldChar w:fldCharType="begin"/>
+            </w:r>
+            <w:r>
+              <w:rPr>
+                <w:noProof/>
+                <w:webHidden/>
+              </w:rPr>
+              <w:instrText xml:space="preserve"> PAGEREF _Toc13778099 \h </w:instrText>
+            </w:r>
+            <w:r>
+              <w:rPr>
+                <w:noProof/>
+                <w:webHidden/>
+              </w:rPr>
+            </w:r>
+            <w:r>
+              <w:rPr>
+                <w:noProof/>
+                <w:webHidden/>
+              </w:rPr>
+              <w:fldChar w:fldCharType="separate"/>
+            </w:r>
+            <w:r>
+              <w:rPr>
+                <w:noProof/>
+                <w:webHidden/>
+              </w:rPr>
+              <w:t>2</w:t>
+            </w:r>
+            <w:r>
+              <w:rPr>
+                <w:noProof/>
+                <w:webHidden/>
+              </w:rPr>
+              <w:fldChar w:fldCharType="end"/>
+            </w:r>
+          </w:hyperlink>
         </w:p>
         <w:p>
           <w:pPr>
@@ -190,7 +143,7 @@
               <w:lang w:eastAsia="it-IT"/>
             </w:rPr>
           </w:pPr>
-          <w:hyperlink w:anchor="_Toc12436437" w:history="1">
+          <w:hyperlink w:anchor="_Toc13778100" w:history="1">
             <w:r>
               <w:rPr>
                 <w:rStyle w:val="Collegamentoipertestuale"/>
@@ -217,7 +170,7 @@
                 <w:noProof/>
                 <w:webHidden/>
               </w:rPr>
-              <w:instrText xml:space="preserve"> PAGEREF _Toc12436437 \h </w:instrText>
+              <w:instrText xml:space="preserve"> PAGEREF _Toc13778100 \h </w:instrText>
             </w:r>
             <w:r>
               <w:rPr>
@@ -260,7 +213,7 @@
               <w:lang w:eastAsia="it-IT"/>
             </w:rPr>
           </w:pPr>
-          <w:hyperlink w:anchor="_Toc12436438" w:history="1">
+          <w:hyperlink w:anchor="_Toc13778101" w:history="1">
             <w:r>
               <w:rPr>
                 <w:rStyle w:val="Collegamentoipertestuale"/>
@@ -287,7 +240,7 @@
                 <w:noProof/>
                 <w:webHidden/>
               </w:rPr>
-              <w:instrText xml:space="preserve"> PAGEREF _Toc12436438 \h </w:instrText>
+              <w:instrText xml:space="preserve"> PAGEREF _Toc13778101 \h </w:instrText>
             </w:r>
             <w:r>
               <w:rPr>
@@ -330,7 +283,7 @@
               <w:lang w:eastAsia="it-IT"/>
             </w:rPr>
           </w:pPr>
-          <w:hyperlink w:anchor="_Toc12436439" w:history="1">
+          <w:hyperlink w:anchor="_Toc13778102" w:history="1">
             <w:r>
               <w:rPr>
                 <w:rStyle w:val="Collegamentoipertestuale"/>
@@ -357,7 +310,7 @@
                 <w:noProof/>
                 <w:webHidden/>
               </w:rPr>
-              <w:instrText xml:space="preserve"> PAGEREF _Toc12436439 \h </w:instrText>
+              <w:instrText xml:space="preserve"> PAGEREF _Toc13778102 \h </w:instrText>
             </w:r>
             <w:r>
               <w:rPr>
@@ -377,7 +330,7 @@
                 <w:noProof/>
                 <w:webHidden/>
               </w:rPr>
-              <w:t>3</w:t>
+              <w:t>4</w:t>
             </w:r>
             <w:r>
               <w:rPr>
@@ -400,7 +353,7 @@
               <w:lang w:eastAsia="it-IT"/>
             </w:rPr>
           </w:pPr>
-          <w:hyperlink w:anchor="_Toc12436440" w:history="1">
+          <w:hyperlink w:anchor="_Toc13778103" w:history="1">
             <w:r>
               <w:rPr>
                 <w:rStyle w:val="Collegamentoipertestuale"/>
@@ -427,7 +380,7 @@
                 <w:noProof/>
                 <w:webHidden/>
               </w:rPr>
-              <w:instrText xml:space="preserve"> PAGEREF _Toc12436440 \h </w:instrText>
+              <w:instrText xml:space="preserve"> PAGEREF _Toc13778103 \h </w:instrText>
             </w:r>
             <w:r>
               <w:rPr>
@@ -470,7 +423,7 @@
               <w:lang w:eastAsia="it-IT"/>
             </w:rPr>
           </w:pPr>
-          <w:hyperlink w:anchor="_Toc12436441" w:history="1">
+          <w:hyperlink w:anchor="_Toc13778104" w:history="1">
             <w:r>
               <w:rPr>
                 <w:rStyle w:val="Collegamentoipertestuale"/>
@@ -497,7 +450,7 @@
                 <w:noProof/>
                 <w:webHidden/>
               </w:rPr>
-              <w:instrText xml:space="preserve"> PAGEREF _Toc12436441 \h </w:instrText>
+              <w:instrText xml:space="preserve"> PAGEREF _Toc13778104 \h </w:instrText>
             </w:r>
             <w:r>
               <w:rPr>
@@ -517,7 +470,7 @@
                 <w:noProof/>
                 <w:webHidden/>
               </w:rPr>
-              <w:t>4</w:t>
+              <w:t>5</w:t>
             </w:r>
             <w:r>
               <w:rPr>
@@ -540,7 +493,7 @@
               <w:lang w:eastAsia="it-IT"/>
             </w:rPr>
           </w:pPr>
-          <w:hyperlink w:anchor="_Toc12436442" w:history="1">
+          <w:hyperlink w:anchor="_Toc13778105" w:history="1">
             <w:r>
               <w:rPr>
                 <w:rStyle w:val="Collegamentoipertestuale"/>
@@ -567,7 +520,7 @@
                 <w:noProof/>
                 <w:webHidden/>
               </w:rPr>
-              <w:instrText xml:space="preserve"> PAGEREF _Toc12436442 \h </w:instrText>
+              <w:instrText xml:space="preserve"> PAGEREF _Toc13778105 \h </w:instrText>
             </w:r>
             <w:r>
               <w:rPr>
@@ -610,7 +563,7 @@
               <w:lang w:eastAsia="it-IT"/>
             </w:rPr>
           </w:pPr>
-          <w:hyperlink w:anchor="_Toc12436443" w:history="1">
+          <w:hyperlink w:anchor="_Toc13778106" w:history="1">
             <w:r>
               <w:rPr>
                 <w:rStyle w:val="Collegamentoipertestuale"/>
@@ -637,7 +590,7 @@
                 <w:noProof/>
                 <w:webHidden/>
               </w:rPr>
-              <w:instrText xml:space="preserve"> PAGEREF _Toc12436443 \h </w:instrText>
+              <w:instrText xml:space="preserve"> PAGEREF _Toc13778106 \h </w:instrText>
             </w:r>
             <w:r>
               <w:rPr>
@@ -680,7 +633,7 @@
               <w:lang w:eastAsia="it-IT"/>
             </w:rPr>
           </w:pPr>
-          <w:hyperlink w:anchor="_Toc12436444" w:history="1">
+          <w:hyperlink w:anchor="_Toc13778107" w:history="1">
             <w:r>
               <w:rPr>
                 <w:rStyle w:val="Collegamentoipertestuale"/>
@@ -707,7 +660,7 @@
                 <w:noProof/>
                 <w:webHidden/>
               </w:rPr>
-              <w:instrText xml:space="preserve"> PAGEREF _Toc12436444 \h </w:instrText>
+              <w:instrText xml:space="preserve"> PAGEREF _Toc13778107 \h </w:instrText>
             </w:r>
             <w:r>
               <w:rPr>
@@ -750,7 +703,7 @@
               <w:lang w:eastAsia="it-IT"/>
             </w:rPr>
           </w:pPr>
-          <w:hyperlink w:anchor="_Toc12436445" w:history="1">
+          <w:hyperlink w:anchor="_Toc13778108" w:history="1">
             <w:r>
               <w:rPr>
                 <w:rStyle w:val="Collegamentoipertestuale"/>
@@ -777,7 +730,7 @@
                 <w:noProof/>
                 <w:webHidden/>
               </w:rPr>
-              <w:instrText xml:space="preserve"> PAGEREF _Toc12436445 \h </w:instrText>
+              <w:instrText xml:space="preserve"> PAGEREF _Toc13778108 \h </w:instrText>
             </w:r>
             <w:r>
               <w:rPr>
@@ -820,7 +773,7 @@
               <w:lang w:eastAsia="it-IT"/>
             </w:rPr>
           </w:pPr>
-          <w:hyperlink w:anchor="_Toc12436446" w:history="1">
+          <w:hyperlink w:anchor="_Toc13778109" w:history="1">
             <w:r>
               <w:rPr>
                 <w:rStyle w:val="Collegamentoipertestuale"/>
@@ -847,7 +800,7 @@
                 <w:noProof/>
                 <w:webHidden/>
               </w:rPr>
-              <w:instrText xml:space="preserve"> PAGEREF _Toc12436446 \h </w:instrText>
+              <w:instrText xml:space="preserve"> PAGEREF _Toc13778109 \h </w:instrText>
             </w:r>
             <w:r>
               <w:rPr>
@@ -890,7 +843,7 @@
               <w:lang w:eastAsia="it-IT"/>
             </w:rPr>
           </w:pPr>
-          <w:hyperlink w:anchor="_Toc12436447" w:history="1">
+          <w:hyperlink w:anchor="_Toc13778110" w:history="1">
             <w:r>
               <w:rPr>
                 <w:rStyle w:val="Collegamentoipertestuale"/>
@@ -917,7 +870,7 @@
                 <w:noProof/>
                 <w:webHidden/>
               </w:rPr>
-              <w:instrText xml:space="preserve"> PAGEREF _Toc12436447 \h </w:instrText>
+              <w:instrText xml:space="preserve"> PAGEREF _Toc13778110 \h </w:instrText>
             </w:r>
             <w:r>
               <w:rPr>
@@ -960,7 +913,7 @@
               <w:lang w:eastAsia="it-IT"/>
             </w:rPr>
           </w:pPr>
-          <w:hyperlink w:anchor="_Toc12436448" w:history="1">
+          <w:hyperlink w:anchor="_Toc13778111" w:history="1">
             <w:r>
               <w:rPr>
                 <w:rStyle w:val="Collegamentoipertestuale"/>
@@ -987,7 +940,7 @@
                 <w:noProof/>
                 <w:webHidden/>
               </w:rPr>
-              <w:instrText xml:space="preserve"> PAGEREF _Toc12436448 \h </w:instrText>
+              <w:instrText xml:space="preserve"> PAGEREF _Toc13778111 \h </w:instrText>
             </w:r>
             <w:r>
               <w:rPr>
@@ -1007,7 +960,7 @@
                 <w:noProof/>
                 <w:webHidden/>
               </w:rPr>
-              <w:t>7</w:t>
+              <w:t>8</w:t>
             </w:r>
             <w:r>
               <w:rPr>
@@ -1030,7 +983,7 @@
               <w:lang w:eastAsia="it-IT"/>
             </w:rPr>
           </w:pPr>
-          <w:hyperlink w:anchor="_Toc12436449" w:history="1">
+          <w:hyperlink w:anchor="_Toc13778112" w:history="1">
             <w:r>
               <w:rPr>
                 <w:rStyle w:val="Collegamentoipertestuale"/>
@@ -1057,7 +1010,7 @@
                 <w:noProof/>
                 <w:webHidden/>
               </w:rPr>
-              <w:instrText xml:space="preserve"> PAGEREF _Toc12436449 \h </w:instrText>
+              <w:instrText xml:space="preserve"> PAGEREF _Toc13778112 \h </w:instrText>
             </w:r>
             <w:r>
               <w:rPr>
@@ -1100,7 +1053,7 @@
               <w:lang w:eastAsia="it-IT"/>
             </w:rPr>
           </w:pPr>
-          <w:hyperlink w:anchor="_Toc12436450" w:history="1">
+          <w:hyperlink w:anchor="_Toc13778113" w:history="1">
             <w:r>
               <w:rPr>
                 <w:rStyle w:val="Collegamentoipertestuale"/>
@@ -1127,7 +1080,7 @@
                 <w:noProof/>
                 <w:webHidden/>
               </w:rPr>
-              <w:instrText xml:space="preserve"> PAGEREF _Toc12436450 \h </w:instrText>
+              <w:instrText xml:space="preserve"> PAGEREF _Toc13778113 \h </w:instrText>
             </w:r>
             <w:r>
               <w:rPr>
@@ -1170,7 +1123,7 @@
               <w:lang w:eastAsia="it-IT"/>
             </w:rPr>
           </w:pPr>
-          <w:hyperlink w:anchor="_Toc12436451" w:history="1">
+          <w:hyperlink w:anchor="_Toc13778114" w:history="1">
             <w:r>
               <w:rPr>
                 <w:rStyle w:val="Collegamentoipertestuale"/>
@@ -1197,7 +1150,7 @@
                 <w:noProof/>
                 <w:webHidden/>
               </w:rPr>
-              <w:instrText xml:space="preserve"> PAGEREF _Toc12436451 \h </w:instrText>
+              <w:instrText xml:space="preserve"> PAGEREF _Toc13778114 \h </w:instrText>
             </w:r>
             <w:r>
               <w:rPr>
@@ -1240,7 +1193,7 @@
               <w:lang w:eastAsia="it-IT"/>
             </w:rPr>
           </w:pPr>
-          <w:hyperlink w:anchor="_Toc12436452" w:history="1">
+          <w:hyperlink w:anchor="_Toc13778115" w:history="1">
             <w:r>
               <w:rPr>
                 <w:rStyle w:val="Collegamentoipertestuale"/>
@@ -1267,7 +1220,7 @@
                 <w:noProof/>
                 <w:webHidden/>
               </w:rPr>
-              <w:instrText xml:space="preserve"> PAGEREF _Toc12436452 \h </w:instrText>
+              <w:instrText xml:space="preserve"> PAGEREF _Toc13778115 \h </w:instrText>
             </w:r>
             <w:r>
               <w:rPr>
@@ -1310,7 +1263,7 @@
               <w:lang w:eastAsia="it-IT"/>
             </w:rPr>
           </w:pPr>
-          <w:hyperlink w:anchor="_Toc12436453" w:history="1">
+          <w:hyperlink w:anchor="_Toc13778116" w:history="1">
             <w:r>
               <w:rPr>
                 <w:rStyle w:val="Collegamentoipertestuale"/>
@@ -1337,7 +1290,7 @@
                 <w:noProof/>
                 <w:webHidden/>
               </w:rPr>
-              <w:instrText xml:space="preserve"> PAGEREF _Toc12436453 \h </w:instrText>
+              <w:instrText xml:space="preserve"> PAGEREF _Toc13778116 \h </w:instrText>
             </w:r>
             <w:r>
               <w:rPr>
@@ -1380,7 +1333,7 @@
               <w:lang w:eastAsia="it-IT"/>
             </w:rPr>
           </w:pPr>
-          <w:hyperlink w:anchor="_Toc12436454" w:history="1">
+          <w:hyperlink w:anchor="_Toc13778117" w:history="1">
             <w:r>
               <w:rPr>
                 <w:rStyle w:val="Collegamentoipertestuale"/>
@@ -1407,7 +1360,7 @@
                 <w:noProof/>
                 <w:webHidden/>
               </w:rPr>
-              <w:instrText xml:space="preserve"> PAGEREF _Toc12436454 \h </w:instrText>
+              <w:instrText xml:space="preserve"> PAGEREF _Toc13778117 \h </w:instrText>
             </w:r>
             <w:r>
               <w:rPr>
@@ -1450,7 +1403,7 @@
               <w:lang w:eastAsia="it-IT"/>
             </w:rPr>
           </w:pPr>
-          <w:hyperlink w:anchor="_Toc12436455" w:history="1">
+          <w:hyperlink w:anchor="_Toc13778118" w:history="1">
             <w:r>
               <w:rPr>
                 <w:rStyle w:val="Collegamentoipertestuale"/>
@@ -1477,7 +1430,7 @@
                 <w:noProof/>
                 <w:webHidden/>
               </w:rPr>
-              <w:instrText xml:space="preserve"> PAGEREF _Toc12436455 \h </w:instrText>
+              <w:instrText xml:space="preserve"> PAGEREF _Toc13778118 \h </w:instrText>
             </w:r>
             <w:r>
               <w:rPr>
@@ -1520,7 +1473,7 @@
               <w:lang w:eastAsia="it-IT"/>
             </w:rPr>
           </w:pPr>
-          <w:hyperlink w:anchor="_Toc12436456" w:history="1">
+          <w:hyperlink w:anchor="_Toc13778119" w:history="1">
             <w:r>
               <w:rPr>
                 <w:rStyle w:val="Collegamentoipertestuale"/>
@@ -1547,7 +1500,7 @@
                 <w:noProof/>
                 <w:webHidden/>
               </w:rPr>
-              <w:instrText xml:space="preserve"> PAGEREF _Toc12436456 \h </w:instrText>
+              <w:instrText xml:space="preserve"> PAGEREF _Toc13778119 \h </w:instrText>
             </w:r>
             <w:r>
               <w:rPr>
@@ -1590,7 +1543,7 @@
               <w:lang w:eastAsia="it-IT"/>
             </w:rPr>
           </w:pPr>
-          <w:hyperlink w:anchor="_Toc12436457" w:history="1">
+          <w:hyperlink w:anchor="_Toc13778120" w:history="1">
             <w:r>
               <w:rPr>
                 <w:rStyle w:val="Collegamentoipertestuale"/>
@@ -1617,7 +1570,7 @@
                 <w:noProof/>
                 <w:webHidden/>
               </w:rPr>
-              <w:instrText xml:space="preserve"> PAGEREF _Toc12436457 \h </w:instrText>
+              <w:instrText xml:space="preserve"> PAGEREF _Toc13778120 \h </w:instrText>
             </w:r>
             <w:r>
               <w:rPr>
@@ -1660,7 +1613,7 @@
               <w:lang w:eastAsia="it-IT"/>
             </w:rPr>
           </w:pPr>
-          <w:hyperlink w:anchor="_Toc12436458" w:history="1">
+          <w:hyperlink w:anchor="_Toc13778121" w:history="1">
             <w:r>
               <w:rPr>
                 <w:rStyle w:val="Collegamentoipertestuale"/>
@@ -1687,7 +1640,7 @@
                 <w:noProof/>
                 <w:webHidden/>
               </w:rPr>
-              <w:instrText xml:space="preserve"> PAGEREF _Toc12436458 \h </w:instrText>
+              <w:instrText xml:space="preserve"> PAGEREF _Toc13778121 \h </w:instrText>
             </w:r>
             <w:r>
               <w:rPr>
@@ -1730,7 +1683,7 @@
               <w:lang w:eastAsia="it-IT"/>
             </w:rPr>
           </w:pPr>
-          <w:hyperlink w:anchor="_Toc12436459" w:history="1">
+          <w:hyperlink w:anchor="_Toc13778122" w:history="1">
             <w:r>
               <w:rPr>
                 <w:rStyle w:val="Collegamentoipertestuale"/>
@@ -1757,7 +1710,91 @@
                 <w:noProof/>
                 <w:webHidden/>
               </w:rPr>
-              <w:instrText xml:space="preserve"> PAGEREF _Toc12436459 \h </w:instrText>
+              <w:instrText xml:space="preserve"> PAGEREF _Toc13778122 \h </w:instrText>
+            </w:r>
+            <w:r>
+              <w:rPr>
+                <w:noProof/>
+                <w:webHidden/>
+              </w:rPr>
+            </w:r>
+            <w:r>
+              <w:rPr>
+                <w:noProof/>
+                <w:webHidden/>
+              </w:rPr>
+              <w:fldChar w:fldCharType="separate"/>
+            </w:r>
+            <w:r>
+              <w:rPr>
+                <w:noProof/>
+                <w:webHidden/>
+              </w:rPr>
+              <w:t>12</w:t>
+            </w:r>
+            <w:r>
+              <w:rPr>
+                <w:noProof/>
+                <w:webHidden/>
+              </w:rPr>
+              <w:fldChar w:fldCharType="end"/>
+            </w:r>
+          </w:hyperlink>
+        </w:p>
+        <w:p>
+          <w:pPr>
+            <w:pStyle w:val="Sommario3"/>
+            <w:tabs>
+              <w:tab w:val="right" w:leader="dot" w:pos="9628"/>
+            </w:tabs>
+            <w:rPr>
+              <w:rFonts w:eastAsiaTheme="minorEastAsia"/>
+              <w:noProof/>
+              <w:lang w:eastAsia="it-IT"/>
+            </w:rPr>
+          </w:pPr>
+          <w:hyperlink w:anchor="_Toc13778123" w:history="1">
+            <w:r>
+              <w:rPr>
+                <w:rStyle w:val="Collegamentoipertestuale"/>
+                <w:noProof/>
+              </w:rPr>
+              <w:t>2.1.22. Docume</w:t>
+            </w:r>
+            <w:r>
+              <w:rPr>
+                <w:rStyle w:val="Collegamentoipertestuale"/>
+                <w:noProof/>
+              </w:rPr>
+              <w:t>n</w:t>
+            </w:r>
+            <w:r>
+              <w:rPr>
+                <w:rStyle w:val="Collegamentoipertestuale"/>
+                <w:noProof/>
+              </w:rPr>
+              <w:t>to di rilascio</w:t>
+            </w:r>
+            <w:r>
+              <w:rPr>
+                <w:noProof/>
+                <w:webHidden/>
+              </w:rPr>
+              <w:tab/>
+            </w:r>
+            <w:r>
+              <w:rPr>
+                <w:noProof/>
+                <w:webHidden/>
+              </w:rPr>
+              <w:fldChar w:fldCharType="begin"/>
+            </w:r>
+            <w:r>
+              <w:rPr>
+                <w:noProof/>
+                <w:webHidden/>
+              </w:rPr>
+              <w:instrText xml:space="preserve"> PAGEREF _Toc13778123 \h </w:instrText>
             </w:r>
             <w:r>
               <w:rPr>
@@ -1800,7 +1837,7 @@
               <w:lang w:eastAsia="it-IT"/>
             </w:rPr>
           </w:pPr>
-          <w:hyperlink w:anchor="_Toc12436460" w:history="1">
+          <w:hyperlink w:anchor="_Toc13778124" w:history="1">
             <w:r>
               <w:rPr>
                 <w:rStyle w:val="Collegamentoipertestuale"/>
@@ -1827,7 +1864,7 @@
                 <w:noProof/>
                 <w:webHidden/>
               </w:rPr>
-              <w:instrText xml:space="preserve"> PAGEREF _Toc12436460 \h </w:instrText>
+              <w:instrText xml:space="preserve"> PAGEREF _Toc13778124 \h </w:instrText>
             </w:r>
             <w:r>
               <w:rPr>
@@ -1847,7 +1884,7 @@
                 <w:noProof/>
                 <w:webHidden/>
               </w:rPr>
-              <w:t>12</w:t>
+              <w:t>13</w:t>
             </w:r>
             <w:r>
               <w:rPr>
@@ -1870,7 +1907,7 @@
               <w:lang w:eastAsia="it-IT"/>
             </w:rPr>
           </w:pPr>
-          <w:hyperlink w:anchor="_Toc12436461" w:history="1">
+          <w:hyperlink w:anchor="_Toc13778125" w:history="1">
             <w:r>
               <w:rPr>
                 <w:rStyle w:val="Collegamentoipertestuale"/>
@@ -1897,7 +1934,7 @@
                 <w:noProof/>
                 <w:webHidden/>
               </w:rPr>
-              <w:instrText xml:space="preserve"> PAGEREF _Toc12436461 \h </w:instrText>
+              <w:instrText xml:space="preserve"> PAGEREF _Toc13778125 \h </w:instrText>
             </w:r>
             <w:r>
               <w:rPr>
@@ -1940,7 +1977,7 @@
               <w:lang w:eastAsia="it-IT"/>
             </w:rPr>
           </w:pPr>
-          <w:hyperlink w:anchor="_Toc12436462" w:history="1">
+          <w:hyperlink w:anchor="_Toc13778126" w:history="1">
             <w:r>
               <w:rPr>
                 <w:rStyle w:val="Collegamentoipertestuale"/>
@@ -1967,7 +2004,7 @@
                 <w:noProof/>
                 <w:webHidden/>
               </w:rPr>
-              <w:instrText xml:space="preserve"> PAGEREF _Toc12436462 \h </w:instrText>
+              <w:instrText xml:space="preserve"> PAGEREF _Toc13778126 \h </w:instrText>
             </w:r>
             <w:r>
               <w:rPr>
@@ -1987,7 +2024,7 @@
                 <w:noProof/>
                 <w:webHidden/>
               </w:rPr>
-              <w:t>13</w:t>
+              <w:t>14</w:t>
             </w:r>
             <w:r>
               <w:rPr>
@@ -2010,7 +2047,7 @@
               <w:lang w:eastAsia="it-IT"/>
             </w:rPr>
           </w:pPr>
-          <w:hyperlink w:anchor="_Toc12436463" w:history="1">
+          <w:hyperlink w:anchor="_Toc13778127" w:history="1">
             <w:r>
               <w:rPr>
                 <w:rStyle w:val="Collegamentoipertestuale"/>
@@ -2037,7 +2074,7 @@
                 <w:noProof/>
                 <w:webHidden/>
               </w:rPr>
-              <w:instrText xml:space="preserve"> PAGEREF _Toc12436463 \h </w:instrText>
+              <w:instrText xml:space="preserve"> PAGEREF _Toc13778127 \h </w:instrText>
             </w:r>
             <w:r>
               <w:rPr>
@@ -2080,7 +2117,7 @@
               <w:lang w:eastAsia="it-IT"/>
             </w:rPr>
           </w:pPr>
-          <w:hyperlink w:anchor="_Toc12436464" w:history="1">
+          <w:hyperlink w:anchor="_Toc13778128" w:history="1">
             <w:r>
               <w:rPr>
                 <w:rStyle w:val="Collegamentoipertestuale"/>
@@ -2107,7 +2144,7 @@
                 <w:noProof/>
                 <w:webHidden/>
               </w:rPr>
-              <w:instrText xml:space="preserve"> PAGEREF _Toc12436464 \h </w:instrText>
+              <w:instrText xml:space="preserve"> PAGEREF _Toc13778128 \h </w:instrText>
             </w:r>
             <w:r>
               <w:rPr>
@@ -2150,7 +2187,7 @@
               <w:lang w:eastAsia="it-IT"/>
             </w:rPr>
           </w:pPr>
-          <w:hyperlink w:anchor="_Toc12436465" w:history="1">
+          <w:hyperlink w:anchor="_Toc13778129" w:history="1">
             <w:r>
               <w:rPr>
                 <w:rStyle w:val="Collegamentoipertestuale"/>
@@ -2177,7 +2214,7 @@
                 <w:noProof/>
                 <w:webHidden/>
               </w:rPr>
-              <w:instrText xml:space="preserve"> PAGEREF _Toc12436465 \h </w:instrText>
+              <w:instrText xml:space="preserve"> PAGEREF _Toc13778129 \h </w:instrText>
             </w:r>
             <w:r>
               <w:rPr>
@@ -2197,7 +2234,7 @@
                 <w:noProof/>
                 <w:webHidden/>
               </w:rPr>
-              <w:t>14</w:t>
+              <w:t>15</w:t>
             </w:r>
             <w:r>
               <w:rPr>
@@ -2220,7 +2257,7 @@
               <w:lang w:eastAsia="it-IT"/>
             </w:rPr>
           </w:pPr>
-          <w:hyperlink w:anchor="_Toc12436466" w:history="1">
+          <w:hyperlink w:anchor="_Toc13778130" w:history="1">
             <w:r>
               <w:rPr>
                 <w:rStyle w:val="Collegamentoipertestuale"/>
@@ -2247,7 +2284,7 @@
                 <w:noProof/>
                 <w:webHidden/>
               </w:rPr>
-              <w:instrText xml:space="preserve"> PAGEREF _Toc12436466 \h </w:instrText>
+              <w:instrText xml:space="preserve"> PAGEREF _Toc13778130 \h </w:instrText>
             </w:r>
             <w:r>
               <w:rPr>
@@ -2290,7 +2327,7 @@
               <w:lang w:eastAsia="it-IT"/>
             </w:rPr>
           </w:pPr>
-          <w:hyperlink w:anchor="_Toc12436467" w:history="1">
+          <w:hyperlink w:anchor="_Toc13778131" w:history="1">
             <w:r>
               <w:rPr>
                 <w:rStyle w:val="Collegamentoipertestuale"/>
@@ -2317,7 +2354,7 @@
                 <w:noProof/>
                 <w:webHidden/>
               </w:rPr>
-              <w:instrText xml:space="preserve"> PAGEREF _Toc12436467 \h </w:instrText>
+              <w:instrText xml:space="preserve"> PAGEREF _Toc13778131 \h </w:instrText>
             </w:r>
             <w:r>
               <w:rPr>
@@ -2360,7 +2397,7 @@
               <w:lang w:eastAsia="it-IT"/>
             </w:rPr>
           </w:pPr>
-          <w:hyperlink w:anchor="_Toc12436468" w:history="1">
+          <w:hyperlink w:anchor="_Toc13778132" w:history="1">
             <w:r>
               <w:rPr>
                 <w:rStyle w:val="Collegamentoipertestuale"/>
@@ -2387,7 +2424,7 @@
                 <w:noProof/>
                 <w:webHidden/>
               </w:rPr>
-              <w:instrText xml:space="preserve"> PAGEREF _Toc12436468 \h </w:instrText>
+              <w:instrText xml:space="preserve"> PAGEREF _Toc13778132 \h </w:instrText>
             </w:r>
             <w:r>
               <w:rPr>
@@ -2430,7 +2467,7 @@
               <w:lang w:eastAsia="it-IT"/>
             </w:rPr>
           </w:pPr>
-          <w:hyperlink w:anchor="_Toc12436469" w:history="1">
+          <w:hyperlink w:anchor="_Toc13778133" w:history="1">
             <w:r>
               <w:rPr>
                 <w:rStyle w:val="Collegamentoipertestuale"/>
@@ -2457,7 +2494,7 @@
                 <w:noProof/>
                 <w:webHidden/>
               </w:rPr>
-              <w:instrText xml:space="preserve"> PAGEREF _Toc12436469 \h </w:instrText>
+              <w:instrText xml:space="preserve"> PAGEREF _Toc13778133 \h </w:instrText>
             </w:r>
             <w:r>
               <w:rPr>
@@ -2500,7 +2537,7 @@
               <w:lang w:eastAsia="it-IT"/>
             </w:rPr>
           </w:pPr>
-          <w:hyperlink w:anchor="_Toc12436470" w:history="1">
+          <w:hyperlink w:anchor="_Toc13778134" w:history="1">
             <w:r>
               <w:rPr>
                 <w:rStyle w:val="Collegamentoipertestuale"/>
@@ -2527,7 +2564,7 @@
                 <w:noProof/>
                 <w:webHidden/>
               </w:rPr>
-              <w:instrText xml:space="preserve"> PAGEREF _Toc12436470 \h </w:instrText>
+              <w:instrText xml:space="preserve"> PAGEREF _Toc13778134 \h </w:instrText>
             </w:r>
             <w:r>
               <w:rPr>
@@ -2570,7 +2607,7 @@
               <w:lang w:eastAsia="it-IT"/>
             </w:rPr>
           </w:pPr>
-          <w:hyperlink w:anchor="_Toc12436471" w:history="1">
+          <w:hyperlink w:anchor="_Toc13778135" w:history="1">
             <w:r>
               <w:rPr>
                 <w:rStyle w:val="Collegamentoipertestuale"/>
@@ -2597,7 +2634,7 @@
                 <w:noProof/>
                 <w:webHidden/>
               </w:rPr>
-              <w:instrText xml:space="preserve"> PAGEREF _Toc12436471 \h </w:instrText>
+              <w:instrText xml:space="preserve"> PAGEREF _Toc13778135 \h </w:instrText>
             </w:r>
             <w:r>
               <w:rPr>
@@ -2640,7 +2677,7 @@
               <w:lang w:eastAsia="it-IT"/>
             </w:rPr>
           </w:pPr>
-          <w:hyperlink w:anchor="_Toc12436472" w:history="1">
+          <w:hyperlink w:anchor="_Toc13778136" w:history="1">
             <w:r>
               <w:rPr>
                 <w:rStyle w:val="Collegamentoipertestuale"/>
@@ -2667,7 +2704,7 @@
                 <w:noProof/>
                 <w:webHidden/>
               </w:rPr>
-              <w:instrText xml:space="preserve"> PAGEREF _Toc12436472 \h </w:instrText>
+              <w:instrText xml:space="preserve"> PAGEREF _Toc13778136 \h </w:instrText>
             </w:r>
             <w:r>
               <w:rPr>
@@ -2687,7 +2724,7 @@
                 <w:noProof/>
                 <w:webHidden/>
               </w:rPr>
-              <w:t>16</w:t>
+              <w:t>17</w:t>
             </w:r>
             <w:r>
               <w:rPr>
@@ -2710,7 +2747,7 @@
               <w:lang w:eastAsia="it-IT"/>
             </w:rPr>
           </w:pPr>
-          <w:hyperlink w:anchor="_Toc12436473" w:history="1">
+          <w:hyperlink w:anchor="_Toc13778137" w:history="1">
             <w:r>
               <w:rPr>
                 <w:rStyle w:val="Collegamentoipertestuale"/>
@@ -2737,7 +2774,7 @@
                 <w:noProof/>
                 <w:webHidden/>
               </w:rPr>
-              <w:instrText xml:space="preserve"> PAGEREF _Toc12436473 \h </w:instrText>
+              <w:instrText xml:space="preserve"> PAGEREF _Toc13778137 \h </w:instrText>
             </w:r>
             <w:r>
               <w:rPr>
@@ -2780,7 +2817,7 @@
               <w:lang w:eastAsia="it-IT"/>
             </w:rPr>
           </w:pPr>
-          <w:hyperlink w:anchor="_Toc12436474" w:history="1">
+          <w:hyperlink w:anchor="_Toc13778138" w:history="1">
             <w:r>
               <w:rPr>
                 <w:rStyle w:val="Collegamentoipertestuale"/>
@@ -2807,7 +2844,7 @@
                 <w:noProof/>
                 <w:webHidden/>
               </w:rPr>
-              <w:instrText xml:space="preserve"> PAGEREF _Toc12436474 \h </w:instrText>
+              <w:instrText xml:space="preserve"> PAGEREF _Toc13778138 \h </w:instrText>
             </w:r>
             <w:r>
               <w:rPr>
@@ -2827,7 +2864,7 @@
                 <w:noProof/>
                 <w:webHidden/>
               </w:rPr>
-              <w:t>17</w:t>
+              <w:t>18</w:t>
             </w:r>
             <w:r>
               <w:rPr>
@@ -2850,7 +2887,7 @@
               <w:lang w:eastAsia="it-IT"/>
             </w:rPr>
           </w:pPr>
-          <w:hyperlink w:anchor="_Toc12436475" w:history="1">
+          <w:hyperlink w:anchor="_Toc13778139" w:history="1">
             <w:r>
               <w:rPr>
                 <w:rStyle w:val="Collegamentoipertestuale"/>
@@ -2877,7 +2914,7 @@
                 <w:noProof/>
                 <w:webHidden/>
               </w:rPr>
-              <w:instrText xml:space="preserve"> PAGEREF _Toc12436475 \h </w:instrText>
+              <w:instrText xml:space="preserve"> PAGEREF _Toc13778139 \h </w:instrText>
             </w:r>
             <w:r>
               <w:rPr>
@@ -2897,7 +2934,7 @@
                 <w:noProof/>
                 <w:webHidden/>
               </w:rPr>
-              <w:t>17</w:t>
+              <w:t>18</w:t>
             </w:r>
             <w:r>
               <w:rPr>
@@ -2920,7 +2957,7 @@
               <w:lang w:eastAsia="it-IT"/>
             </w:rPr>
           </w:pPr>
-          <w:hyperlink w:anchor="_Toc12436476" w:history="1">
+          <w:hyperlink w:anchor="_Toc13778140" w:history="1">
             <w:r>
               <w:rPr>
                 <w:rStyle w:val="Collegamentoipertestuale"/>
@@ -2947,7 +2984,7 @@
                 <w:noProof/>
                 <w:webHidden/>
               </w:rPr>
-              <w:instrText xml:space="preserve"> PAGEREF _Toc12436476 \h </w:instrText>
+              <w:instrText xml:space="preserve"> PAGEREF _Toc13778140 \h </w:instrText>
             </w:r>
             <w:r>
               <w:rPr>
@@ -2967,7 +3004,7 @@
                 <w:noProof/>
                 <w:webHidden/>
               </w:rPr>
-              <w:t>17</w:t>
+              <w:t>18</w:t>
             </w:r>
             <w:r>
               <w:rPr>
@@ -3737,25 +3774,35 @@
           <w:b/>
         </w:rPr>
       </w:pPr>
-      <w:bookmarkStart w:id="1" w:name="_Toc530744989"/>
+      <w:bookmarkStart w:id="0" w:name="_Toc530744989"/>
     </w:p>
     <w:p>
       <w:pPr>
         <w:pStyle w:val="Titolo1"/>
       </w:pPr>
-      <w:bookmarkStart w:id="2" w:name="_Toc12436436"/>
+      <w:bookmarkStart w:id="1" w:name="_Toc13778099"/>
       <w:r>
         <w:t xml:space="preserve">1. </w:t>
       </w:r>
       <w:r>
-        <w:t>Organizzazione del team</w:t>
-      </w:r>
+        <w:t xml:space="preserve">Organizzazione </w:t>
+      </w:r>
+      <w:proofErr w:type="gramStart"/>
+      <w:r>
+        <w:t>del team</w:t>
+      </w:r>
+      <w:bookmarkEnd w:id="0"/>
       <w:bookmarkEnd w:id="1"/>
-      <w:bookmarkEnd w:id="2"/>
-    </w:p>
-    <w:p>
-      <w:r>
-        <w:t>Il team GL</w:t>
+      <w:proofErr w:type="gramEnd"/>
+    </w:p>
+    <w:p>
+      <w:proofErr w:type="gramStart"/>
+      <w:r>
+        <w:t>Il team</w:t>
+      </w:r>
+      <w:proofErr w:type="gramEnd"/>
+      <w:r>
+        <w:t xml:space="preserve"> GL</w:t>
       </w:r>
       <w:r>
         <w:rPr>
@@ -3784,8 +3831,13 @@
       </w:r>
     </w:p>
     <w:p>
-      <w:r>
-        <w:t xml:space="preserve">Il team si riunisce due volte a settimana: </w:t>
+      <w:proofErr w:type="gramStart"/>
+      <w:r>
+        <w:t>Il team</w:t>
+      </w:r>
+      <w:proofErr w:type="gramEnd"/>
+      <w:r>
+        <w:t xml:space="preserve"> si riunisce due volte a settimana: </w:t>
       </w:r>
     </w:p>
     <w:p>
@@ -3814,18 +3866,34 @@
     </w:p>
     <w:p>
       <w:r>
-        <w:t>Nella prima delle due sedute inoltre si pianifica il lavoro individuale che i membri del team dovranno svolgere entro la data prevista per il secondo incontro in modo da poter discutere (ed eventualmente modificare) i risultati ottenuti prima di mostrarli al cliente.</w:t>
-      </w:r>
-    </w:p>
-    <w:p>
-      <w:r>
         <w:lastRenderedPageBreak/>
+        <w:t xml:space="preserve">Nella prima delle due sedute inoltre si pianifica il lavoro individuale che i membri </w:t>
+      </w:r>
+      <w:proofErr w:type="gramStart"/>
+      <w:r>
+        <w:t>del team</w:t>
+      </w:r>
+      <w:proofErr w:type="gramEnd"/>
+      <w:r>
+        <w:t xml:space="preserve"> dovranno svolgere entro la data prevista per il secondo incontro in modo da poter discutere (ed eventualmente modificare) i risultati ottenuti prima di mostrarli al cliente.</w:t>
+      </w:r>
+    </w:p>
+    <w:p>
+      <w:r>
         <w:t>Il conduttore scelto per il gruppo è Gianluca Di Benedetto.</w:t>
       </w:r>
     </w:p>
     <w:p>
       <w:r>
-        <w:t>Gli altri ruoli dei membri del team sono i seguenti:</w:t>
+        <w:t xml:space="preserve">Gli altri ruoli dei membri </w:t>
+      </w:r>
+      <w:proofErr w:type="gramStart"/>
+      <w:r>
+        <w:t>del team</w:t>
+      </w:r>
+      <w:proofErr w:type="gramEnd"/>
+      <w:r>
+        <w:t xml:space="preserve"> sono i seguenti:</w:t>
       </w:r>
     </w:p>
     <w:p>
@@ -3900,7 +3968,15 @@
     </w:p>
     <w:p>
       <w:r>
-        <w:t xml:space="preserve">Lo strumento scelto dal team per gestire i file relativi al progetto è GitHub; inoltre è stato creato un gruppo </w:t>
+        <w:t xml:space="preserve">Lo strumento scelto </w:t>
+      </w:r>
+      <w:proofErr w:type="gramStart"/>
+      <w:r>
+        <w:t>dal team</w:t>
+      </w:r>
+      <w:proofErr w:type="gramEnd"/>
+      <w:r>
+        <w:t xml:space="preserve"> per gestire i file relativi al progetto è GitHub; inoltre è stato creato un gruppo </w:t>
       </w:r>
       <w:proofErr w:type="spellStart"/>
       <w:r>
@@ -3915,14 +3991,14 @@
       <w:pPr>
         <w:pStyle w:val="Titolo1"/>
       </w:pPr>
-      <w:bookmarkStart w:id="3" w:name="_Toc12436437"/>
+      <w:bookmarkStart w:id="2" w:name="_Toc13778100"/>
       <w:r>
         <w:t xml:space="preserve">2. </w:t>
       </w:r>
       <w:r>
         <w:t>Identificazione item</w:t>
       </w:r>
-      <w:bookmarkEnd w:id="3"/>
+      <w:bookmarkEnd w:id="2"/>
     </w:p>
     <w:p>
       <w:r>
@@ -4034,85 +4110,110 @@
         <w:t>Di seguito vengono elencate le caratteristiche principali degli item e il modo in cui questi</w:t>
       </w:r>
       <w:r>
-        <w:t xml:space="preserve"> item verranno gestiti dal team di sviluppo.</w:t>
+        <w:t xml:space="preserve"> item verranno gestiti </w:t>
+      </w:r>
+      <w:proofErr w:type="gramStart"/>
+      <w:r>
+        <w:t>dal team</w:t>
+      </w:r>
+      <w:proofErr w:type="gramEnd"/>
+      <w:r>
+        <w:t xml:space="preserve"> di sviluppo.</w:t>
       </w:r>
     </w:p>
     <w:p>
       <w:pPr>
         <w:pStyle w:val="Titolo2"/>
       </w:pPr>
-      <w:bookmarkStart w:id="4" w:name="_Toc12436438"/>
+      <w:bookmarkStart w:id="3" w:name="_Toc13778101"/>
       <w:r>
         <w:t xml:space="preserve">2.1. </w:t>
       </w:r>
       <w:r>
         <w:t>Documentazione</w:t>
       </w:r>
+      <w:bookmarkEnd w:id="3"/>
+    </w:p>
+    <w:p>
+      <w:r>
+        <w:t xml:space="preserve">Tutta la sezione legata alla documentazione verrà salvata in </w:t>
+      </w:r>
+      <w:proofErr w:type="gramStart"/>
+      <w:r>
+        <w:t>una repository</w:t>
+      </w:r>
+      <w:proofErr w:type="gramEnd"/>
+      <w:r>
+        <w:t xml:space="preserve"> condivisa fra i membri del team su GitHub, per ogni documento vengono mantenute tutte le sue versioni (che corrispondono a file con indici di versione di primo o secondo livello diversi) in formato pdf e l’ultima versione di ogni documento viene salvata anche in formato docx in modo che sia facilmente modificabile per passare alla versione successiva.</w:t>
+      </w:r>
+    </w:p>
+    <w:p>
+      <w:r>
+        <w:t xml:space="preserve">Per ogni documento descritto in questa sezione è presente un template all’interno </w:t>
+      </w:r>
+      <w:proofErr w:type="gramStart"/>
+      <w:r>
+        <w:t>della repository</w:t>
+      </w:r>
+      <w:proofErr w:type="gramEnd"/>
+      <w:r>
+        <w:t xml:space="preserve"> del team su GitHub nella cartella Documentazione/Templates</w:t>
+      </w:r>
+      <w:r>
+        <w:t>. In questo modo è possibile per ogni documento avere una versione pronta con intestazione (che comprende: data, autore, responsabile</w:t>
+      </w:r>
+      <w:r>
+        <w:t>,</w:t>
+      </w:r>
+      <w:r>
+        <w:t xml:space="preserve"> numero di versione</w:t>
+      </w:r>
+      <w:r>
+        <w:t xml:space="preserve"> e logo del gruppo</w:t>
+      </w:r>
+      <w:r>
+        <w:t>) e indice già scritti.</w:t>
+      </w:r>
+    </w:p>
+    <w:p>
+      <w:r>
+        <w:t>Per ogni documento è presente una breve descrizione in linguaggio naturale e successivamente un elenco delle caratteristiche e delle informazioni minime che il documento deve contenere.</w:t>
+      </w:r>
+    </w:p>
+    <w:p>
+      <w:r>
+        <w:t xml:space="preserve">Tutti i documenti identificati da una versione, e non da una data, devono contenere (dopo l’indice se presente) una tabella che contiene la </w:t>
+      </w:r>
+      <w:proofErr w:type="spellStart"/>
+      <w:r>
+        <w:t>version</w:t>
+      </w:r>
+      <w:proofErr w:type="spellEnd"/>
+      <w:r>
+        <w:t xml:space="preserve"> history</w:t>
+      </w:r>
+      <w:r>
+        <w:t xml:space="preserve"> (nome documento, autore, data e numero di versione della versione precedente dello stesso documento)</w:t>
+      </w:r>
+      <w:r>
+        <w:t>.</w:t>
+      </w:r>
+    </w:p>
+    <w:p>
+      <w:pPr>
+        <w:pStyle w:val="Titolo3"/>
+      </w:pPr>
+      <w:bookmarkStart w:id="4" w:name="_Toc13778102"/>
+      <w:r>
+        <w:lastRenderedPageBreak/>
+        <w:t xml:space="preserve">2.1.1. </w:t>
+      </w:r>
+      <w:r>
+        <w:t>Documento dei requisiti</w:t>
+      </w:r>
       <w:bookmarkEnd w:id="4"/>
     </w:p>
     <w:p>
-      <w:r>
-        <w:t>Tutta la sezione legata alla documentazione verrà salvata in una repository condivisa fra i membri del team su GitHub, per ogni documento vengono mantenute tutte le sue versioni (che corrispondono a file con indici di versione di primo o secondo livello diversi) in formato pdf e l’ultima versione di ogni documento viene salvata anche in formato docx in modo che sia facilmente modificabile per passare alla versione successiva.</w:t>
-      </w:r>
-    </w:p>
-    <w:p>
-      <w:r>
-        <w:t>Per ogni documento descritto in questa sezione è presente un template all’interno della repository del team su GitHub nella cartella Documentazione/Templates</w:t>
-      </w:r>
-      <w:r>
-        <w:t>. In questo modo è possibile per ogni documento avere una versione pronta con intestazione (che comprende: data, autore, responsabile</w:t>
-      </w:r>
-      <w:r>
-        <w:t>,</w:t>
-      </w:r>
-      <w:r>
-        <w:t xml:space="preserve"> numero di versione</w:t>
-      </w:r>
-      <w:r>
-        <w:t xml:space="preserve"> e logo del gruppo</w:t>
-      </w:r>
-      <w:r>
-        <w:t>) e indice già scritti.</w:t>
-      </w:r>
-    </w:p>
-    <w:p>
-      <w:r>
-        <w:t>Per ogni documento è presente una breve descrizione in linguaggio naturale e successivamente un elenco delle caratteristiche e delle informazioni minime che il documento deve contenere.</w:t>
-      </w:r>
-    </w:p>
-    <w:p>
-      <w:r>
-        <w:t xml:space="preserve">Tutti i documenti identificati da una versione, e non da una data, devono contenere (dopo l’indice se presente) una tabella che contiene la </w:t>
-      </w:r>
-      <w:proofErr w:type="spellStart"/>
-      <w:r>
-        <w:t>version</w:t>
-      </w:r>
-      <w:proofErr w:type="spellEnd"/>
-      <w:r>
-        <w:t xml:space="preserve"> history</w:t>
-      </w:r>
-      <w:r>
-        <w:t xml:space="preserve"> (nome documento, autore, data e numero di versione della versione precedente dello stesso documento)</w:t>
-      </w:r>
-      <w:r>
-        <w:t>.</w:t>
-      </w:r>
-    </w:p>
-    <w:p>
-      <w:pPr>
-        <w:pStyle w:val="Titolo3"/>
-      </w:pPr>
-      <w:bookmarkStart w:id="5" w:name="_Toc12436439"/>
-      <w:r>
-        <w:t xml:space="preserve">2.1.1. </w:t>
-      </w:r>
-      <w:r>
-        <w:t>Documento dei requisiti</w:t>
-      </w:r>
-      <w:bookmarkEnd w:id="5"/>
-    </w:p>
-    <w:p>
       <w:pPr>
         <w:rPr>
           <w:b/>
@@ -4127,7 +4228,6 @@
     </w:p>
     <w:p>
       <w:r>
-        <w:lastRenderedPageBreak/>
         <w:t xml:space="preserve">Il documento dei requisiti è un documento chiave per formalizzare i fabbisogni del cliente relativamente al sistema da sviluppare, in modo non ambiguo. </w:t>
       </w:r>
       <w:r>
@@ -4226,14 +4326,14 @@
       <w:pPr>
         <w:pStyle w:val="Titolo3"/>
       </w:pPr>
-      <w:bookmarkStart w:id="6" w:name="_Toc12436440"/>
+      <w:bookmarkStart w:id="5" w:name="_Toc13778103"/>
       <w:r>
         <w:t xml:space="preserve">2.1.2. </w:t>
       </w:r>
       <w:r>
         <w:t>Analisi dei requisiti</w:t>
       </w:r>
-      <w:bookmarkEnd w:id="6"/>
+      <w:bookmarkEnd w:id="5"/>
     </w:p>
     <w:p>
       <w:pPr>
@@ -4384,14 +4484,15 @@
       <w:pPr>
         <w:pStyle w:val="Titolo3"/>
       </w:pPr>
-      <w:bookmarkStart w:id="7" w:name="_Toc12436441"/>
-      <w:r>
+      <w:bookmarkStart w:id="6" w:name="_Toc13778104"/>
+      <w:r>
+        <w:lastRenderedPageBreak/>
         <w:t xml:space="preserve">2.1.3. </w:t>
       </w:r>
       <w:r>
         <w:t>Casi d’uso UML</w:t>
       </w:r>
-      <w:bookmarkEnd w:id="7"/>
+      <w:bookmarkEnd w:id="6"/>
     </w:p>
     <w:p>
       <w:pPr>
@@ -4420,7 +4521,6 @@
           <w:color w:val="222222"/>
           <w:shd w:val="clear" w:color="auto" w:fill="FFFFFF"/>
         </w:rPr>
-        <w:lastRenderedPageBreak/>
         <w:t xml:space="preserve">I diagrammi dei casi d’uso </w:t>
       </w:r>
       <w:r>
@@ -4516,14 +4616,14 @@
       <w:pPr>
         <w:pStyle w:val="Titolo3"/>
       </w:pPr>
-      <w:bookmarkStart w:id="8" w:name="_Toc12436442"/>
+      <w:bookmarkStart w:id="7" w:name="_Toc13778105"/>
       <w:r>
         <w:t xml:space="preserve">2.1.4. </w:t>
       </w:r>
       <w:r>
         <w:t>Manuale utente</w:t>
       </w:r>
-      <w:bookmarkEnd w:id="8"/>
+      <w:bookmarkEnd w:id="7"/>
     </w:p>
     <w:p>
       <w:pPr>
@@ -4650,7 +4750,7 @@
       <w:pPr>
         <w:pStyle w:val="Titolo3"/>
       </w:pPr>
-      <w:bookmarkStart w:id="9" w:name="_Toc12436443"/>
+      <w:bookmarkStart w:id="8" w:name="_Toc13778106"/>
       <w:r>
         <w:t xml:space="preserve">2.1.5. </w:t>
       </w:r>
@@ -4660,7 +4760,7 @@
       <w:r>
         <w:t>bale interazione con il cliente</w:t>
       </w:r>
-      <w:bookmarkEnd w:id="9"/>
+      <w:bookmarkEnd w:id="8"/>
     </w:p>
     <w:p>
       <w:pPr>
@@ -4768,6 +4868,7 @@
         </w:numPr>
       </w:pPr>
       <w:r>
+        <w:lastRenderedPageBreak/>
         <w:t>Oggetto;</w:t>
       </w:r>
     </w:p>
@@ -4804,7 +4905,6 @@
         </w:numPr>
       </w:pPr>
       <w:r>
-        <w:lastRenderedPageBreak/>
         <w:t>Prossimi passi;</w:t>
       </w:r>
     </w:p>
@@ -4829,7 +4929,15 @@
         </w:numPr>
       </w:pPr>
       <w:r>
-        <w:t>Questo verbale è gestito internamente dal team degli sviluppatori quindi il suo codice identificativo è a due livelli: il primo livello è diverso per ogni verbale relativo ad un incontro con il cliente e il secondo indica</w:t>
+        <w:t xml:space="preserve">Questo verbale è gestito internamente </w:t>
+      </w:r>
+      <w:proofErr w:type="gramStart"/>
+      <w:r>
+        <w:t>dal team</w:t>
+      </w:r>
+      <w:proofErr w:type="gramEnd"/>
+      <w:r>
+        <w:t xml:space="preserve"> degli sviluppatori quindi il suo codice identificativo è a due livelli: il primo livello è diverso per ogni verbale relativo ad un incontro con il cliente e il secondo indica</w:t>
       </w:r>
       <w:r>
         <w:t xml:space="preserve"> il numero di revisione interna;</w:t>
@@ -4859,7 +4967,7 @@
       <w:pPr>
         <w:pStyle w:val="Titolo3"/>
       </w:pPr>
-      <w:bookmarkStart w:id="10" w:name="_Toc12436444"/>
+      <w:bookmarkStart w:id="9" w:name="_Toc13778107"/>
       <w:r>
         <w:t>2.1.</w:t>
       </w:r>
@@ -4872,7 +4980,7 @@
       <w:r>
         <w:t>Documento di progetto</w:t>
       </w:r>
-      <w:bookmarkEnd w:id="10"/>
+      <w:bookmarkEnd w:id="9"/>
     </w:p>
     <w:p>
       <w:pPr>
@@ -4990,14 +5098,14 @@
       <w:pPr>
         <w:pStyle w:val="Titolo3"/>
       </w:pPr>
-      <w:bookmarkStart w:id="11" w:name="_Toc12436445"/>
+      <w:bookmarkStart w:id="10" w:name="_Toc13778108"/>
       <w:r>
         <w:t xml:space="preserve">2.1.7. </w:t>
       </w:r>
       <w:r>
         <w:t>Offerta in relazione al mandato</w:t>
       </w:r>
-      <w:bookmarkEnd w:id="11"/>
+      <w:bookmarkEnd w:id="10"/>
     </w:p>
     <w:p>
       <w:pPr>
@@ -5069,6 +5177,7 @@
         </w:numPr>
       </w:pPr>
       <w:r>
+        <w:lastRenderedPageBreak/>
         <w:t>Deve contenere la data dell’offerta, l’autore del documento, il codice di versione ed eventualmente un glossario con i riferimenti a regolamenti o fonti esterne;</w:t>
       </w:r>
     </w:p>
@@ -5081,15 +5190,22 @@
         </w:numPr>
       </w:pPr>
       <w:r>
-        <w:lastRenderedPageBreak/>
-        <w:t>Contiene una descrizione generale della soluzione proposta che descrive le funzionalità del sistema dal punto di vista dell’utilizzatore. Queste funzionalità dipendono dai requisiti forniti dal cliente e dalla loro successiva analisi svolta dal team di sviluppo.</w:t>
+        <w:t xml:space="preserve">Contiene una descrizione generale della soluzione proposta che descrive le funzionalità del sistema dal punto di vista dell’utilizzatore. Queste funzionalità dipendono dai requisiti forniti dal cliente e dalla loro successiva analisi svolta </w:t>
+      </w:r>
+      <w:proofErr w:type="gramStart"/>
+      <w:r>
+        <w:t>dal team</w:t>
+      </w:r>
+      <w:proofErr w:type="gramEnd"/>
+      <w:r>
+        <w:t xml:space="preserve"> di sviluppo.</w:t>
       </w:r>
     </w:p>
     <w:p>
       <w:pPr>
         <w:pStyle w:val="Titolo3"/>
       </w:pPr>
-      <w:bookmarkStart w:id="12" w:name="_Toc12436446"/>
+      <w:bookmarkStart w:id="11" w:name="_Toc13778109"/>
       <w:r>
         <w:t>2</w:t>
       </w:r>
@@ -5107,7 +5223,7 @@
       <w:r>
         <w:t xml:space="preserve"> Management</w:t>
       </w:r>
-      <w:bookmarkEnd w:id="12"/>
+      <w:bookmarkEnd w:id="11"/>
     </w:p>
     <w:p>
       <w:pPr>
@@ -5377,7 +5493,7 @@
       <w:pPr>
         <w:pStyle w:val="Titolo3"/>
       </w:pPr>
-      <w:bookmarkStart w:id="13" w:name="_Toc12436447"/>
+      <w:bookmarkStart w:id="12" w:name="_Toc13778110"/>
       <w:r>
         <w:t>2.1.</w:t>
       </w:r>
@@ -5390,7 +5506,7 @@
       <w:r>
         <w:t>Documento di avanzamento del progetto</w:t>
       </w:r>
-      <w:bookmarkEnd w:id="13"/>
+      <w:bookmarkEnd w:id="12"/>
     </w:p>
     <w:p>
       <w:pPr>
@@ -5407,7 +5523,15 @@
     </w:p>
     <w:p>
       <w:r>
-        <w:t>Il documento di avanzamento del progetto contiene la descrizione dei progressi del team su un certo progetto.</w:t>
+        <w:t xml:space="preserve">Il documento di avanzamento del progetto contiene la descrizione dei progressi </w:t>
+      </w:r>
+      <w:proofErr w:type="gramStart"/>
+      <w:r>
+        <w:t>del team</w:t>
+      </w:r>
+      <w:proofErr w:type="gramEnd"/>
+      <w:r>
+        <w:t xml:space="preserve"> su un certo progetto.</w:t>
       </w:r>
       <w:r>
         <w:t xml:space="preserve"> È una sorta di diario dei progressi suddiviso in date, dove per ogni data vengono riportati i passi compiuti (ad esempio consegne al committente, test eseguiti, eccetera) verso l’obiettivo finale.</w:t>
@@ -5518,18 +5642,27 @@
       </w:r>
       <w:proofErr w:type="spellEnd"/>
       <w:r>
-        <w:t>, quindi è presente una singola versione che contiene tutti i progressi del team ordinati per data.</w:t>
+        <w:t xml:space="preserve">, quindi è presente una singola versione che contiene tutti i progressi </w:t>
+      </w:r>
+      <w:proofErr w:type="gramStart"/>
+      <w:r>
+        <w:t>del team ordinati</w:t>
+      </w:r>
+      <w:proofErr w:type="gramEnd"/>
+      <w:r>
+        <w:t xml:space="preserve"> per data.</w:t>
       </w:r>
     </w:p>
     <w:p>
       <w:pPr>
         <w:pStyle w:val="Titolo3"/>
       </w:pPr>
-      <w:bookmarkStart w:id="14" w:name="_Toc12436448"/>
-      <w:r>
+      <w:bookmarkStart w:id="13" w:name="_Toc13778111"/>
+      <w:r>
+        <w:lastRenderedPageBreak/>
         <w:t>2.1.10. Ambito di lavoro</w:t>
       </w:r>
-      <w:bookmarkEnd w:id="14"/>
+      <w:bookmarkEnd w:id="13"/>
     </w:p>
     <w:p>
       <w:pPr>
@@ -5546,7 +5679,6 @@
     </w:p>
     <w:p>
       <w:r>
-        <w:lastRenderedPageBreak/>
         <w:t>È stato scelto di mantenere un documento che descriva l’ambito di lavoro e che contenga informazioni sugli stakeholder relativi al progetto corrente.</w:t>
       </w:r>
     </w:p>
@@ -5621,11 +5753,11 @@
       <w:pPr>
         <w:pStyle w:val="Titolo3"/>
       </w:pPr>
-      <w:bookmarkStart w:id="15" w:name="_Toc12436449"/>
+      <w:bookmarkStart w:id="14" w:name="_Toc13778112"/>
       <w:r>
         <w:t>2.1.11. Glossario</w:t>
       </w:r>
-      <w:bookmarkEnd w:id="15"/>
+      <w:bookmarkEnd w:id="14"/>
     </w:p>
     <w:p>
       <w:pPr>
@@ -5648,7 +5780,15 @@
         <w:t xml:space="preserve">la descrizione per </w:t>
       </w:r>
       <w:r>
-        <w:t xml:space="preserve">una serie di parole legate al dominio del progetto su cui il team sta lavorando che è bene siano note a tutti per una comunicazione </w:t>
+        <w:t xml:space="preserve">una serie di parole legate al dominio del progetto su cui </w:t>
+      </w:r>
+      <w:proofErr w:type="gramStart"/>
+      <w:r>
+        <w:t>il team</w:t>
+      </w:r>
+      <w:proofErr w:type="gramEnd"/>
+      <w:r>
+        <w:t xml:space="preserve"> sta lavorando che è bene siano note a tutti per una comunicazione </w:t>
       </w:r>
       <w:r>
         <w:t xml:space="preserve">più </w:t>
@@ -5719,11 +5859,11 @@
       <w:pPr>
         <w:pStyle w:val="Titolo3"/>
       </w:pPr>
-      <w:bookmarkStart w:id="16" w:name="_Toc12436450"/>
+      <w:bookmarkStart w:id="15" w:name="_Toc13778113"/>
       <w:r>
         <w:t>2.1.12. Documento di test sui requisiti</w:t>
       </w:r>
-      <w:bookmarkEnd w:id="16"/>
+      <w:bookmarkEnd w:id="15"/>
     </w:p>
     <w:p>
       <w:pPr>
@@ -5796,14 +5936,14 @@
       <w:pPr>
         <w:pStyle w:val="Titolo3"/>
       </w:pPr>
-      <w:bookmarkStart w:id="17" w:name="_Toc12436451"/>
+      <w:bookmarkStart w:id="16" w:name="_Toc13778114"/>
       <w:r>
         <w:t>2.1.13</w:t>
       </w:r>
       <w:r>
         <w:t>. Documento sulla base di dati</w:t>
       </w:r>
-      <w:bookmarkEnd w:id="17"/>
+      <w:bookmarkEnd w:id="16"/>
     </w:p>
     <w:p>
       <w:pPr>
@@ -5848,6 +5988,7 @@
         </w:numPr>
       </w:pPr>
       <w:r>
+        <w:lastRenderedPageBreak/>
         <w:t>Il nome del file sarà GDPRPrj_</w:t>
       </w:r>
       <w:r>
@@ -5869,7 +6010,6 @@
         </w:numPr>
       </w:pPr>
       <w:r>
-        <w:lastRenderedPageBreak/>
         <w:t>Prima di descrivere in dettaglio le varie tabelle è presente una sezione che contiene una tabella con i nomi di tutte le tabelle del database e il loro prefisso che verrà ripetuto su ogni campo della tabella;</w:t>
       </w:r>
     </w:p>
@@ -5928,11 +6068,11 @@
       <w:pPr>
         <w:pStyle w:val="Titolo3"/>
       </w:pPr>
-      <w:bookmarkStart w:id="18" w:name="_Toc12436452"/>
+      <w:bookmarkStart w:id="17" w:name="_Toc13778115"/>
       <w:r>
         <w:t>2.1.14. Documento di interazione</w:t>
       </w:r>
-      <w:bookmarkEnd w:id="18"/>
+      <w:bookmarkEnd w:id="17"/>
     </w:p>
     <w:p>
       <w:pPr>
@@ -6016,11 +6156,11 @@
       <w:pPr>
         <w:pStyle w:val="Titolo3"/>
       </w:pPr>
-      <w:bookmarkStart w:id="19" w:name="_Toc12436453"/>
+      <w:bookmarkStart w:id="18" w:name="_Toc13778116"/>
       <w:r>
         <w:t>2.1.15. Test di accettazione</w:t>
       </w:r>
-      <w:bookmarkEnd w:id="19"/>
+      <w:bookmarkEnd w:id="18"/>
     </w:p>
     <w:p>
       <w:pPr>
@@ -6101,11 +6241,11 @@
       <w:pPr>
         <w:pStyle w:val="Titolo3"/>
       </w:pPr>
-      <w:bookmarkStart w:id="20" w:name="_Toc12436454"/>
+      <w:bookmarkStart w:id="19" w:name="_Toc13778117"/>
       <w:r>
         <w:t>2.1.16. Tempi di lavoro</w:t>
       </w:r>
-      <w:bookmarkEnd w:id="20"/>
+      <w:bookmarkEnd w:id="19"/>
     </w:p>
     <w:p>
       <w:pPr>
@@ -6121,8 +6261,13 @@
       </w:r>
     </w:p>
     <w:p>
-      <w:r>
-        <w:t xml:space="preserve">Il team segna su un file </w:t>
+      <w:proofErr w:type="gramStart"/>
+      <w:r>
+        <w:t>Il team</w:t>
+      </w:r>
+      <w:proofErr w:type="gramEnd"/>
+      <w:r>
+        <w:t xml:space="preserve"> segna su un file </w:t>
       </w:r>
       <w:proofErr w:type="spellStart"/>
       <w:r>
@@ -6203,7 +6348,15 @@
         </w:numPr>
       </w:pPr>
       <w:r>
-        <w:t>Nome del progetto su cui ha lavorato (questo campo può assumere il valore “Interno” se il lavoro non è strettamente legato al progetto corrente ma più all’organizzazione del team ad esempio la scrittura del CM rientra in questo caso);</w:t>
+        <w:t xml:space="preserve">Nome del progetto su cui ha lavorato (questo campo può assumere il valore “Interno” se il lavoro non è strettamente legato al progetto corrente ma più all’organizzazione </w:t>
+      </w:r>
+      <w:proofErr w:type="gramStart"/>
+      <w:r>
+        <w:t>del team</w:t>
+      </w:r>
+      <w:proofErr w:type="gramEnd"/>
+      <w:r>
+        <w:t xml:space="preserve"> ad esempio la scrittura del CM rientra in questo caso);</w:t>
       </w:r>
     </w:p>
     <w:p>
@@ -6359,11 +6512,11 @@
       <w:pPr>
         <w:pStyle w:val="Titolo3"/>
       </w:pPr>
-      <w:bookmarkStart w:id="21" w:name="_Toc12436455"/>
+      <w:bookmarkStart w:id="20" w:name="_Toc13778118"/>
       <w:r>
         <w:t>2.1.17. Metriche</w:t>
       </w:r>
-      <w:bookmarkEnd w:id="21"/>
+      <w:bookmarkEnd w:id="20"/>
     </w:p>
     <w:p>
       <w:pPr>
@@ -6405,8 +6558,13 @@
       </w:r>
     </w:p>
     <w:p>
-      <w:r>
-        <w:t xml:space="preserve">Il team </w:t>
+      <w:proofErr w:type="gramStart"/>
+      <w:r>
+        <w:t>Il team</w:t>
+      </w:r>
+      <w:proofErr w:type="gramEnd"/>
+      <w:r>
+        <w:t xml:space="preserve"> </w:t>
       </w:r>
       <w:r>
         <w:t>annota</w:t>
@@ -6475,7 +6633,15 @@
         </w:numPr>
       </w:pPr>
       <w:r>
-        <w:t>Rilevamento misure: il team si occupa di aggiornare i documenti relativi alle misure prese ogni mese;</w:t>
+        <w:t xml:space="preserve">Rilevamento misure: </w:t>
+      </w:r>
+      <w:proofErr w:type="gramStart"/>
+      <w:r>
+        <w:t>il team</w:t>
+      </w:r>
+      <w:proofErr w:type="gramEnd"/>
+      <w:r>
+        <w:t xml:space="preserve"> si occupa di aggiornare i documenti relativi alle misure prese ogni mese;</w:t>
       </w:r>
     </w:p>
     <w:p>
@@ -6591,8 +6757,13 @@
       </w:r>
     </w:p>
     <w:p>
-      <w:r>
-        <w:t xml:space="preserve">Il team </w:t>
+      <w:proofErr w:type="gramStart"/>
+      <w:r>
+        <w:t>Il team</w:t>
+      </w:r>
+      <w:proofErr w:type="gramEnd"/>
+      <w:r>
+        <w:t xml:space="preserve"> </w:t>
       </w:r>
       <w:r>
         <w:t>annota</w:t>
@@ -6693,7 +6864,7 @@
       <w:pPr>
         <w:pStyle w:val="Titolo3"/>
       </w:pPr>
-      <w:bookmarkStart w:id="22" w:name="_Toc12436456"/>
+      <w:bookmarkStart w:id="21" w:name="_Toc13778119"/>
       <w:r>
         <w:t>2.1.1</w:t>
       </w:r>
@@ -6703,7 +6874,7 @@
       <w:r>
         <w:t>. Sketch su carta</w:t>
       </w:r>
-      <w:bookmarkEnd w:id="22"/>
+      <w:bookmarkEnd w:id="21"/>
     </w:p>
     <w:p>
       <w:pPr>
@@ -6731,7 +6902,23 @@
           <w:rFonts w:asciiTheme="minorHAnsi" w:hAnsiTheme="minorHAnsi" w:cstheme="minorHAnsi"/>
           <w:sz w:val="22"/>
         </w:rPr>
-        <w:t>Durante la fase di progettazione, che precede quello dello sviluppo software, vengono creati dei primi prototipi a bassa fedeltà che mostrano come saranno le varie schermate del sistema. Questa fase è molto utile per capire quali sono le possibili soluzioni che abbiamo a disposizione e per discutere fra i membri del team di sviluppo su quale potrebbe essere il design migliore per l’applicazione in via di sviluppo.</w:t>
+        <w:t xml:space="preserve">Durante la fase di progettazione, che precede quello dello sviluppo software, vengono creati dei primi prototipi a bassa fedeltà che mostrano come saranno le varie schermate del sistema. Questa fase è molto utile per capire quali sono le possibili soluzioni che abbiamo a disposizione e per discutere fra i membri </w:t>
+      </w:r>
+      <w:proofErr w:type="gramStart"/>
+      <w:r>
+        <w:rPr>
+          <w:rFonts w:asciiTheme="minorHAnsi" w:hAnsiTheme="minorHAnsi" w:cstheme="minorHAnsi"/>
+          <w:sz w:val="22"/>
+        </w:rPr>
+        <w:t>del team</w:t>
+      </w:r>
+      <w:proofErr w:type="gramEnd"/>
+      <w:r>
+        <w:rPr>
+          <w:rFonts w:asciiTheme="minorHAnsi" w:hAnsiTheme="minorHAnsi" w:cstheme="minorHAnsi"/>
+          <w:sz w:val="22"/>
+        </w:rPr>
+        <w:t xml:space="preserve"> di sviluppo su quale potrebbe essere il design migliore per l’applicazione in via di sviluppo.</w:t>
       </w:r>
     </w:p>
     <w:p>
@@ -6786,7 +6973,7 @@
       <w:pPr>
         <w:pStyle w:val="Titolo3"/>
       </w:pPr>
-      <w:bookmarkStart w:id="23" w:name="_Toc12436457"/>
+      <w:bookmarkStart w:id="22" w:name="_Toc13778120"/>
       <w:r>
         <w:t>2.1.</w:t>
       </w:r>
@@ -6796,7 +6983,7 @@
       <w:r>
         <w:t>. CMM</w:t>
       </w:r>
-      <w:bookmarkEnd w:id="23"/>
+      <w:bookmarkEnd w:id="22"/>
     </w:p>
     <w:p>
       <w:pPr>
@@ -6829,7 +7016,15 @@
       </w:r>
       <w:proofErr w:type="spellEnd"/>
       <w:r>
-        <w:t xml:space="preserve"> individuali o accidentali. Questo modello definisce 5 livelli di maturità: ogni livello ha un gruppo di obiettivi e il raggiungimento di un certo livello di maturità porta al miglioramento delle “</w:t>
+        <w:t xml:space="preserve"> individuali o accidentali. Questo modello definisce </w:t>
+      </w:r>
+      <w:proofErr w:type="gramStart"/>
+      <w:r>
+        <w:t>5</w:t>
+      </w:r>
+      <w:proofErr w:type="gramEnd"/>
+      <w:r>
+        <w:t xml:space="preserve"> livelli di maturità: ogni livello ha un gruppo di obiettivi e il raggiungimento di un certo livello di maturità porta al miglioramento delle “</w:t>
       </w:r>
       <w:proofErr w:type="spellStart"/>
       <w:r>
@@ -6890,18 +7085,26 @@
         </w:numPr>
       </w:pPr>
       <w:r>
-        <w:t>Dopo la descrizione c’è una sezione che descrive il livello di maturità raggiunto dall’organizzazione, elencando alcune azioni che i membri del team eseguono per migliorare il controllo sui vari processi.</w:t>
+        <w:t xml:space="preserve">Dopo la descrizione c’è una sezione che descrive il livello di maturità raggiunto dall’organizzazione, elencando alcune azioni che i membri </w:t>
+      </w:r>
+      <w:proofErr w:type="gramStart"/>
+      <w:r>
+        <w:t>del team</w:t>
+      </w:r>
+      <w:proofErr w:type="gramEnd"/>
+      <w:r>
+        <w:t xml:space="preserve"> eseguono per migliorare il controllo sui vari processi.</w:t>
       </w:r>
     </w:p>
     <w:p>
       <w:pPr>
         <w:pStyle w:val="Titolo3"/>
       </w:pPr>
-      <w:bookmarkStart w:id="24" w:name="_Toc12436458"/>
+      <w:bookmarkStart w:id="23" w:name="_Toc13778121"/>
       <w:r>
         <w:t>2.1.20. Piano di manutenzione</w:t>
       </w:r>
-      <w:bookmarkEnd w:id="24"/>
+      <w:bookmarkEnd w:id="23"/>
     </w:p>
     <w:p>
       <w:pPr>
@@ -7022,7 +7225,7 @@
       <w:pPr>
         <w:pStyle w:val="Titolo3"/>
       </w:pPr>
-      <w:bookmarkStart w:id="25" w:name="_Toc12436459"/>
+      <w:bookmarkStart w:id="24" w:name="_Toc13778122"/>
       <w:r>
         <w:t>2.1.2</w:t>
       </w:r>
@@ -7032,7 +7235,7 @@
       <w:r>
         <w:t>. Contratto</w:t>
       </w:r>
-      <w:bookmarkEnd w:id="25"/>
+      <w:bookmarkEnd w:id="24"/>
     </w:p>
     <w:p>
       <w:pPr>
@@ -7141,16 +7344,163 @@
           <w:numId w:val="47"/>
         </w:numPr>
       </w:pPr>
-      <w:r>
-        <w:t>In conclusione andranno inseriti eventuali allegati con riferimenti a termini per la consegna, per il pagamento e/o altre indicazioni.</w:t>
+      <w:proofErr w:type="gramStart"/>
+      <w:r>
+        <w:t>In conclusione</w:t>
+      </w:r>
+      <w:proofErr w:type="gramEnd"/>
+      <w:r>
+        <w:t xml:space="preserve"> andranno inseriti eventuali allegati con riferimenti a termini per la consegna, per il pagamento e/o altre indicazioni.</w:t>
       </w:r>
     </w:p>
     <w:p/>
     <w:p>
       <w:pPr>
+        <w:pStyle w:val="Titolo3"/>
+      </w:pPr>
+      <w:bookmarkStart w:id="25" w:name="_Toc13778123"/>
+      <w:bookmarkStart w:id="26" w:name="_GoBack"/>
+      <w:bookmarkEnd w:id="26"/>
+      <w:r>
+        <w:t>2.1.2</w:t>
+      </w:r>
+      <w:r>
+        <w:t>2</w:t>
+      </w:r>
+      <w:r>
+        <w:t xml:space="preserve">. </w:t>
+      </w:r>
+      <w:r>
+        <w:t>Documento di rilascio</w:t>
+      </w:r>
+      <w:bookmarkEnd w:id="25"/>
+    </w:p>
+    <w:p>
+      <w:pPr>
+        <w:rPr>
+          <w:b/>
+        </w:rPr>
+      </w:pPr>
+      <w:r>
+        <w:rPr>
+          <w:b/>
+        </w:rPr>
+        <w:t>Descrizione</w:t>
+      </w:r>
+    </w:p>
+    <w:p>
+      <w:pPr>
+        <w:rPr>
+          <w:bCs/>
+        </w:rPr>
+      </w:pPr>
+      <w:r>
+        <w:rPr>
+          <w:bCs/>
+        </w:rPr>
+        <w:lastRenderedPageBreak/>
+        <w:t xml:space="preserve">Il </w:t>
+      </w:r>
+      <w:r>
+        <w:rPr>
+          <w:bCs/>
+        </w:rPr>
+        <w:t>documento di rilascio relativo ad una determinata versione del sistema contiene la descrizione delle caratteristiche generali del sistema e le peculiarità della versione in oggetto, facendo riferimento ai requisiti definiti dal cliente che vengono adempiti dalla presente versione ed alle modifiche rispetto alle versioni precedenti.</w:t>
+      </w:r>
+    </w:p>
+    <w:p>
+      <w:pPr>
+        <w:rPr>
+          <w:b/>
+        </w:rPr>
+      </w:pPr>
+      <w:r>
+        <w:rPr>
+          <w:b/>
+        </w:rPr>
+        <w:t>Caratteristiche del file e contenuto minimo</w:t>
+      </w:r>
+    </w:p>
+    <w:p>
+      <w:pPr>
+        <w:pStyle w:val="Paragrafoelenco"/>
+        <w:numPr>
+          <w:ilvl w:val="0"/>
+          <w:numId w:val="48"/>
+        </w:numPr>
+      </w:pPr>
+      <w:r>
+        <w:t>Il nome del file sarà GDPRPrj_</w:t>
+      </w:r>
+      <w:r>
+        <w:t>DocRilascio</w:t>
+      </w:r>
+      <w:r>
+        <w:t>_versione.pdf;</w:t>
+      </w:r>
+    </w:p>
+    <w:p>
+      <w:pPr>
+        <w:pStyle w:val="Paragrafoelenco"/>
+        <w:numPr>
+          <w:ilvl w:val="0"/>
+          <w:numId w:val="48"/>
+        </w:numPr>
+      </w:pPr>
+      <w:r>
+        <w:t xml:space="preserve">Il file </w:t>
+      </w:r>
+      <w:r>
+        <w:t>contiene una breve descrizione che presenta il documento;</w:t>
+      </w:r>
+    </w:p>
+    <w:p>
+      <w:pPr>
+        <w:pStyle w:val="Paragrafoelenco"/>
+        <w:numPr>
+          <w:ilvl w:val="0"/>
+          <w:numId w:val="48"/>
+        </w:numPr>
+      </w:pPr>
+      <w:r>
+        <w:t>Dopo l’introduzione va presentato globalmente il sistema e le caratteristiche della versione in oggetto;</w:t>
+      </w:r>
+    </w:p>
+    <w:p>
+      <w:pPr>
+        <w:pStyle w:val="Paragrafoelenco"/>
+        <w:numPr>
+          <w:ilvl w:val="0"/>
+          <w:numId w:val="48"/>
+        </w:numPr>
+      </w:pPr>
+      <w:r>
+        <w:t>Successivamente vanno riassunti i requisiti definiti dal cliente che vengono adempiti all’interno della presente versione del sistema;</w:t>
+      </w:r>
+    </w:p>
+    <w:p>
+      <w:pPr>
+        <w:pStyle w:val="Paragrafoelenco"/>
+        <w:numPr>
+          <w:ilvl w:val="0"/>
+          <w:numId w:val="48"/>
+        </w:numPr>
+      </w:pPr>
+      <w:proofErr w:type="gramStart"/>
+      <w:r>
+        <w:t>In conclusione</w:t>
+      </w:r>
+      <w:proofErr w:type="gramEnd"/>
+      <w:r>
+        <w:t xml:space="preserve"> vanno elencate le modifiche rispetto alla versione precedente del sistema.</w:t>
+      </w:r>
+    </w:p>
+    <w:p/>
+    <w:p>
+      <w:pPr>
         <w:pStyle w:val="Titolo2"/>
       </w:pPr>
-      <w:bookmarkStart w:id="26" w:name="_Toc12436460"/>
+      <w:bookmarkStart w:id="27" w:name="_Toc13778124"/>
       <w:r>
         <w:t xml:space="preserve">2.2. </w:t>
       </w:r>
@@ -7166,7 +7516,7 @@
       <w:r>
         <w:t>request</w:t>
       </w:r>
-      <w:bookmarkEnd w:id="26"/>
+      <w:bookmarkEnd w:id="27"/>
       <w:proofErr w:type="spellEnd"/>
     </w:p>
     <w:p>
@@ -7207,7 +7557,6 @@
           <w:sz w:val="22"/>
           <w:szCs w:val="22"/>
         </w:rPr>
-        <w:lastRenderedPageBreak/>
         <w:t xml:space="preserve">Le </w:t>
       </w:r>
       <w:r>
@@ -7481,18 +7830,26 @@
       <w:pPr>
         <w:pStyle w:val="Titolo2"/>
       </w:pPr>
-      <w:bookmarkStart w:id="27" w:name="_Toc12436461"/>
+      <w:bookmarkStart w:id="28" w:name="_Toc13778125"/>
       <w:r>
         <w:t xml:space="preserve">2.3. </w:t>
       </w:r>
       <w:r>
         <w:t>Codice</w:t>
       </w:r>
-      <w:bookmarkEnd w:id="27"/>
-    </w:p>
-    <w:p>
-      <w:r>
-        <w:t xml:space="preserve">Il codice sorgente legato al progetto viene gestito tramite GitHub, ogni membro del team può leggerlo e modificarlo a condizione che gli altri membri siano d’accordo (se necessario va effettuata una </w:t>
+      <w:bookmarkEnd w:id="28"/>
+    </w:p>
+    <w:p>
+      <w:r>
+        <w:t xml:space="preserve">Il codice sorgente legato al progetto viene gestito tramite GitHub, ogni membro </w:t>
+      </w:r>
+      <w:proofErr w:type="gramStart"/>
+      <w:r>
+        <w:t>del team</w:t>
+      </w:r>
+      <w:proofErr w:type="gramEnd"/>
+      <w:r>
+        <w:t xml:space="preserve"> può leggerlo e modificarlo a condizione che gli altri membri siano d’accordo (se necessario va effettuata una </w:t>
       </w:r>
       <w:proofErr w:type="spellStart"/>
       <w:r>
@@ -7516,6 +7873,7 @@
     </w:p>
     <w:p>
       <w:r>
+        <w:lastRenderedPageBreak/>
         <w:t xml:space="preserve">Ogni volta che uno degli sviluppatori effettua una modifica o aggiunge nuovo codice deve registrare i cambiamenti </w:t>
       </w:r>
       <w:r>
@@ -7565,7 +7923,7 @@
       <w:pPr>
         <w:pStyle w:val="Titolo3"/>
       </w:pPr>
-      <w:bookmarkStart w:id="28" w:name="_Toc12436462"/>
+      <w:bookmarkStart w:id="29" w:name="_Toc13778126"/>
       <w:r>
         <w:t>2.3.1 Flow</w:t>
       </w:r>
@@ -7575,7 +7933,7 @@
       <w:r>
         <w:t>Chart</w:t>
       </w:r>
-      <w:bookmarkEnd w:id="28"/>
+      <w:bookmarkEnd w:id="29"/>
     </w:p>
     <w:p>
       <w:pPr>
@@ -7668,16 +8026,7 @@
           <w:color w:val="000000" w:themeColor="text1"/>
           <w:shd w:val="clear" w:color="auto" w:fill="FFFFFF"/>
         </w:rPr>
-        <w:t xml:space="preserve"> </w:t>
-      </w:r>
-      <w:r>
-        <w:rPr>
-          <w:rFonts w:cstheme="minorHAnsi"/>
-          <w:color w:val="000000" w:themeColor="text1"/>
-          <w:shd w:val="clear" w:color="auto" w:fill="FFFFFF"/>
-        </w:rPr>
-        <w:lastRenderedPageBreak/>
-        <w:t>frecce. Questa rappresentazione schematica illustra un modello di soluzione per un determinato </w:t>
+        <w:t xml:space="preserve"> frecce. Questa rappresentazione schematica illustra un modello di soluzione per un determinato </w:t>
       </w:r>
       <w:hyperlink r:id="rId11" w:tooltip="Problem solving" w:history="1">
         <w:r>
@@ -7769,27 +8118,27 @@
       <w:pPr>
         <w:pStyle w:val="Titolo2"/>
       </w:pPr>
-      <w:bookmarkStart w:id="29" w:name="_Toc12436463"/>
+      <w:bookmarkStart w:id="30" w:name="_Toc13778127"/>
       <w:r>
         <w:t xml:space="preserve">2.4. </w:t>
       </w:r>
       <w:r>
         <w:t>Gestione versioni</w:t>
       </w:r>
-      <w:bookmarkEnd w:id="29"/>
+      <w:bookmarkEnd w:id="30"/>
     </w:p>
     <w:p>
       <w:pPr>
         <w:pStyle w:val="Titolo3"/>
       </w:pPr>
-      <w:bookmarkStart w:id="30" w:name="_Toc12436464"/>
+      <w:bookmarkStart w:id="31" w:name="_Toc13778128"/>
       <w:r>
         <w:t>2.4.1. Criterio di n</w:t>
       </w:r>
       <w:r>
         <w:t>umerazione</w:t>
       </w:r>
-      <w:bookmarkEnd w:id="30"/>
+      <w:bookmarkEnd w:id="31"/>
     </w:p>
     <w:p>
       <w:r>
@@ -7883,6 +8232,7 @@
         <w:rPr>
           <w:color w:val="000000" w:themeColor="text1"/>
         </w:rPr>
+        <w:lastRenderedPageBreak/>
         <w:t>0.2 è la seconda consegna di un prototipo con alcune funzionalità minori ma che non può ancora essere considerato un sistema;</w:t>
       </w:r>
     </w:p>
@@ -7962,7 +8312,7 @@
       <w:pPr>
         <w:pStyle w:val="Titolo3"/>
       </w:pPr>
-      <w:bookmarkStart w:id="31" w:name="_Toc12436465"/>
+      <w:bookmarkStart w:id="32" w:name="_Toc13778129"/>
       <w:r>
         <w:t>2.4.2</w:t>
       </w:r>
@@ -7972,11 +8322,19 @@
       <w:r>
         <w:t>Memorizzazione delle versioni</w:t>
       </w:r>
-      <w:bookmarkEnd w:id="31"/>
-    </w:p>
-    <w:p>
-      <w:r>
-        <w:t>Per quanto riguarda la documentazione è stato deciso di mantenere nella repository Git</w:t>
+      <w:bookmarkEnd w:id="32"/>
+    </w:p>
+    <w:p>
+      <w:r>
+        <w:t xml:space="preserve">Per quanto riguarda la documentazione è stato deciso di mantenere </w:t>
+      </w:r>
+      <w:proofErr w:type="gramStart"/>
+      <w:r>
+        <w:t>nella repository</w:t>
+      </w:r>
+      <w:proofErr w:type="gramEnd"/>
+      <w:r>
+        <w:t xml:space="preserve"> Git</w:t>
       </w:r>
       <w:r>
         <w:t xml:space="preserve">Hub del team tutte le versioni </w:t>
@@ -7985,16 +8343,23 @@
         <w:t xml:space="preserve">in formato pdf in modo che siano sempre disponibili per la consultazione mentre solo per l’ultima versione </w:t>
       </w:r>
       <w:r>
-        <w:t>si è deciso di conservare anche il file in formato docx in modo che questo sia estensibile per passare alla versione successiva senza dover riscrivere tutto il documento. Verranno mantenute le versioni, non tutti i file associati a revisioni interne, quindi ad esempio file (con indice di terzo livello) come Nome Doc_v0.1.1 non saranno presenti nella repository a meno che questa non sia la versione su cui stiamo lavorando e quindi non ancora da consegnare al cliente.</w:t>
+        <w:t xml:space="preserve">si è deciso di conservare anche il file in formato docx in modo che questo sia estensibile per passare alla versione successiva senza dover riscrivere tutto il documento. Verranno mantenute le versioni, non tutti i file associati a revisioni interne, quindi ad esempio file (con indice di terzo livello) come Nome Doc_v0.1.1 non saranno presenti </w:t>
+      </w:r>
+      <w:proofErr w:type="gramStart"/>
+      <w:r>
+        <w:t>nella repository</w:t>
+      </w:r>
+      <w:proofErr w:type="gramEnd"/>
+      <w:r>
+        <w:t xml:space="preserve"> a meno che questa non sia la versione su cui stiamo lavorando e quindi non ancora da consegnare al cliente.</w:t>
       </w:r>
     </w:p>
     <w:p>
       <w:pPr>
         <w:pStyle w:val="Titolo2"/>
       </w:pPr>
-      <w:bookmarkStart w:id="32" w:name="_Toc12436466"/>
-      <w:r>
-        <w:lastRenderedPageBreak/>
+      <w:bookmarkStart w:id="33" w:name="_Toc13778130"/>
+      <w:r>
         <w:t xml:space="preserve">2.5. </w:t>
       </w:r>
       <w:r>
@@ -8006,20 +8371,20 @@
       <w:r>
         <w:t>tiva documentazione</w:t>
       </w:r>
-      <w:bookmarkEnd w:id="32"/>
+      <w:bookmarkEnd w:id="33"/>
     </w:p>
     <w:p>
       <w:pPr>
         <w:pStyle w:val="Titolo3"/>
       </w:pPr>
-      <w:bookmarkStart w:id="33" w:name="_Toc12436467"/>
+      <w:bookmarkStart w:id="34" w:name="_Toc13778131"/>
       <w:r>
         <w:t xml:space="preserve">2.5.1. </w:t>
       </w:r>
       <w:r>
         <w:t>Tipi di test e responsabili nominati</w:t>
       </w:r>
-      <w:bookmarkEnd w:id="33"/>
+      <w:bookmarkEnd w:id="34"/>
     </w:p>
     <w:p>
       <w:r>
@@ -8203,14 +8568,14 @@
       <w:pPr>
         <w:pStyle w:val="Titolo3"/>
       </w:pPr>
-      <w:bookmarkStart w:id="34" w:name="_Toc12436468"/>
+      <w:bookmarkStart w:id="35" w:name="_Toc13778132"/>
       <w:r>
         <w:t xml:space="preserve">2.5.2. </w:t>
       </w:r>
       <w:r>
         <w:t>Passi da seguire durante il testing</w:t>
       </w:r>
-      <w:bookmarkEnd w:id="34"/>
+      <w:bookmarkEnd w:id="35"/>
     </w:p>
     <w:p>
       <w:r>
@@ -8286,6 +8651,7 @@
         </w:numPr>
       </w:pPr>
       <w:r>
+        <w:lastRenderedPageBreak/>
         <w:t>Specificare se ci sono ulteriori risorse utilizzate;</w:t>
       </w:r>
     </w:p>
@@ -8374,7 +8740,6 @@
     </w:p>
     <w:p>
       <w:r>
-        <w:lastRenderedPageBreak/>
         <w:t>L’</w:t>
       </w:r>
       <w:proofErr w:type="spellStart"/>
@@ -8406,7 +8771,7 @@
       <w:pPr>
         <w:pStyle w:val="Titolo3"/>
       </w:pPr>
-      <w:bookmarkStart w:id="35" w:name="_Toc12436469"/>
+      <w:bookmarkStart w:id="36" w:name="_Toc13778133"/>
       <w:r>
         <w:t>2.5.3</w:t>
       </w:r>
@@ -8416,7 +8781,7 @@
       <w:r>
         <w:t>Criteri di nominazione per test e risultati</w:t>
       </w:r>
-      <w:bookmarkEnd w:id="35"/>
+      <w:bookmarkEnd w:id="36"/>
     </w:p>
     <w:p>
       <w:r>
@@ -8432,7 +8797,15 @@
         </w:numPr>
       </w:pPr>
       <w:r>
-        <w:t xml:space="preserve">GDPRPrj_CT_Rxy_v1.1 per il file che riguarda la test chain relativa alla versione 1.1 del requisito </w:t>
+        <w:t xml:space="preserve">GDPRPrj_CT_Rxy_v1.1 per il file che riguarda </w:t>
+      </w:r>
+      <w:proofErr w:type="gramStart"/>
+      <w:r>
+        <w:t>la test</w:t>
+      </w:r>
+      <w:proofErr w:type="gramEnd"/>
+      <w:r>
+        <w:t xml:space="preserve"> chain relativa alla versione 1.1 del requisito </w:t>
       </w:r>
       <w:proofErr w:type="spellStart"/>
       <w:r>
@@ -8473,24 +8846,24 @@
       <w:pPr>
         <w:pStyle w:val="Titolo2"/>
       </w:pPr>
-      <w:bookmarkStart w:id="36" w:name="_Toc12436470"/>
+      <w:bookmarkStart w:id="37" w:name="_Toc13778134"/>
       <w:r>
         <w:t xml:space="preserve">2.6. </w:t>
       </w:r>
       <w:r>
         <w:t>Database</w:t>
       </w:r>
-      <w:bookmarkEnd w:id="36"/>
+      <w:bookmarkEnd w:id="37"/>
     </w:p>
     <w:p>
       <w:pPr>
         <w:pStyle w:val="Titolo3"/>
       </w:pPr>
-      <w:bookmarkStart w:id="37" w:name="_Toc12436471"/>
+      <w:bookmarkStart w:id="38" w:name="_Toc13778135"/>
       <w:r>
         <w:t>2.6.1. Criteri di nominazione</w:t>
       </w:r>
-      <w:bookmarkEnd w:id="37"/>
+      <w:bookmarkEnd w:id="38"/>
     </w:p>
     <w:p>
       <w:r>
@@ -8610,7 +8983,19 @@
       </w:r>
       <w:proofErr w:type="spellEnd"/>
       <w:r>
-        <w:t xml:space="preserve"> abbiamo: “s” + “_” + “nome del campo”. I prefissi scelti in questo caso sono “e” ed “s”, nel caso si abbiano più tabelle il cui nome inizia con la stessa lettera il team sceglierà un nuovo prefisso in modo che sia univoco per ogni tabella.</w:t>
+        <w:t xml:space="preserve"> abbiamo: “s” + “_” + “nome del campo”. I prefissi </w:t>
+      </w:r>
+      <w:r>
+        <w:lastRenderedPageBreak/>
+        <w:t xml:space="preserve">scelti in questo caso sono “e” ed “s”, nel caso si abbiano più tabelle il cui nome inizia con la stessa lettera </w:t>
+      </w:r>
+      <w:proofErr w:type="gramStart"/>
+      <w:r>
+        <w:t>il team</w:t>
+      </w:r>
+      <w:proofErr w:type="gramEnd"/>
+      <w:r>
+        <w:t xml:space="preserve"> sceglierà un nuovo prefisso in modo che sia univoco per ogni tabella.</w:t>
       </w:r>
     </w:p>
     <w:p>
@@ -8634,7 +9019,7 @@
       <w:pPr>
         <w:pStyle w:val="Titolo3"/>
       </w:pPr>
-      <w:bookmarkStart w:id="38" w:name="_Toc12436472"/>
+      <w:bookmarkStart w:id="39" w:name="_Toc13778136"/>
       <w:r>
         <w:t>2.6.</w:t>
       </w:r>
@@ -8647,7 +9032,7 @@
       <w:r>
         <w:t>Gestione file legati alla base di dati</w:t>
       </w:r>
-      <w:bookmarkEnd w:id="38"/>
+      <w:bookmarkEnd w:id="39"/>
     </w:p>
     <w:p>
       <w:r>
@@ -8694,11 +9079,7 @@
         <w:t xml:space="preserve"> (o datato) perché è strettamente legato alle informazioni di una specifica base di dati.</w:t>
       </w:r>
       <w:r>
-        <w:t xml:space="preserve"> È possibile che entrambi i file sopra </w:t>
-      </w:r>
-      <w:r>
-        <w:lastRenderedPageBreak/>
-        <w:t xml:space="preserve">descritti (data </w:t>
+        <w:t xml:space="preserve"> È possibile che entrambi i file sopra descritti (data </w:t>
       </w:r>
       <w:proofErr w:type="spellStart"/>
       <w:r>
@@ -8724,11 +9105,11 @@
       <w:pPr>
         <w:pStyle w:val="Titolo3"/>
       </w:pPr>
-      <w:bookmarkStart w:id="39" w:name="_Toc12436473"/>
+      <w:bookmarkStart w:id="40" w:name="_Toc13778137"/>
       <w:r>
         <w:t>2.6.3. Diagramma E-R (entità-relazione)</w:t>
       </w:r>
-      <w:bookmarkEnd w:id="39"/>
+      <w:bookmarkEnd w:id="40"/>
     </w:p>
     <w:p>
       <w:pPr>
@@ -8917,8 +9298,9 @@
       <w:pPr>
         <w:pStyle w:val="Titolo2"/>
       </w:pPr>
-      <w:bookmarkStart w:id="40" w:name="_Toc12436474"/>
-      <w:r>
+      <w:bookmarkStart w:id="41" w:name="_Toc13778138"/>
+      <w:r>
+        <w:lastRenderedPageBreak/>
         <w:t>2.</w:t>
       </w:r>
       <w:r>
@@ -8930,13 +9312,13 @@
       <w:r>
         <w:t>Software di supporto</w:t>
       </w:r>
-      <w:bookmarkEnd w:id="40"/>
+      <w:bookmarkEnd w:id="41"/>
     </w:p>
     <w:p>
       <w:pPr>
         <w:pStyle w:val="Titolo3"/>
       </w:pPr>
-      <w:bookmarkStart w:id="41" w:name="_Toc12436475"/>
+      <w:bookmarkStart w:id="42" w:name="_Toc13778139"/>
       <w:r>
         <w:t>2.</w:t>
       </w:r>
@@ -8949,11 +9331,15 @@
       <w:r>
         <w:t>GitHub</w:t>
       </w:r>
-      <w:bookmarkEnd w:id="41"/>
-    </w:p>
-    <w:p>
-      <w:r>
-        <w:t>Uno dei tool di supporto utilizzati dal team</w:t>
+      <w:bookmarkEnd w:id="42"/>
+    </w:p>
+    <w:p>
+      <w:r>
+        <w:t xml:space="preserve">Uno dei tool di supporto utilizzati </w:t>
+      </w:r>
+      <w:proofErr w:type="gramStart"/>
+      <w:r>
+        <w:t>dal team</w:t>
       </w:r>
       <w:r>
         <w:t xml:space="preserve"> GL</w:t>
@@ -8964,11 +9350,20 @@
         </w:rPr>
         <w:t>3</w:t>
       </w:r>
+      <w:proofErr w:type="gramEnd"/>
       <w:r>
         <w:t xml:space="preserve"> è GitHub, usato come repository per tutta la docum</w:t>
       </w:r>
       <w:r>
-        <w:t xml:space="preserve">entazione collegata al progetto. Il responsabile di questo item deve assicurarsi che la repository contenga tutti e soli i file </w:t>
+        <w:t xml:space="preserve">entazione collegata al progetto. Il responsabile di questo item deve assicurarsi che </w:t>
+      </w:r>
+      <w:proofErr w:type="gramStart"/>
+      <w:r>
+        <w:t>la repository</w:t>
+      </w:r>
+      <w:proofErr w:type="gramEnd"/>
+      <w:r>
+        <w:t xml:space="preserve"> contenga tutti e soli i file </w:t>
       </w:r>
       <w:r>
         <w:t>indicati</w:t>
@@ -8978,18 +9373,39 @@
       </w:r>
     </w:p>
     <w:p>
-      <w:r>
-        <w:t xml:space="preserve">Il team inoltre utilizza la wiki messa a disposizione da GitHub per pianificare il lavoro da svolgere. Ogni membro del team ha una sua pagina wiki con la lista dei “to do” (compiti da svolgere) eventualmente accompagnati da una scadenza e da una descrizione molto sintetica. In questo modo </w:t>
-      </w:r>
-      <w:r>
-        <w:t>ogni membro del team può gestire il lavoro che gli spetta e tenere sotto controllo lo stato di avanzamento per i vari compiti da svolgere.</w:t>
+      <w:proofErr w:type="gramStart"/>
+      <w:r>
+        <w:t>Il team</w:t>
+      </w:r>
+      <w:proofErr w:type="gramEnd"/>
+      <w:r>
+        <w:t xml:space="preserve"> inoltre utilizza la wiki messa a disposizione da GitHub per pianificare il lavoro da svolgere. Ogni membro </w:t>
+      </w:r>
+      <w:proofErr w:type="gramStart"/>
+      <w:r>
+        <w:t>del team</w:t>
+      </w:r>
+      <w:proofErr w:type="gramEnd"/>
+      <w:r>
+        <w:t xml:space="preserve"> ha una sua pagina wiki con la lista dei “to do” (compiti da svolgere) eventualmente accompagnati da una scadenza e da una descrizione molto sintetica. In questo modo </w:t>
+      </w:r>
+      <w:r>
+        <w:t xml:space="preserve">ogni membro </w:t>
+      </w:r>
+      <w:proofErr w:type="gramStart"/>
+      <w:r>
+        <w:t>del team</w:t>
+      </w:r>
+      <w:proofErr w:type="gramEnd"/>
+      <w:r>
+        <w:t xml:space="preserve"> può gestire il lavoro che gli spetta e tenere sotto controllo lo stato di avanzamento per i vari compiti da svolgere.</w:t>
       </w:r>
     </w:p>
     <w:p>
       <w:pPr>
         <w:pStyle w:val="Titolo3"/>
       </w:pPr>
-      <w:bookmarkStart w:id="42" w:name="_Toc12436476"/>
+      <w:bookmarkStart w:id="43" w:name="_Toc13778140"/>
       <w:r>
         <w:t xml:space="preserve">2.7.2. </w:t>
       </w:r>
@@ -8997,7 +9413,7 @@
       <w:r>
         <w:t>Xampp</w:t>
       </w:r>
-      <w:bookmarkEnd w:id="42"/>
+      <w:bookmarkEnd w:id="43"/>
       <w:proofErr w:type="spellEnd"/>
     </w:p>
     <w:p>
@@ -9007,7 +9423,15 @@
       </w:r>
       <w:proofErr w:type="spellEnd"/>
       <w:r>
-        <w:t xml:space="preserve"> è il tool scelto dal team GL3 per gestire la base di dati. Il tool è utilizzabile offline e mette a disposizione un’interfaccia molto semplice per la gestione delle varie tabelle di una base di dati; inoltre permette di generare in modo automatico i due file di cui si parla nella sezione “2.6.2 Gestione file legati alla base di dati” del presente documento.</w:t>
+        <w:t xml:space="preserve"> è il tool scelto </w:t>
+      </w:r>
+      <w:proofErr w:type="gramStart"/>
+      <w:r>
+        <w:t>dal team GL3</w:t>
+      </w:r>
+      <w:proofErr w:type="gramEnd"/>
+      <w:r>
+        <w:t xml:space="preserve"> per gestire la base di dati. Il tool è utilizzabile offline e mette a disposizione un’interfaccia molto semplice per la gestione delle varie tabelle di una base di dati; inoltre permette di generare in modo automatico i due file di cui si parla nella sezione “2.6.2 Gestione file legati alla base di dati” del presente documento.</w:t>
       </w:r>
     </w:p>
     <w:sectPr>
@@ -11963,6 +12387,95 @@
     </w:lvl>
   </w:abstractNum>
   <w:abstractNum w:abstractNumId="18" w15:restartNumberingAfterBreak="0">
+    <w:nsid w:val="312A56C2"/>
+    <w:multiLevelType w:val="hybridMultilevel"/>
+    <w:tmpl w:val="17DA64EE"/>
+    <w:lvl w:ilvl="0" w:tplc="86C25764">
+      <w:start w:val="1"/>
+      <w:numFmt w:val="decimal"/>
+      <w:lvlText w:val="%1)"/>
+      <w:lvlJc w:val="left"/>
+      <w:pPr>
+        <w:ind w:left="1068" w:hanging="360"/>
+      </w:pPr>
+      <w:rPr>
+        <w:rFonts w:hint="default"/>
+      </w:rPr>
+    </w:lvl>
+    <w:lvl w:ilvl="1" w:tplc="04100019" w:tentative="1">
+      <w:start w:val="1"/>
+      <w:numFmt w:val="lowerLetter"/>
+      <w:lvlText w:val="%2."/>
+      <w:lvlJc w:val="left"/>
+      <w:pPr>
+        <w:ind w:left="1788" w:hanging="360"/>
+      </w:pPr>
+    </w:lvl>
+    <w:lvl w:ilvl="2" w:tplc="0410001B" w:tentative="1">
+      <w:start w:val="1"/>
+      <w:numFmt w:val="lowerRoman"/>
+      <w:lvlText w:val="%3."/>
+      <w:lvlJc w:val="right"/>
+      <w:pPr>
+        <w:ind w:left="2508" w:hanging="180"/>
+      </w:pPr>
+    </w:lvl>
+    <w:lvl w:ilvl="3" w:tplc="0410000F" w:tentative="1">
+      <w:start w:val="1"/>
+      <w:numFmt w:val="decimal"/>
+      <w:lvlText w:val="%4."/>
+      <w:lvlJc w:val="left"/>
+      <w:pPr>
+        <w:ind w:left="3228" w:hanging="360"/>
+      </w:pPr>
+    </w:lvl>
+    <w:lvl w:ilvl="4" w:tplc="04100019" w:tentative="1">
+      <w:start w:val="1"/>
+      <w:numFmt w:val="lowerLetter"/>
+      <w:lvlText w:val="%5."/>
+      <w:lvlJc w:val="left"/>
+      <w:pPr>
+        <w:ind w:left="3948" w:hanging="360"/>
+      </w:pPr>
+    </w:lvl>
+    <w:lvl w:ilvl="5" w:tplc="0410001B" w:tentative="1">
+      <w:start w:val="1"/>
+      <w:numFmt w:val="lowerRoman"/>
+      <w:lvlText w:val="%6."/>
+      <w:lvlJc w:val="right"/>
+      <w:pPr>
+        <w:ind w:left="4668" w:hanging="180"/>
+      </w:pPr>
+    </w:lvl>
+    <w:lvl w:ilvl="6" w:tplc="0410000F" w:tentative="1">
+      <w:start w:val="1"/>
+      <w:numFmt w:val="decimal"/>
+      <w:lvlText w:val="%7."/>
+      <w:lvlJc w:val="left"/>
+      <w:pPr>
+        <w:ind w:left="5388" w:hanging="360"/>
+      </w:pPr>
+    </w:lvl>
+    <w:lvl w:ilvl="7" w:tplc="04100019" w:tentative="1">
+      <w:start w:val="1"/>
+      <w:numFmt w:val="lowerLetter"/>
+      <w:lvlText w:val="%8."/>
+      <w:lvlJc w:val="left"/>
+      <w:pPr>
+        <w:ind w:left="6108" w:hanging="360"/>
+      </w:pPr>
+    </w:lvl>
+    <w:lvl w:ilvl="8" w:tplc="0410001B" w:tentative="1">
+      <w:start w:val="1"/>
+      <w:numFmt w:val="lowerRoman"/>
+      <w:lvlText w:val="%9."/>
+      <w:lvlJc w:val="right"/>
+      <w:pPr>
+        <w:ind w:left="6828" w:hanging="180"/>
+      </w:pPr>
+    </w:lvl>
+  </w:abstractNum>
+  <w:abstractNum w:abstractNumId="19" w15:restartNumberingAfterBreak="0">
     <w:nsid w:val="32436A85"/>
     <w:multiLevelType w:val="hybridMultilevel"/>
     <w:tmpl w:val="17DA64EE"/>
@@ -12051,7 +12564,7 @@
       </w:pPr>
     </w:lvl>
   </w:abstractNum>
-  <w:abstractNum w:abstractNumId="19" w15:restartNumberingAfterBreak="0">
+  <w:abstractNum w:abstractNumId="20" w15:restartNumberingAfterBreak="0">
     <w:nsid w:val="3394661A"/>
     <w:multiLevelType w:val="hybridMultilevel"/>
     <w:tmpl w:val="7F3EE200"/>
@@ -12140,7 +12653,7 @@
       </w:pPr>
     </w:lvl>
   </w:abstractNum>
-  <w:abstractNum w:abstractNumId="20" w15:restartNumberingAfterBreak="0">
+  <w:abstractNum w:abstractNumId="21" w15:restartNumberingAfterBreak="0">
     <w:nsid w:val="34A14199"/>
     <w:multiLevelType w:val="hybridMultilevel"/>
     <w:tmpl w:val="C63A3026"/>
@@ -12229,7 +12742,7 @@
       </w:pPr>
     </w:lvl>
   </w:abstractNum>
-  <w:abstractNum w:abstractNumId="21" w15:restartNumberingAfterBreak="0">
+  <w:abstractNum w:abstractNumId="22" w15:restartNumberingAfterBreak="0">
     <w:nsid w:val="34FB4C24"/>
     <w:multiLevelType w:val="hybridMultilevel"/>
     <w:tmpl w:val="C63A3026"/>
@@ -12318,7 +12831,7 @@
       </w:pPr>
     </w:lvl>
   </w:abstractNum>
-  <w:abstractNum w:abstractNumId="22" w15:restartNumberingAfterBreak="0">
+  <w:abstractNum w:abstractNumId="23" w15:restartNumberingAfterBreak="0">
     <w:nsid w:val="38460570"/>
     <w:multiLevelType w:val="hybridMultilevel"/>
     <w:tmpl w:val="17DA64EE"/>
@@ -12407,7 +12920,7 @@
       </w:pPr>
     </w:lvl>
   </w:abstractNum>
-  <w:abstractNum w:abstractNumId="23" w15:restartNumberingAfterBreak="0">
+  <w:abstractNum w:abstractNumId="24" w15:restartNumberingAfterBreak="0">
     <w:nsid w:val="38FA13F2"/>
     <w:multiLevelType w:val="hybridMultilevel"/>
     <w:tmpl w:val="1C10EA82"/>
@@ -12496,7 +13009,7 @@
       </w:pPr>
     </w:lvl>
   </w:abstractNum>
-  <w:abstractNum w:abstractNumId="24" w15:restartNumberingAfterBreak="0">
+  <w:abstractNum w:abstractNumId="25" w15:restartNumberingAfterBreak="0">
     <w:nsid w:val="3C3E6246"/>
     <w:multiLevelType w:val="hybridMultilevel"/>
     <w:tmpl w:val="80023BA4"/>
@@ -12585,7 +13098,7 @@
       </w:pPr>
     </w:lvl>
   </w:abstractNum>
-  <w:abstractNum w:abstractNumId="25" w15:restartNumberingAfterBreak="0">
+  <w:abstractNum w:abstractNumId="26" w15:restartNumberingAfterBreak="0">
     <w:nsid w:val="423D4ECC"/>
     <w:multiLevelType w:val="hybridMultilevel"/>
     <w:tmpl w:val="5FF2231C"/>
@@ -12698,7 +13211,7 @@
       </w:rPr>
     </w:lvl>
   </w:abstractNum>
-  <w:abstractNum w:abstractNumId="26" w15:restartNumberingAfterBreak="0">
+  <w:abstractNum w:abstractNumId="27" w15:restartNumberingAfterBreak="0">
     <w:nsid w:val="42921202"/>
     <w:multiLevelType w:val="hybridMultilevel"/>
     <w:tmpl w:val="80023BA4"/>
@@ -12787,7 +13300,7 @@
       </w:pPr>
     </w:lvl>
   </w:abstractNum>
-  <w:abstractNum w:abstractNumId="27" w15:restartNumberingAfterBreak="0">
+  <w:abstractNum w:abstractNumId="28" w15:restartNumberingAfterBreak="0">
     <w:nsid w:val="42AB61A8"/>
     <w:multiLevelType w:val="hybridMultilevel"/>
     <w:tmpl w:val="73109C8C"/>
@@ -12900,7 +13413,7 @@
       </w:rPr>
     </w:lvl>
   </w:abstractNum>
-  <w:abstractNum w:abstractNumId="28" w15:restartNumberingAfterBreak="0">
+  <w:abstractNum w:abstractNumId="29" w15:restartNumberingAfterBreak="0">
     <w:nsid w:val="4964560F"/>
     <w:multiLevelType w:val="hybridMultilevel"/>
     <w:tmpl w:val="C63A3026"/>
@@ -12989,7 +13502,7 @@
       </w:pPr>
     </w:lvl>
   </w:abstractNum>
-  <w:abstractNum w:abstractNumId="29" w15:restartNumberingAfterBreak="0">
+  <w:abstractNum w:abstractNumId="30" w15:restartNumberingAfterBreak="0">
     <w:nsid w:val="4EF43F9B"/>
     <w:multiLevelType w:val="hybridMultilevel"/>
     <w:tmpl w:val="C63A3026"/>
@@ -13078,7 +13591,7 @@
       </w:pPr>
     </w:lvl>
   </w:abstractNum>
-  <w:abstractNum w:abstractNumId="30" w15:restartNumberingAfterBreak="0">
+  <w:abstractNum w:abstractNumId="31" w15:restartNumberingAfterBreak="0">
     <w:nsid w:val="50D6752A"/>
     <w:multiLevelType w:val="hybridMultilevel"/>
     <w:tmpl w:val="C63A3026"/>
@@ -13167,7 +13680,7 @@
       </w:pPr>
     </w:lvl>
   </w:abstractNum>
-  <w:abstractNum w:abstractNumId="31" w15:restartNumberingAfterBreak="0">
+  <w:abstractNum w:abstractNumId="32" w15:restartNumberingAfterBreak="0">
     <w:nsid w:val="51D172CB"/>
     <w:multiLevelType w:val="hybridMultilevel"/>
     <w:tmpl w:val="5558A966"/>
@@ -13256,7 +13769,7 @@
       </w:pPr>
     </w:lvl>
   </w:abstractNum>
-  <w:abstractNum w:abstractNumId="32" w15:restartNumberingAfterBreak="0">
+  <w:abstractNum w:abstractNumId="33" w15:restartNumberingAfterBreak="0">
     <w:nsid w:val="52263EC6"/>
     <w:multiLevelType w:val="hybridMultilevel"/>
     <w:tmpl w:val="11E4C5AE"/>
@@ -13345,7 +13858,7 @@
       </w:pPr>
     </w:lvl>
   </w:abstractNum>
-  <w:abstractNum w:abstractNumId="33" w15:restartNumberingAfterBreak="0">
+  <w:abstractNum w:abstractNumId="34" w15:restartNumberingAfterBreak="0">
     <w:nsid w:val="53A517B3"/>
     <w:multiLevelType w:val="hybridMultilevel"/>
     <w:tmpl w:val="C1D81194"/>
@@ -13435,7 +13948,7 @@
       </w:pPr>
     </w:lvl>
   </w:abstractNum>
-  <w:abstractNum w:abstractNumId="34" w15:restartNumberingAfterBreak="0">
+  <w:abstractNum w:abstractNumId="35" w15:restartNumberingAfterBreak="0">
     <w:nsid w:val="596F3105"/>
     <w:multiLevelType w:val="hybridMultilevel"/>
     <w:tmpl w:val="FA843FDE"/>
@@ -13524,7 +14037,7 @@
       </w:pPr>
     </w:lvl>
   </w:abstractNum>
-  <w:abstractNum w:abstractNumId="35" w15:restartNumberingAfterBreak="0">
+  <w:abstractNum w:abstractNumId="36" w15:restartNumberingAfterBreak="0">
     <w:nsid w:val="5A9E21D0"/>
     <w:multiLevelType w:val="hybridMultilevel"/>
     <w:tmpl w:val="C63A3026"/>
@@ -13613,7 +14126,7 @@
       </w:pPr>
     </w:lvl>
   </w:abstractNum>
-  <w:abstractNum w:abstractNumId="36" w15:restartNumberingAfterBreak="0">
+  <w:abstractNum w:abstractNumId="37" w15:restartNumberingAfterBreak="0">
     <w:nsid w:val="60F322F8"/>
     <w:multiLevelType w:val="hybridMultilevel"/>
     <w:tmpl w:val="C63A3026"/>
@@ -13702,7 +14215,7 @@
       </w:pPr>
     </w:lvl>
   </w:abstractNum>
-  <w:abstractNum w:abstractNumId="37" w15:restartNumberingAfterBreak="0">
+  <w:abstractNum w:abstractNumId="38" w15:restartNumberingAfterBreak="0">
     <w:nsid w:val="6499171B"/>
     <w:multiLevelType w:val="hybridMultilevel"/>
     <w:tmpl w:val="001EF9F6"/>
@@ -13815,7 +14328,7 @@
       </w:rPr>
     </w:lvl>
   </w:abstractNum>
-  <w:abstractNum w:abstractNumId="38" w15:restartNumberingAfterBreak="0">
+  <w:abstractNum w:abstractNumId="39" w15:restartNumberingAfterBreak="0">
     <w:nsid w:val="657920F4"/>
     <w:multiLevelType w:val="multilevel"/>
     <w:tmpl w:val="EDB26480"/>
@@ -13928,7 +14441,7 @@
       </w:pPr>
     </w:lvl>
   </w:abstractNum>
-  <w:abstractNum w:abstractNumId="39" w15:restartNumberingAfterBreak="0">
+  <w:abstractNum w:abstractNumId="40" w15:restartNumberingAfterBreak="0">
     <w:nsid w:val="69A47D68"/>
     <w:multiLevelType w:val="hybridMultilevel"/>
     <w:tmpl w:val="C73827A0"/>
@@ -14017,7 +14530,7 @@
       </w:pPr>
     </w:lvl>
   </w:abstractNum>
-  <w:abstractNum w:abstractNumId="40" w15:restartNumberingAfterBreak="0">
+  <w:abstractNum w:abstractNumId="41" w15:restartNumberingAfterBreak="0">
     <w:nsid w:val="6BF14A37"/>
     <w:multiLevelType w:val="hybridMultilevel"/>
     <w:tmpl w:val="80023BA4"/>
@@ -14106,7 +14619,7 @@
       </w:pPr>
     </w:lvl>
   </w:abstractNum>
-  <w:abstractNum w:abstractNumId="41" w15:restartNumberingAfterBreak="0">
+  <w:abstractNum w:abstractNumId="42" w15:restartNumberingAfterBreak="0">
     <w:nsid w:val="6F183E1C"/>
     <w:multiLevelType w:val="multilevel"/>
     <w:tmpl w:val="134EDFBE"/>
@@ -14222,7 +14735,7 @@
       </w:pPr>
     </w:lvl>
   </w:abstractNum>
-  <w:abstractNum w:abstractNumId="42" w15:restartNumberingAfterBreak="0">
+  <w:abstractNum w:abstractNumId="43" w15:restartNumberingAfterBreak="0">
     <w:nsid w:val="76C816F9"/>
     <w:multiLevelType w:val="hybridMultilevel"/>
     <w:tmpl w:val="C63A3026"/>
@@ -14311,7 +14824,7 @@
       </w:pPr>
     </w:lvl>
   </w:abstractNum>
-  <w:abstractNum w:abstractNumId="43" w15:restartNumberingAfterBreak="0">
+  <w:abstractNum w:abstractNumId="44" w15:restartNumberingAfterBreak="0">
     <w:nsid w:val="78E365C4"/>
     <w:multiLevelType w:val="hybridMultilevel"/>
     <w:tmpl w:val="C63A3026"/>
@@ -14400,7 +14913,7 @@
       </w:pPr>
     </w:lvl>
   </w:abstractNum>
-  <w:abstractNum w:abstractNumId="44" w15:restartNumberingAfterBreak="0">
+  <w:abstractNum w:abstractNumId="45" w15:restartNumberingAfterBreak="0">
     <w:nsid w:val="791A1DAE"/>
     <w:multiLevelType w:val="hybridMultilevel"/>
     <w:tmpl w:val="D88CF006"/>
@@ -14489,7 +15002,7 @@
       </w:pPr>
     </w:lvl>
   </w:abstractNum>
-  <w:abstractNum w:abstractNumId="45" w15:restartNumberingAfterBreak="0">
+  <w:abstractNum w:abstractNumId="46" w15:restartNumberingAfterBreak="0">
     <w:nsid w:val="7AEE5B33"/>
     <w:multiLevelType w:val="hybridMultilevel"/>
     <w:tmpl w:val="C63A3026"/>
@@ -14578,7 +15091,7 @@
       </w:pPr>
     </w:lvl>
   </w:abstractNum>
-  <w:abstractNum w:abstractNumId="46" w15:restartNumberingAfterBreak="0">
+  <w:abstractNum w:abstractNumId="47" w15:restartNumberingAfterBreak="0">
     <w:nsid w:val="7BDD0DF3"/>
     <w:multiLevelType w:val="hybridMultilevel"/>
     <w:tmpl w:val="80023BA4"/>
@@ -14668,10 +15181,10 @@
     </w:lvl>
   </w:abstractNum>
   <w:num w:numId="1">
-    <w:abstractNumId w:val="23"/>
+    <w:abstractNumId w:val="24"/>
   </w:num>
   <w:num w:numId="2">
-    <w:abstractNumId w:val="29"/>
+    <w:abstractNumId w:val="30"/>
   </w:num>
   <w:num w:numId="3">
     <w:abstractNumId w:val="10"/>
@@ -14680,16 +15193,16 @@
     <w:abstractNumId w:val="6"/>
   </w:num>
   <w:num w:numId="5">
+    <w:abstractNumId w:val="44"/>
+  </w:num>
+  <w:num w:numId="6">
     <w:abstractNumId w:val="43"/>
   </w:num>
-  <w:num w:numId="6">
-    <w:abstractNumId w:val="42"/>
-  </w:num>
   <w:num w:numId="7">
-    <w:abstractNumId w:val="45"/>
+    <w:abstractNumId w:val="46"/>
   </w:num>
   <w:num w:numId="8">
-    <w:abstractNumId w:val="31"/>
+    <w:abstractNumId w:val="32"/>
   </w:num>
   <w:num w:numId="9">
     <w:abstractNumId w:val="12"/>
@@ -14698,7 +15211,7 @@
     <w:abstractNumId w:val="3"/>
   </w:num>
   <w:num w:numId="11">
-    <w:abstractNumId w:val="27"/>
+    <w:abstractNumId w:val="28"/>
   </w:num>
   <w:num w:numId="12">
     <w:abstractNumId w:val="1"/>
@@ -14707,106 +15220,109 @@
     <w:abstractNumId w:val="4"/>
   </w:num>
   <w:num w:numId="14">
-    <w:abstractNumId w:val="30"/>
+    <w:abstractNumId w:val="31"/>
   </w:num>
   <w:num w:numId="15">
-    <w:abstractNumId w:val="36"/>
+    <w:abstractNumId w:val="37"/>
   </w:num>
   <w:num w:numId="16">
-    <w:abstractNumId w:val="28"/>
+    <w:abstractNumId w:val="29"/>
   </w:num>
   <w:num w:numId="17">
-    <w:abstractNumId w:val="20"/>
+    <w:abstractNumId w:val="21"/>
   </w:num>
   <w:num w:numId="18">
     <w:abstractNumId w:val="5"/>
   </w:num>
   <w:num w:numId="19">
-    <w:abstractNumId w:val="21"/>
+    <w:abstractNumId w:val="22"/>
   </w:num>
   <w:num w:numId="20">
     <w:abstractNumId w:val="0"/>
   </w:num>
   <w:num w:numId="21">
-    <w:abstractNumId w:val="32"/>
+    <w:abstractNumId w:val="33"/>
   </w:num>
   <w:num w:numId="22">
-    <w:abstractNumId w:val="35"/>
+    <w:abstractNumId w:val="36"/>
   </w:num>
   <w:num w:numId="23">
     <w:abstractNumId w:val="15"/>
   </w:num>
   <w:num w:numId="24">
-    <w:abstractNumId w:val="33"/>
+    <w:abstractNumId w:val="34"/>
   </w:num>
   <w:num w:numId="25">
     <w:abstractNumId w:val="17"/>
   </w:num>
   <w:num w:numId="26">
-    <w:abstractNumId w:val="46"/>
+    <w:abstractNumId w:val="47"/>
   </w:num>
   <w:num w:numId="27">
     <w:abstractNumId w:val="7"/>
   </w:num>
   <w:num w:numId="28">
-    <w:abstractNumId w:val="38"/>
+    <w:abstractNumId w:val="39"/>
   </w:num>
   <w:num w:numId="29">
     <w:abstractNumId w:val="11"/>
   </w:num>
   <w:num w:numId="30">
-    <w:abstractNumId w:val="41"/>
+    <w:abstractNumId w:val="42"/>
   </w:num>
   <w:num w:numId="31">
-    <w:abstractNumId w:val="26"/>
+    <w:abstractNumId w:val="27"/>
   </w:num>
   <w:num w:numId="32">
-    <w:abstractNumId w:val="40"/>
+    <w:abstractNumId w:val="41"/>
   </w:num>
   <w:num w:numId="33">
     <w:abstractNumId w:val="13"/>
   </w:num>
   <w:num w:numId="34">
-    <w:abstractNumId w:val="39"/>
+    <w:abstractNumId w:val="40"/>
   </w:num>
   <w:num w:numId="35">
     <w:abstractNumId w:val="9"/>
   </w:num>
   <w:num w:numId="36">
-    <w:abstractNumId w:val="24"/>
+    <w:abstractNumId w:val="25"/>
   </w:num>
   <w:num w:numId="37">
     <w:abstractNumId w:val="14"/>
   </w:num>
   <w:num w:numId="38">
-    <w:abstractNumId w:val="34"/>
+    <w:abstractNumId w:val="35"/>
   </w:num>
   <w:num w:numId="39">
     <w:abstractNumId w:val="16"/>
   </w:num>
   <w:num w:numId="40">
-    <w:abstractNumId w:val="44"/>
+    <w:abstractNumId w:val="45"/>
   </w:num>
   <w:num w:numId="41">
     <w:abstractNumId w:val="2"/>
   </w:num>
   <w:num w:numId="42">
-    <w:abstractNumId w:val="18"/>
+    <w:abstractNumId w:val="19"/>
   </w:num>
   <w:num w:numId="43">
-    <w:abstractNumId w:val="25"/>
+    <w:abstractNumId w:val="26"/>
   </w:num>
   <w:num w:numId="44">
-    <w:abstractNumId w:val="37"/>
+    <w:abstractNumId w:val="38"/>
   </w:num>
   <w:num w:numId="45">
-    <w:abstractNumId w:val="19"/>
+    <w:abstractNumId w:val="20"/>
   </w:num>
   <w:num w:numId="46">
-    <w:abstractNumId w:val="22"/>
+    <w:abstractNumId w:val="23"/>
   </w:num>
   <w:num w:numId="47">
     <w:abstractNumId w:val="8"/>
+  </w:num>
+  <w:num w:numId="48">
+    <w:abstractNumId w:val="18"/>
   </w:num>
 </w:numbering>
 </file>
@@ -15771,7 +16287,7 @@
 </file>
 
 <file path=customXml/itemProps1.xml><?xml version="1.0" encoding="utf-8"?>
-<ds:datastoreItem xmlns:ds="http://schemas.openxmlformats.org/officeDocument/2006/customXml" ds:itemID="{D57FA212-6BCE-47D1-B4C4-750357DD6434}">
+<ds:datastoreItem xmlns:ds="http://schemas.openxmlformats.org/officeDocument/2006/customXml" ds:itemID="{583FC9D8-6512-4274-A76B-5DE42C347DB1}">
   <ds:schemaRefs>
     <ds:schemaRef ds:uri="http://schemas.openxmlformats.org/officeDocument/2006/bibliography"/>
   </ds:schemaRefs>

</xml_diff>